<commit_message>
Added calculation of the notch filter transfer function
</commit_message>
<xml_diff>
--- a/assignmentDSP_1819(1).docx
+++ b/assignmentDSP_1819(1).docx
@@ -35,8 +35,6 @@
             </w:rPr>
             <w:t>Bibliografie</w:t>
           </w:r>
-          <w:bookmarkStart w:id="0" w:name="_GoBack"/>
-          <w:bookmarkEnd w:id="0"/>
         </w:p>
         <w:sdt>
           <w:sdtPr>
@@ -660,7 +658,30 @@
           <w:szCs w:val="23"/>
         </w:rPr>
         <w:tab/>
-        <w:t>Research sources:</w:t>
+        <w:t>Research sources</w:t>
+      </w:r>
+      <w:r>
+        <w:rPr>
+          <w:sz w:val="23"/>
+          <w:szCs w:val="23"/>
+        </w:rPr>
+        <w:t xml:space="preserve"> on p</w:t>
+      </w:r>
+      <w:r>
+        <w:rPr>
+          <w:sz w:val="23"/>
+          <w:szCs w:val="23"/>
+        </w:rPr>
+        <w:t>ln</w:t>
+      </w:r>
+      <w:bookmarkStart w:id="0" w:name="_GoBack"/>
+      <w:bookmarkEnd w:id="0"/>
+      <w:r>
+        <w:rPr>
+          <w:sz w:val="23"/>
+          <w:szCs w:val="23"/>
+        </w:rPr>
+        <w:t>:</w:t>
       </w:r>
     </w:p>
     <w:p>
@@ -825,7 +846,7 @@
           <v:shape id="_x0000_i1025" type="#_x0000_t75" style="width:188.25pt;height:33.75pt" o:ole="">
             <v:imagedata r:id="rId6" o:title=""/>
           </v:shape>
-          <o:OLEObject Type="Embed" ProgID="Equation.3" ShapeID="_x0000_i1025" DrawAspect="Content" ObjectID="_1605864741" r:id="rId7"/>
+          <o:OLEObject Type="Embed" ProgID="Equation.3" ShapeID="_x0000_i1025" DrawAspect="Content" ObjectID="_1605869041" r:id="rId7"/>
         </w:object>
       </w:r>
       <w:r>
@@ -7759,7 +7780,7 @@
 </file>
 
 <file path=customXml/itemProps1.xml><?xml version="1.0" encoding="utf-8"?>
-<ds:datastoreItem xmlns:ds="http://schemas.openxmlformats.org/officeDocument/2006/customXml" ds:itemID="{95885C50-F4F1-4DE5-8653-FDB6279A99BF}">
+<ds:datastoreItem xmlns:ds="http://schemas.openxmlformats.org/officeDocument/2006/customXml" ds:itemID="{0F5C75CD-2C62-42EE-8137-D89821650AF9}">
   <ds:schemaRefs>
     <ds:schemaRef ds:uri="http://schemas.openxmlformats.org/officeDocument/2006/bibliography"/>
   </ds:schemaRefs>

</xml_diff>

<commit_message>
Further working on Notch filter.
</commit_message>
<xml_diff>
--- a/assignmentDSP_1819(1).docx
+++ b/assignmentDSP_1819(1).docx
@@ -5,6 +5,12 @@
     <w:sdt>
       <w:sdtPr>
         <w:rPr>
+          <w:rFonts w:ascii="Times New Roman" w:hAnsi="Times New Roman" w:cs="Times New Roman"/>
+          <w:b w:val="0"/>
+          <w:bCs w:val="0"/>
+          <w:kern w:val="0"/>
+          <w:sz w:val="24"/>
+          <w:szCs w:val="24"/>
           <w:lang w:val="nl-NL"/>
         </w:rPr>
         <w:id w:val="492071279"/>
@@ -15,12 +21,6 @@
       </w:sdtPr>
       <w:sdtEndPr>
         <w:rPr>
-          <w:rFonts w:ascii="Times New Roman" w:hAnsi="Times New Roman" w:cs="Times New Roman"/>
-          <w:b w:val="0"/>
-          <w:bCs w:val="0"/>
-          <w:kern w:val="0"/>
-          <w:sz w:val="24"/>
-          <w:szCs w:val="24"/>
           <w:lang w:val="en-GB"/>
         </w:rPr>
       </w:sdtEndPr>
@@ -41,6 +41,7 @@
             <w:id w:val="111145805"/>
             <w:bibliography/>
           </w:sdtPr>
+          <w:sdtEndPr/>
           <w:sdtContent>
             <w:p>
               <w:pPr>
@@ -228,9 +229,6 @@
         <w:pStyle w:val="Kop1"/>
       </w:pPr>
       <w:r>
-        <w:rPr>
-          <w:lang w:val="nl-NL"/>
-        </w:rPr>
         <w:t>DSP</w:t>
       </w:r>
     </w:p>
@@ -674,8 +672,6 @@
         </w:rPr>
         <w:t>ln</w:t>
       </w:r>
-      <w:bookmarkStart w:id="0" w:name="_GoBack"/>
-      <w:bookmarkEnd w:id="0"/>
       <w:r>
         <w:rPr>
           <w:sz w:val="23"/>
@@ -702,6 +698,7 @@
           <w:id w:val="-1101328022"/>
           <w:citation/>
         </w:sdtPr>
+        <w:sdtEndPr/>
         <w:sdtContent>
           <w:r>
             <w:rPr>
@@ -750,6 +747,7 @@
           <w:id w:val="-1166703695"/>
           <w:citation/>
         </w:sdtPr>
+        <w:sdtEndPr/>
         <w:sdtContent>
           <w:r>
             <w:rPr>
@@ -846,7 +844,7 @@
           <v:shape id="_x0000_i1025" type="#_x0000_t75" style="width:188.25pt;height:33.75pt" o:ole="">
             <v:imagedata r:id="rId6" o:title=""/>
           </v:shape>
-          <o:OLEObject Type="Embed" ProgID="Equation.3" ShapeID="_x0000_i1025" DrawAspect="Content" ObjectID="_1605869041" r:id="rId7"/>
+          <o:OLEObject Type="Embed" ProgID="Equation.3" ShapeID="_x0000_i1025" DrawAspect="Content" ObjectID="_1606025657" r:id="rId7"/>
         </w:object>
       </w:r>
       <w:r>
@@ -875,6 +873,7 @@
     <w:p>
       <w:pPr>
         <w:pStyle w:val="Default"/>
+        <w:jc w:val="center"/>
         <w:rPr>
           <w:sz w:val="23"/>
           <w:szCs w:val="23"/>
@@ -882,109 +881,188 @@
       </w:pPr>
     </w:p>
     <w:p>
-      <w:r>
-        <w:rPr>
-          <w:sz w:val="23"/>
-          <w:szCs w:val="23"/>
-        </w:rPr>
-        <w:t xml:space="preserve">3. </w:t>
-      </w:r>
-      <w:r>
-        <w:t xml:space="preserve">Give the differential equation and the direct form II </w:t>
-      </w:r>
-      <w:r>
-        <w:t>representation of the notch filter(s)</w:t>
-      </w:r>
-      <w:r>
-        <w:t>.</w:t>
-      </w:r>
-      <w:r>
-        <w:t xml:space="preserve"> </w:t>
+      <w:pPr>
+        <w:pStyle w:val="Default"/>
+        <w:jc w:val="center"/>
+        <w:rPr>
+          <w:sz w:val="23"/>
+          <w:szCs w:val="23"/>
+        </w:rPr>
+      </w:pPr>
+      <w:r>
+        <w:rPr>
+          <w:sz w:val="23"/>
+          <w:szCs w:val="23"/>
+        </w:rPr>
+        <w:t>Is notch IIR, yes?</w:t>
       </w:r>
     </w:p>
     <w:p>
-      <w:r>
-        <w:t xml:space="preserve">4. Calculate </w:t>
-      </w:r>
-      <w:r>
-        <w:t xml:space="preserve">with pen-paper </w:t>
-      </w:r>
-      <w:r>
-        <w:t>the impulse response</w:t>
-      </w:r>
-      <w:r>
-        <w:t xml:space="preserve"> and the frequency response f</w:t>
-      </w:r>
-      <w:r>
-        <w:t>or f equal to</w:t>
-      </w:r>
-      <w:r>
-        <w:t xml:space="preserve"> 0, fs/4, fs/2. Check </w:t>
-      </w:r>
-      <w:r>
-        <w:t>y</w:t>
-      </w:r>
-      <w:r>
-        <w:t>our results with</w:t>
-      </w:r>
-      <w:r>
-        <w:t xml:space="preserve"> the MATLAB instructions</w:t>
-      </w:r>
-      <w:r>
-        <w:t xml:space="preserve"> </w:t>
-      </w:r>
-      <w:r>
-        <w:t>‘</w:t>
-      </w:r>
-      <w:proofErr w:type="spellStart"/>
-      <w:r>
-        <w:t>freq</w:t>
-      </w:r>
-      <w:r>
-        <w:t>s</w:t>
-      </w:r>
-      <w:proofErr w:type="spellEnd"/>
-      <w:r>
-        <w:t>’</w:t>
-      </w:r>
-      <w:r>
-        <w:t xml:space="preserve"> and </w:t>
-      </w:r>
-      <w:r>
-        <w:t>‘</w:t>
-      </w:r>
-      <w:proofErr w:type="spellStart"/>
-      <w:r>
-        <w:t>i</w:t>
-      </w:r>
-      <w:r>
-        <w:t>mpz</w:t>
-      </w:r>
-      <w:proofErr w:type="spellEnd"/>
-      <w:r>
-        <w:t>’</w:t>
-      </w:r>
-      <w:r>
-        <w:t>.</w:t>
-      </w:r>
-      <w:r>
-        <w:t xml:space="preserve"> </w:t>
+      <w:pPr>
+        <w:pStyle w:val="Default"/>
+        <w:jc w:val="center"/>
+        <w:rPr>
+          <w:sz w:val="23"/>
+          <w:szCs w:val="23"/>
+        </w:rPr>
+      </w:pPr>
+      <w:r>
+        <w:rPr>
+          <w:sz w:val="23"/>
+          <w:szCs w:val="23"/>
+        </w:rPr>
+        <w:t xml:space="preserve">What is the </w:t>
+      </w:r>
+      <w:proofErr w:type="gramStart"/>
+      <w:r>
+        <w:rPr>
+          <w:sz w:val="23"/>
+          <w:szCs w:val="23"/>
+        </w:rPr>
+        <w:t>time based</w:t>
+      </w:r>
+      <w:proofErr w:type="gramEnd"/>
+      <w:r>
+        <w:rPr>
+          <w:sz w:val="23"/>
+          <w:szCs w:val="23"/>
+        </w:rPr>
+        <w:t xml:space="preserve"> representation?</w:t>
       </w:r>
     </w:p>
     <w:p>
-      <w:r>
-        <w:t>5. Apply th</w:t>
-      </w:r>
-      <w:r>
-        <w:t>e filter on the provided signal and give the time and frequency domain representation. Elaborate on your results</w:t>
-      </w:r>
-      <w:r>
-        <w:t>.</w:t>
-      </w:r>
+      <w:pPr>
+        <w:pStyle w:val="Default"/>
+        <w:jc w:val="center"/>
+        <w:rPr>
+          <w:sz w:val="23"/>
+          <w:szCs w:val="23"/>
+        </w:rPr>
+      </w:pPr>
+      <w:r>
+        <w:rPr>
+          <w:sz w:val="23"/>
+          <w:szCs w:val="23"/>
+        </w:rPr>
+        <w:t>…</w:t>
+      </w:r>
+      <w:bookmarkStart w:id="0" w:name="_GoBack"/>
+      <w:bookmarkEnd w:id="0"/>
     </w:p>
     <w:p>
+      <w:pPr>
+        <w:pStyle w:val="Default"/>
+        <w:jc w:val="center"/>
+        <w:rPr>
+          <w:sz w:val="23"/>
+          <w:szCs w:val="23"/>
+        </w:rPr>
+      </w:pPr>
+    </w:p>
+    <w:p>
+      <w:r>
+        <w:rPr>
+          <w:sz w:val="23"/>
+          <w:szCs w:val="23"/>
+        </w:rPr>
+        <w:t xml:space="preserve">3. </w:t>
+      </w:r>
+      <w:r>
+        <w:t xml:space="preserve">Give the differential equation and the direct form II </w:t>
+      </w:r>
+      <w:r>
+        <w:t>representation of the notch filter(s)</w:t>
+      </w:r>
+      <w:r>
+        <w:t>.</w:t>
+      </w:r>
+      <w:r>
+        <w:t xml:space="preserve"> </w:t>
+      </w:r>
+    </w:p>
+    <w:p>
       <w:r>
         <w:lastRenderedPageBreak/>
+        <w:t xml:space="preserve">4. Calculate </w:t>
+      </w:r>
+      <w:r>
+        <w:t xml:space="preserve">with pen-paper </w:t>
+      </w:r>
+      <w:r>
+        <w:t>the impulse response</w:t>
+      </w:r>
+      <w:r>
+        <w:t xml:space="preserve"> and the frequency response f</w:t>
+      </w:r>
+      <w:r>
+        <w:t>or f equal to</w:t>
+      </w:r>
+      <w:r>
+        <w:t xml:space="preserve"> 0, fs/4, fs/2. Check </w:t>
+      </w:r>
+      <w:r>
+        <w:t>y</w:t>
+      </w:r>
+      <w:r>
+        <w:t>our results with</w:t>
+      </w:r>
+      <w:r>
+        <w:t xml:space="preserve"> the MATLAB instructions</w:t>
+      </w:r>
+      <w:r>
+        <w:t xml:space="preserve"> </w:t>
+      </w:r>
+      <w:r>
+        <w:t>‘</w:t>
+      </w:r>
+      <w:proofErr w:type="spellStart"/>
+      <w:r>
+        <w:t>freq</w:t>
+      </w:r>
+      <w:r>
+        <w:t>s</w:t>
+      </w:r>
+      <w:proofErr w:type="spellEnd"/>
+      <w:r>
+        <w:t>’</w:t>
+      </w:r>
+      <w:r>
+        <w:t xml:space="preserve"> and </w:t>
+      </w:r>
+      <w:r>
+        <w:t>‘</w:t>
+      </w:r>
+      <w:proofErr w:type="spellStart"/>
+      <w:r>
+        <w:t>i</w:t>
+      </w:r>
+      <w:r>
+        <w:t>mpz</w:t>
+      </w:r>
+      <w:proofErr w:type="spellEnd"/>
+      <w:r>
+        <w:t>’</w:t>
+      </w:r>
+      <w:r>
+        <w:t>.</w:t>
+      </w:r>
+      <w:r>
+        <w:t xml:space="preserve"> </w:t>
+      </w:r>
+    </w:p>
+    <w:p>
+      <w:r>
+        <w:t>5. Apply th</w:t>
+      </w:r>
+      <w:r>
+        <w:t>e filter on the provided signal and give the time and frequency domain representation. Elaborate on your results</w:t>
+      </w:r>
+      <w:r>
+        <w:t>.</w:t>
+      </w:r>
+    </w:p>
+    <w:p>
+      <w:r>
         <w:t xml:space="preserve">6. </w:t>
       </w:r>
       <w:r>
@@ -7000,6 +7078,50 @@
     <w:lsdException w:name="Subtitle" w:qFormat="1"/>
     <w:lsdException w:name="Strong" w:qFormat="1"/>
     <w:lsdException w:name="Emphasis" w:qFormat="1"/>
+    <w:lsdException w:name="Normal Table" w:semiHidden="1" w:unhideWhenUsed="1"/>
+    <w:lsdException w:name="Table Simple 1" w:semiHidden="1" w:unhideWhenUsed="1"/>
+    <w:lsdException w:name="Table Simple 2" w:semiHidden="1" w:unhideWhenUsed="1"/>
+    <w:lsdException w:name="Table Simple 3" w:semiHidden="1" w:unhideWhenUsed="1"/>
+    <w:lsdException w:name="Table Classic 1" w:semiHidden="1" w:unhideWhenUsed="1"/>
+    <w:lsdException w:name="Table Classic 2" w:semiHidden="1" w:unhideWhenUsed="1"/>
+    <w:lsdException w:name="Table Classic 3" w:semiHidden="1" w:unhideWhenUsed="1"/>
+    <w:lsdException w:name="Table Classic 4" w:semiHidden="1" w:unhideWhenUsed="1"/>
+    <w:lsdException w:name="Table Colorful 1" w:semiHidden="1" w:unhideWhenUsed="1"/>
+    <w:lsdException w:name="Table Colorful 2" w:semiHidden="1" w:unhideWhenUsed="1"/>
+    <w:lsdException w:name="Table Colorful 3" w:semiHidden="1" w:unhideWhenUsed="1"/>
+    <w:lsdException w:name="Table Columns 1" w:semiHidden="1" w:unhideWhenUsed="1"/>
+    <w:lsdException w:name="Table Columns 2" w:semiHidden="1" w:unhideWhenUsed="1"/>
+    <w:lsdException w:name="Table Columns 3" w:semiHidden="1" w:unhideWhenUsed="1"/>
+    <w:lsdException w:name="Table Columns 4" w:semiHidden="1" w:unhideWhenUsed="1"/>
+    <w:lsdException w:name="Table Columns 5" w:semiHidden="1" w:unhideWhenUsed="1"/>
+    <w:lsdException w:name="Table Grid 1" w:semiHidden="1" w:unhideWhenUsed="1"/>
+    <w:lsdException w:name="Table Grid 2" w:semiHidden="1" w:unhideWhenUsed="1"/>
+    <w:lsdException w:name="Table Grid 3" w:semiHidden="1" w:unhideWhenUsed="1"/>
+    <w:lsdException w:name="Table Grid 4" w:semiHidden="1" w:unhideWhenUsed="1"/>
+    <w:lsdException w:name="Table Grid 5" w:semiHidden="1" w:unhideWhenUsed="1"/>
+    <w:lsdException w:name="Table Grid 6" w:semiHidden="1" w:unhideWhenUsed="1"/>
+    <w:lsdException w:name="Table Grid 7" w:semiHidden="1" w:unhideWhenUsed="1"/>
+    <w:lsdException w:name="Table Grid 8" w:semiHidden="1" w:unhideWhenUsed="1"/>
+    <w:lsdException w:name="Table List 1" w:semiHidden="1" w:unhideWhenUsed="1"/>
+    <w:lsdException w:name="Table List 2" w:semiHidden="1" w:unhideWhenUsed="1"/>
+    <w:lsdException w:name="Table List 3" w:semiHidden="1" w:unhideWhenUsed="1"/>
+    <w:lsdException w:name="Table List 4" w:semiHidden="1" w:unhideWhenUsed="1"/>
+    <w:lsdException w:name="Table List 5" w:semiHidden="1" w:unhideWhenUsed="1"/>
+    <w:lsdException w:name="Table List 6" w:semiHidden="1" w:unhideWhenUsed="1"/>
+    <w:lsdException w:name="Table List 7" w:semiHidden="1" w:unhideWhenUsed="1"/>
+    <w:lsdException w:name="Table List 8" w:semiHidden="1" w:unhideWhenUsed="1"/>
+    <w:lsdException w:name="Table 3D effects 1" w:semiHidden="1" w:unhideWhenUsed="1"/>
+    <w:lsdException w:name="Table 3D effects 2" w:semiHidden="1" w:unhideWhenUsed="1"/>
+    <w:lsdException w:name="Table 3D effects 3" w:semiHidden="1" w:unhideWhenUsed="1"/>
+    <w:lsdException w:name="Table Contemporary" w:semiHidden="1" w:unhideWhenUsed="1"/>
+    <w:lsdException w:name="Table Elegant" w:semiHidden="1" w:unhideWhenUsed="1"/>
+    <w:lsdException w:name="Table Professional" w:semiHidden="1" w:unhideWhenUsed="1"/>
+    <w:lsdException w:name="Table Subtle 1" w:semiHidden="1" w:unhideWhenUsed="1"/>
+    <w:lsdException w:name="Table Subtle 2" w:semiHidden="1" w:unhideWhenUsed="1"/>
+    <w:lsdException w:name="Table Web 1" w:semiHidden="1" w:unhideWhenUsed="1"/>
+    <w:lsdException w:name="Table Web 2" w:semiHidden="1" w:unhideWhenUsed="1"/>
+    <w:lsdException w:name="Table Web 3" w:semiHidden="1" w:unhideWhenUsed="1"/>
+    <w:lsdException w:name="Table Theme" w:semiHidden="1" w:unhideWhenUsed="1"/>
     <w:lsdException w:name="Placeholder Text" w:semiHidden="1" w:uiPriority="99"/>
     <w:lsdException w:name="No Spacing" w:uiPriority="1" w:qFormat="1"/>
     <w:lsdException w:name="Light Shading" w:uiPriority="60"/>
@@ -7305,11 +7427,15 @@
   </w:style>
   <w:style w:type="character" w:default="1" w:styleId="Standaardalinea-lettertype">
     <w:name w:val="Default Paragraph Font"/>
+    <w:uiPriority w:val="1"/>
     <w:semiHidden/>
+    <w:unhideWhenUsed/>
   </w:style>
   <w:style w:type="table" w:default="1" w:styleId="Standaardtabel">
     <w:name w:val="Normal Table"/>
+    <w:uiPriority w:val="99"/>
     <w:semiHidden/>
+    <w:unhideWhenUsed/>
     <w:tblPr>
       <w:tblInd w:w="0" w:type="dxa"/>
       <w:tblCellMar>
@@ -7322,7 +7448,9 @@
   </w:style>
   <w:style w:type="numbering" w:default="1" w:styleId="Geenlijst">
     <w:name w:val="No List"/>
+    <w:uiPriority w:val="99"/>
     <w:semiHidden/>
+    <w:unhideWhenUsed/>
   </w:style>
   <w:style w:type="paragraph" w:styleId="Normaalweb">
     <w:name w:val="Normal (Web)"/>
@@ -7780,7 +7908,7 @@
 </file>
 
 <file path=customXml/itemProps1.xml><?xml version="1.0" encoding="utf-8"?>
-<ds:datastoreItem xmlns:ds="http://schemas.openxmlformats.org/officeDocument/2006/customXml" ds:itemID="{0F5C75CD-2C62-42EE-8137-D89821650AF9}">
+<ds:datastoreItem xmlns:ds="http://schemas.openxmlformats.org/officeDocument/2006/customXml" ds:itemID="{5BF71BE9-2BA8-4810-A1B1-6F3E8464B0FD}">
   <ds:schemaRefs>
     <ds:schemaRef ds:uri="http://schemas.openxmlformats.org/officeDocument/2006/bibliography"/>
   </ds:schemaRefs>

</xml_diff>

<commit_message>
small structure changes to doc
</commit_message>
<xml_diff>
--- a/assignmentDSP_1819(1).docx
+++ b/assignmentDSP_1819(1).docx
@@ -844,7 +844,7 @@
           <v:shape id="_x0000_i1025" type="#_x0000_t75" style="width:188.7pt;height:33.5pt" o:ole="">
             <v:imagedata r:id="rId6" o:title=""/>
           </v:shape>
-          <o:OLEObject Type="Embed" ProgID="Equation.3" ShapeID="_x0000_i1025" DrawAspect="Content" ObjectID="_1606546911" r:id="rId7"/>
+          <o:OLEObject Type="Embed" ProgID="Equation.3" ShapeID="_x0000_i1025" DrawAspect="Content" ObjectID="_1606548954" r:id="rId7"/>
         </w:object>
       </w:r>
       <w:r>
@@ -891,286 +891,319 @@
       <w:r>
         <w:t xml:space="preserve"> signal</w:t>
       </w:r>
+    </w:p>
+    <w:p/>
+    <w:p>
+      <w:r>
+        <w:t>Extra questions to answer</w:t>
+      </w:r>
+      <w:r>
+        <w:t xml:space="preserve">, things to add </w:t>
+      </w:r>
+      <w:proofErr w:type="gramStart"/>
+      <w:r>
+        <w:t>explain</w:t>
+      </w:r>
+      <w:r>
+        <w:t>,…</w:t>
+      </w:r>
+      <w:proofErr w:type="gramEnd"/>
+      <w:r>
+        <w:t xml:space="preserve"> </w:t>
+      </w:r>
+      <w:r>
+        <w:t xml:space="preserve"> in report:</w:t>
+      </w:r>
+    </w:p>
+    <w:p>
+      <w:pPr>
+        <w:pStyle w:val="Default"/>
+        <w:jc w:val="center"/>
+        <w:rPr>
+          <w:sz w:val="23"/>
+          <w:szCs w:val="23"/>
+        </w:rPr>
+      </w:pPr>
+    </w:p>
+    <w:p>
+      <w:pPr>
+        <w:pStyle w:val="Default"/>
+        <w:jc w:val="center"/>
+        <w:rPr>
+          <w:sz w:val="23"/>
+          <w:szCs w:val="23"/>
+        </w:rPr>
+      </w:pPr>
+      <w:r>
+        <w:rPr>
+          <w:sz w:val="23"/>
+          <w:szCs w:val="23"/>
+        </w:rPr>
+        <w:t>Is notch IIR, yes?</w:t>
+      </w:r>
+    </w:p>
+    <w:p>
+      <w:pPr>
+        <w:pStyle w:val="Default"/>
+        <w:jc w:val="center"/>
+        <w:rPr>
+          <w:sz w:val="23"/>
+          <w:szCs w:val="23"/>
+        </w:rPr>
+      </w:pPr>
+      <w:r>
+        <w:rPr>
+          <w:sz w:val="23"/>
+          <w:szCs w:val="23"/>
+        </w:rPr>
+        <w:t>Wh</w:t>
+      </w:r>
+      <w:r>
+        <w:rPr>
+          <w:sz w:val="23"/>
+          <w:szCs w:val="23"/>
+        </w:rPr>
+        <w:softHyphen/>
+      </w:r>
+      <w:r>
+        <w:rPr>
+          <w:sz w:val="23"/>
+          <w:szCs w:val="23"/>
+        </w:rPr>
+        <w:t xml:space="preserve">at is the </w:t>
+      </w:r>
+      <w:proofErr w:type="gramStart"/>
+      <w:r>
+        <w:rPr>
+          <w:sz w:val="23"/>
+          <w:szCs w:val="23"/>
+        </w:rPr>
+        <w:t>time based</w:t>
+      </w:r>
+      <w:proofErr w:type="gramEnd"/>
+      <w:r>
+        <w:rPr>
+          <w:sz w:val="23"/>
+          <w:szCs w:val="23"/>
+        </w:rPr>
+        <w:t xml:space="preserve"> representation?</w:t>
+      </w:r>
+    </w:p>
+    <w:p>
+      <w:pPr>
+        <w:pStyle w:val="Default"/>
+        <w:jc w:val="center"/>
+        <w:rPr>
+          <w:sz w:val="23"/>
+          <w:szCs w:val="23"/>
+        </w:rPr>
+      </w:pPr>
+      <w:r>
+        <w:rPr>
+          <w:sz w:val="23"/>
+          <w:szCs w:val="23"/>
+        </w:rPr>
+        <w:lastRenderedPageBreak/>
+        <w:t xml:space="preserve">Bode plot, </w:t>
+      </w:r>
+      <w:proofErr w:type="spellStart"/>
+      <w:r>
+        <w:rPr>
+          <w:sz w:val="23"/>
+          <w:szCs w:val="23"/>
+        </w:rPr>
+        <w:t>impulsrespons</w:t>
+      </w:r>
+      <w:proofErr w:type="spellEnd"/>
+      <w:r>
+        <w:rPr>
+          <w:sz w:val="23"/>
+          <w:szCs w:val="23"/>
+        </w:rPr>
+        <w:t xml:space="preserve"> notch filter</w:t>
+      </w:r>
+    </w:p>
+    <w:p>
+      <w:pPr>
+        <w:pStyle w:val="Default"/>
+        <w:jc w:val="center"/>
+        <w:rPr>
+          <w:sz w:val="23"/>
+          <w:szCs w:val="23"/>
+        </w:rPr>
+      </w:pPr>
+      <w:r>
+        <w:rPr>
+          <w:sz w:val="23"/>
+          <w:szCs w:val="23"/>
+        </w:rPr>
+        <w:t>…</w:t>
+      </w:r>
+    </w:p>
+    <w:p>
+      <w:pPr>
+        <w:pStyle w:val="Default"/>
+        <w:jc w:val="center"/>
+        <w:rPr>
+          <w:sz w:val="23"/>
+          <w:szCs w:val="23"/>
+        </w:rPr>
+      </w:pPr>
+    </w:p>
+    <w:p>
+      <w:r>
+        <w:rPr>
+          <w:sz w:val="23"/>
+          <w:szCs w:val="23"/>
+        </w:rPr>
+        <w:t xml:space="preserve">3. </w:t>
+      </w:r>
+      <w:r>
+        <w:t xml:space="preserve">Give the differential equation and the direct form II </w:t>
+      </w:r>
+      <w:r>
+        <w:t>representation of the notch filter(s)</w:t>
+      </w:r>
+      <w:r>
+        <w:t>.</w:t>
+      </w:r>
+      <w:r>
+        <w:t xml:space="preserve"> </w:t>
+      </w:r>
+    </w:p>
+    <w:p/>
+    <w:p/>
+    <w:p>
+      <w:r>
+        <w:t xml:space="preserve">4. Calculate </w:t>
+      </w:r>
+      <w:r>
+        <w:t xml:space="preserve">with pen-paper </w:t>
+      </w:r>
+      <w:r>
+        <w:t>the impulse response</w:t>
+      </w:r>
+      <w:r>
+        <w:t xml:space="preserve"> and the frequency response f</w:t>
+      </w:r>
+      <w:r>
+        <w:t>or f equal to</w:t>
+      </w:r>
+      <w:r>
+        <w:t xml:space="preserve"> 0, fs/4, fs/2. Check </w:t>
+      </w:r>
+      <w:r>
+        <w:t>y</w:t>
+      </w:r>
+      <w:r>
+        <w:t>our results with</w:t>
+      </w:r>
+      <w:r>
+        <w:t xml:space="preserve"> the MATLAB instructions</w:t>
+      </w:r>
+      <w:r>
+        <w:t xml:space="preserve"> </w:t>
+      </w:r>
+      <w:r>
+        <w:t>‘</w:t>
+      </w:r>
+      <w:proofErr w:type="spellStart"/>
+      <w:r>
+        <w:t>freq</w:t>
+      </w:r>
+      <w:r>
+        <w:t>s</w:t>
+      </w:r>
+      <w:proofErr w:type="spellEnd"/>
+      <w:r>
+        <w:t>’</w:t>
+      </w:r>
+      <w:r>
+        <w:t xml:space="preserve"> and </w:t>
+      </w:r>
+      <w:r>
+        <w:t>‘</w:t>
+      </w:r>
+      <w:proofErr w:type="spellStart"/>
+      <w:r>
+        <w:t>i</w:t>
+      </w:r>
+      <w:r>
+        <w:t>mpz</w:t>
+      </w:r>
+      <w:proofErr w:type="spellEnd"/>
+      <w:r>
+        <w:t>’</w:t>
+      </w:r>
+      <w:r>
+        <w:t>.</w:t>
+      </w:r>
+      <w:r>
+        <w:t xml:space="preserve"> </w:t>
+      </w:r>
+    </w:p>
+    <w:p/>
+    <w:p/>
+    <w:p>
+      <w:r>
+        <w:t>5. Apply th</w:t>
+      </w:r>
+      <w:r>
+        <w:t>e filter on the provided signal and give the time and frequency domain representation. Elaborate on your results</w:t>
+      </w:r>
+      <w:r>
+        <w:t>.</w:t>
+      </w:r>
+    </w:p>
+    <w:p/>
+    <w:p/>
+    <w:p>
+      <w:r>
+        <w:t xml:space="preserve">6. </w:t>
+      </w:r>
+      <w:r>
+        <w:t>Design a FIR filter that removes low-frequency drift and high-frequency</w:t>
+      </w:r>
+      <w:r>
+        <w:t xml:space="preserve"> noise for ecg</w:t>
+      </w:r>
+      <w:r>
+        <w:t xml:space="preserve">2.mat. </w:t>
+      </w:r>
+    </w:p>
+    <w:p/>
+    <w:p/>
+    <w:p>
+      <w:r>
+        <w:t>7. Reduce the sample frequency</w:t>
+      </w:r>
+      <w:r>
+        <w:t xml:space="preserve"> of </w:t>
+      </w:r>
+      <w:proofErr w:type="spellStart"/>
+      <w:r>
+        <w:t>ecg</w:t>
+      </w:r>
+      <w:r>
+        <w:t>.mat</w:t>
+      </w:r>
+      <w:proofErr w:type="spellEnd"/>
+      <w:r>
+        <w:t xml:space="preserve"> to the lowest possible value using a rational factor. Use </w:t>
+      </w:r>
+      <w:proofErr w:type="gramStart"/>
+      <w:r>
+        <w:t>a</w:t>
+      </w:r>
+      <w:proofErr w:type="gramEnd"/>
+      <w:r>
+        <w:t xml:space="preserve"> IIR filter for that purpose. </w:t>
+      </w:r>
+    </w:p>
+    <w:p>
       <w:bookmarkStart w:id="0" w:name="_GoBack"/>
       <w:bookmarkEnd w:id="0"/>
     </w:p>
-    <w:p/>
-    <w:p>
-      <w:r>
-        <w:t>Extra questions to answer in report:</w:t>
-      </w:r>
-    </w:p>
-    <w:p>
-      <w:pPr>
-        <w:pStyle w:val="Default"/>
-        <w:jc w:val="center"/>
-        <w:rPr>
-          <w:sz w:val="23"/>
-          <w:szCs w:val="23"/>
-        </w:rPr>
-      </w:pPr>
-    </w:p>
-    <w:p>
-      <w:pPr>
-        <w:pStyle w:val="Default"/>
-        <w:jc w:val="center"/>
-        <w:rPr>
-          <w:sz w:val="23"/>
-          <w:szCs w:val="23"/>
-        </w:rPr>
-      </w:pPr>
-      <w:r>
-        <w:rPr>
-          <w:sz w:val="23"/>
-          <w:szCs w:val="23"/>
-        </w:rPr>
-        <w:t>Is notch IIR, yes?</w:t>
-      </w:r>
-    </w:p>
-    <w:p>
-      <w:pPr>
-        <w:pStyle w:val="Default"/>
-        <w:jc w:val="center"/>
-        <w:rPr>
-          <w:sz w:val="23"/>
-          <w:szCs w:val="23"/>
-        </w:rPr>
-      </w:pPr>
-      <w:r>
-        <w:rPr>
-          <w:sz w:val="23"/>
-          <w:szCs w:val="23"/>
-        </w:rPr>
-        <w:t>Wh</w:t>
-      </w:r>
-      <w:r>
-        <w:rPr>
-          <w:sz w:val="23"/>
-          <w:szCs w:val="23"/>
-        </w:rPr>
-        <w:softHyphen/>
-      </w:r>
-      <w:r>
-        <w:rPr>
-          <w:sz w:val="23"/>
-          <w:szCs w:val="23"/>
-        </w:rPr>
-        <w:t xml:space="preserve">at is the </w:t>
-      </w:r>
-      <w:proofErr w:type="gramStart"/>
-      <w:r>
-        <w:rPr>
-          <w:sz w:val="23"/>
-          <w:szCs w:val="23"/>
-        </w:rPr>
-        <w:t>time based</w:t>
-      </w:r>
-      <w:proofErr w:type="gramEnd"/>
-      <w:r>
-        <w:rPr>
-          <w:sz w:val="23"/>
-          <w:szCs w:val="23"/>
-        </w:rPr>
-        <w:t xml:space="preserve"> representation?</w:t>
-      </w:r>
-    </w:p>
-    <w:p>
-      <w:pPr>
-        <w:pStyle w:val="Default"/>
-        <w:jc w:val="center"/>
-        <w:rPr>
-          <w:sz w:val="23"/>
-          <w:szCs w:val="23"/>
-        </w:rPr>
-      </w:pPr>
-      <w:r>
-        <w:rPr>
-          <w:sz w:val="23"/>
-          <w:szCs w:val="23"/>
-        </w:rPr>
-        <w:lastRenderedPageBreak/>
-        <w:t xml:space="preserve">Bode plot, </w:t>
-      </w:r>
-      <w:proofErr w:type="spellStart"/>
-      <w:r>
-        <w:rPr>
-          <w:sz w:val="23"/>
-          <w:szCs w:val="23"/>
-        </w:rPr>
-        <w:t>impulsrespons</w:t>
-      </w:r>
-      <w:proofErr w:type="spellEnd"/>
-    </w:p>
-    <w:p>
-      <w:pPr>
-        <w:pStyle w:val="Default"/>
-        <w:jc w:val="center"/>
-        <w:rPr>
-          <w:sz w:val="23"/>
-          <w:szCs w:val="23"/>
-        </w:rPr>
-      </w:pPr>
-      <w:r>
-        <w:rPr>
-          <w:sz w:val="23"/>
-          <w:szCs w:val="23"/>
-        </w:rPr>
-        <w:t>…</w:t>
-      </w:r>
-    </w:p>
-    <w:p>
-      <w:pPr>
-        <w:pStyle w:val="Default"/>
-        <w:jc w:val="center"/>
-        <w:rPr>
-          <w:sz w:val="23"/>
-          <w:szCs w:val="23"/>
-        </w:rPr>
-      </w:pPr>
-    </w:p>
-    <w:p>
-      <w:r>
-        <w:rPr>
-          <w:sz w:val="23"/>
-          <w:szCs w:val="23"/>
-        </w:rPr>
-        <w:t xml:space="preserve">3. </w:t>
-      </w:r>
-      <w:r>
-        <w:t xml:space="preserve">Give the differential equation and the direct form II </w:t>
-      </w:r>
-      <w:r>
-        <w:t>representation of the notch filter(s)</w:t>
-      </w:r>
-      <w:r>
-        <w:t>.</w:t>
-      </w:r>
-      <w:r>
-        <w:t xml:space="preserve"> </w:t>
-      </w:r>
-    </w:p>
-    <w:p>
-      <w:r>
-        <w:t xml:space="preserve">4. Calculate </w:t>
-      </w:r>
-      <w:r>
-        <w:t xml:space="preserve">with pen-paper </w:t>
-      </w:r>
-      <w:r>
-        <w:t>the impulse response</w:t>
-      </w:r>
-      <w:r>
-        <w:t xml:space="preserve"> and the frequency response f</w:t>
-      </w:r>
-      <w:r>
-        <w:t>or f equal to</w:t>
-      </w:r>
-      <w:r>
-        <w:t xml:space="preserve"> 0, fs/4, fs/2. Check </w:t>
-      </w:r>
-      <w:r>
-        <w:t>y</w:t>
-      </w:r>
-      <w:r>
-        <w:t>our results with</w:t>
-      </w:r>
-      <w:r>
-        <w:t xml:space="preserve"> the MATLAB instructions</w:t>
-      </w:r>
-      <w:r>
-        <w:t xml:space="preserve"> </w:t>
-      </w:r>
-      <w:r>
-        <w:t>‘</w:t>
-      </w:r>
-      <w:proofErr w:type="spellStart"/>
-      <w:r>
-        <w:t>freq</w:t>
-      </w:r>
-      <w:r>
-        <w:t>s</w:t>
-      </w:r>
-      <w:proofErr w:type="spellEnd"/>
-      <w:r>
-        <w:t>’</w:t>
-      </w:r>
-      <w:r>
-        <w:t xml:space="preserve"> and </w:t>
-      </w:r>
-      <w:r>
-        <w:t>‘</w:t>
-      </w:r>
-      <w:proofErr w:type="spellStart"/>
-      <w:r>
-        <w:t>i</w:t>
-      </w:r>
-      <w:r>
-        <w:t>mpz</w:t>
-      </w:r>
-      <w:proofErr w:type="spellEnd"/>
-      <w:r>
-        <w:t>’</w:t>
-      </w:r>
-      <w:r>
-        <w:t>.</w:t>
-      </w:r>
-      <w:r>
-        <w:t xml:space="preserve"> </w:t>
-      </w:r>
-    </w:p>
-    <w:p>
-      <w:r>
-        <w:t>5. Apply th</w:t>
-      </w:r>
-      <w:r>
-        <w:t>e filter on the provided signal and give the time and frequency domain representation. Elaborate on your results</w:t>
-      </w:r>
-      <w:r>
-        <w:t>.</w:t>
-      </w:r>
-    </w:p>
-    <w:p>
-      <w:r>
-        <w:t xml:space="preserve">6. </w:t>
-      </w:r>
-      <w:r>
-        <w:t>Design a FIR filter that removes low-frequency drift and high-frequency</w:t>
-      </w:r>
-      <w:r>
-        <w:t xml:space="preserve"> noise for ecg</w:t>
-      </w:r>
-      <w:r>
-        <w:t xml:space="preserve">2.mat. </w:t>
-      </w:r>
-    </w:p>
-    <w:p>
-      <w:r>
-        <w:t>7. Reduce the sample frequency</w:t>
-      </w:r>
-      <w:r>
-        <w:t xml:space="preserve"> of </w:t>
-      </w:r>
-      <w:proofErr w:type="spellStart"/>
-      <w:r>
-        <w:t>ecg</w:t>
-      </w:r>
-      <w:r>
-        <w:t>.mat</w:t>
-      </w:r>
-      <w:proofErr w:type="spellEnd"/>
-      <w:r>
-        <w:t xml:space="preserve"> to the lowest possible value using a rational factor. Use </w:t>
-      </w:r>
-      <w:proofErr w:type="gramStart"/>
-      <w:r>
-        <w:t>a</w:t>
-      </w:r>
-      <w:proofErr w:type="gramEnd"/>
-      <w:r>
-        <w:t xml:space="preserve"> IIR filter for that purpose. </w:t>
-      </w:r>
-    </w:p>
-    <w:p/>
     <w:p/>
     <w:p/>
     <w:p/>
@@ -7976,7 +8009,7 @@
 </file>
 
 <file path=customXml/itemProps1.xml><?xml version="1.0" encoding="utf-8"?>
-<ds:datastoreItem xmlns:ds="http://schemas.openxmlformats.org/officeDocument/2006/customXml" ds:itemID="{8407E26E-F1A7-4F42-9DAF-F934C9FA6E78}">
+<ds:datastoreItem xmlns:ds="http://schemas.openxmlformats.org/officeDocument/2006/customXml" ds:itemID="{8A10A547-FE09-475A-A8D1-0672E018A6F9}">
   <ds:schemaRefs>
     <ds:schemaRef ds:uri="http://schemas.openxmlformats.org/officeDocument/2006/bibliography"/>
   </ds:schemaRefs>

</xml_diff>

<commit_message>
added Direct form one diagram
</commit_message>
<xml_diff>
--- a/assignmentDSP_1819(1).docx
+++ b/assignmentDSP_1819(1).docx
@@ -467,7 +467,23 @@
           <w:sz w:val="23"/>
           <w:szCs w:val="23"/>
         </w:rPr>
-        <w:t xml:space="preserve"> and ecg2,mat).</w:t>
+        <w:t xml:space="preserve"> and ecg</w:t>
+      </w:r>
+      <w:proofErr w:type="gramStart"/>
+      <w:r>
+        <w:rPr>
+          <w:sz w:val="23"/>
+          <w:szCs w:val="23"/>
+        </w:rPr>
+        <w:t>2,mat</w:t>
+      </w:r>
+      <w:proofErr w:type="gramEnd"/>
+      <w:r>
+        <w:rPr>
+          <w:sz w:val="23"/>
+          <w:szCs w:val="23"/>
+        </w:rPr>
+        <w:t>).</w:t>
       </w:r>
     </w:p>
     <w:p>
@@ -526,7 +542,23 @@
           <w:sz w:val="23"/>
           <w:szCs w:val="23"/>
         </w:rPr>
-        <w:t>Show the sampled  time domain signal</w:t>
+        <w:t xml:space="preserve">Show the </w:t>
+      </w:r>
+      <w:proofErr w:type="gramStart"/>
+      <w:r>
+        <w:rPr>
+          <w:sz w:val="23"/>
+          <w:szCs w:val="23"/>
+        </w:rPr>
+        <w:t>sampled  time</w:t>
+      </w:r>
+      <w:proofErr w:type="gramEnd"/>
+      <w:r>
+        <w:rPr>
+          <w:sz w:val="23"/>
+          <w:szCs w:val="23"/>
+        </w:rPr>
+        <w:t xml:space="preserve"> domain signal</w:t>
       </w:r>
       <w:r>
         <w:rPr>
@@ -618,8 +650,6 @@
           <w:szCs w:val="23"/>
         </w:rPr>
       </w:pPr>
-      <w:bookmarkStart w:id="0" w:name="_GoBack"/>
-      <w:bookmarkEnd w:id="0"/>
       <w:r>
         <w:rPr>
           <w:sz w:val="23"/>
@@ -777,7 +807,15 @@
     </w:p>
     <w:p>
       <w:r>
-        <w:t xml:space="preserve">The transfer function of the notch filter  is </w:t>
+        <w:t xml:space="preserve">The transfer function of the notch </w:t>
+      </w:r>
+      <w:proofErr w:type="gramStart"/>
+      <w:r>
+        <w:t>filter  is</w:t>
+      </w:r>
+      <w:proofErr w:type="gramEnd"/>
+      <w:r>
+        <w:t xml:space="preserve"> </w:t>
       </w:r>
       <w:r>
         <w:rPr>
@@ -803,10 +841,10 @@
             <v:path o:extrusionok="f" gradientshapeok="t" o:connecttype="rect"/>
             <o:lock v:ext="edit" aspectratio="t"/>
           </v:shapetype>
-          <v:shape id="_x0000_i1025" type="#_x0000_t75" style="width:189pt;height:33.6pt" o:ole="">
+          <v:shape id="_x0000_i1025" type="#_x0000_t75" style="width:188.7pt;height:33.5pt" o:ole="">
             <v:imagedata r:id="rId6" o:title=""/>
           </v:shape>
-          <o:OLEObject Type="Embed" ProgID="Equation.3" ShapeID="_x0000_i1025" DrawAspect="Content" ObjectID="_1606553793" r:id="rId7"/>
+          <o:OLEObject Type="Embed" ProgID="Equation.3" ShapeID="_x0000_i1025" DrawAspect="Content" ObjectID="_1606553929" r:id="rId7"/>
         </w:object>
       </w:r>
       <w:r>
@@ -815,7 +853,15 @@
     </w:p>
     <w:p>
       <w:r>
-        <w:t>The zeros  z1 and z2 are located on the unity</w:t>
+        <w:t xml:space="preserve">The </w:t>
+      </w:r>
+      <w:proofErr w:type="gramStart"/>
+      <w:r>
+        <w:t>zeros  z</w:t>
+      </w:r>
+      <w:proofErr w:type="gramEnd"/>
+      <w:r>
+        <w:t>1 and z2 are located on the unity</w:t>
       </w:r>
       <w:r>
         <w:t xml:space="preserve"> circle at</w:t>
@@ -852,10 +898,18 @@
         <w:t>Extra questions to answer</w:t>
       </w:r>
       <w:r>
-        <w:t>, things to add explain</w:t>
-      </w:r>
-      <w:r>
-        <w:t xml:space="preserve">,… </w:t>
+        <w:t xml:space="preserve">, things to add </w:t>
+      </w:r>
+      <w:proofErr w:type="gramStart"/>
+      <w:r>
+        <w:t>explain</w:t>
+      </w:r>
+      <w:r>
+        <w:t>,…</w:t>
+      </w:r>
+      <w:proofErr w:type="gramEnd"/>
+      <w:r>
+        <w:t xml:space="preserve"> </w:t>
       </w:r>
       <w:r>
         <w:t xml:space="preserve"> in report:</w:t>
@@ -916,7 +970,23 @@
           <w:sz w:val="23"/>
           <w:szCs w:val="23"/>
         </w:rPr>
-        <w:t>at is the time based representation?</w:t>
+        <w:t xml:space="preserve">at is the </w:t>
+      </w:r>
+      <w:proofErr w:type="gramStart"/>
+      <w:r>
+        <w:rPr>
+          <w:sz w:val="23"/>
+          <w:szCs w:val="23"/>
+        </w:rPr>
+        <w:t>time based</w:t>
+      </w:r>
+      <w:proofErr w:type="gramEnd"/>
+      <w:r>
+        <w:rPr>
+          <w:sz w:val="23"/>
+          <w:szCs w:val="23"/>
+        </w:rPr>
+        <w:t xml:space="preserve"> representation?</w:t>
       </w:r>
     </w:p>
     <w:p>
@@ -1123,14 +1193,7 @@
                   <w:rFonts w:ascii="Cambria Math" w:hAnsi="Cambria Math"/>
                   <w:lang w:val="nl-BE"/>
                 </w:rPr>
-                <m:t>)</m:t>
-              </m:r>
-              <m:r>
-                <w:rPr>
-                  <w:rFonts w:ascii="Cambria Math" w:hAnsi="Cambria Math"/>
-                  <w:lang w:val="nl-BE"/>
-                </w:rPr>
-                <m:t>(</m:t>
+                <m:t>)(</m:t>
               </m:r>
               <m:r>
                 <w:rPr>
@@ -1215,13 +1278,7 @@
                     <w:rPr>
                       <w:rFonts w:ascii="Cambria Math" w:hAnsi="Cambria Math"/>
                     </w:rPr>
-                    <m:t>a</m:t>
-                  </m:r>
-                  <m:r>
-                    <w:rPr>
-                      <w:rFonts w:ascii="Cambria Math" w:hAnsi="Cambria Math"/>
-                    </w:rPr>
-                    <m:t>z</m:t>
+                    <m:t>az</m:t>
                   </m:r>
                 </m:e>
                 <m:sub>
@@ -2082,21 +2139,7 @@
               <w:rFonts w:ascii="Cambria Math" w:hAnsi="Cambria Math"/>
               <w:lang w:val="nl-BE"/>
             </w:rPr>
-            <m:t>Y</m:t>
-          </m:r>
-          <m:r>
-            <w:rPr>
-              <w:rFonts w:ascii="Cambria Math" w:hAnsi="Cambria Math"/>
-              <w:lang w:val="nl-BE"/>
-            </w:rPr>
-            <m:t>(n-1)</m:t>
-          </m:r>
-          <m:r>
-            <w:rPr>
-              <w:rFonts w:ascii="Cambria Math" w:hAnsi="Cambria Math"/>
-              <w:lang w:val="nl-BE"/>
-            </w:rPr>
-            <m:t>+</m:t>
+            <m:t>Y(n-1)+</m:t>
           </m:r>
           <m:sSup>
             <m:sSupPr>
@@ -2185,31 +2228,7 @@
             <w:rPr>
               <w:rFonts w:ascii="Cambria Math" w:hAnsi="Cambria Math"/>
             </w:rPr>
-            <m:t>Y</m:t>
-          </m:r>
-          <m:r>
-            <w:rPr>
-              <w:rFonts w:ascii="Cambria Math" w:hAnsi="Cambria Math"/>
-            </w:rPr>
-            <m:t>(n-2)</m:t>
-          </m:r>
-          <m:r>
-            <w:rPr>
-              <w:rFonts w:ascii="Cambria Math" w:hAnsi="Cambria Math"/>
-            </w:rPr>
-            <m:t>=X</m:t>
-          </m:r>
-          <m:r>
-            <w:rPr>
-              <w:rFonts w:ascii="Cambria Math" w:hAnsi="Cambria Math"/>
-            </w:rPr>
-            <m:t>(n)</m:t>
-          </m:r>
-          <m:r>
-            <w:rPr>
-              <w:rFonts w:ascii="Cambria Math" w:hAnsi="Cambria Math"/>
-            </w:rPr>
-            <m:t>-</m:t>
+            <m:t>Y(n-2)=X(n)-</m:t>
           </m:r>
           <m:d>
             <m:dPr>
@@ -2285,19 +2304,7 @@
             <w:rPr>
               <w:rFonts w:ascii="Cambria Math" w:hAnsi="Cambria Math"/>
             </w:rPr>
-            <m:t>X</m:t>
-          </m:r>
-          <m:r>
-            <w:rPr>
-              <w:rFonts w:ascii="Cambria Math" w:hAnsi="Cambria Math"/>
-            </w:rPr>
-            <m:t>(n-1)</m:t>
-          </m:r>
-          <m:r>
-            <w:rPr>
-              <w:rFonts w:ascii="Cambria Math" w:hAnsi="Cambria Math"/>
-            </w:rPr>
-            <m:t xml:space="preserve">+ </m:t>
+            <m:t xml:space="preserve">X(n-1)+ </m:t>
           </m:r>
           <m:sSub>
             <m:sSubPr>
@@ -2355,13 +2362,7 @@
             <w:rPr>
               <w:rFonts w:ascii="Cambria Math" w:hAnsi="Cambria Math"/>
             </w:rPr>
-            <m:t>X</m:t>
-          </m:r>
-          <m:r>
-            <w:rPr>
-              <w:rFonts w:ascii="Cambria Math" w:hAnsi="Cambria Math"/>
-            </w:rPr>
-            <m:t>(n-2)</m:t>
+            <m:t>X(n-2)</m:t>
           </m:r>
         </m:oMath>
       </m:oMathPara>
@@ -2731,7 +2732,116 @@
       </m:oMathPara>
     </w:p>
     <w:p>
-      <w:r>
+      <w:pPr>
+        <w:jc w:val="center"/>
+        <w:rPr>
+          <w:lang w:val="nl-BE"/>
+        </w:rPr>
+      </w:pPr>
+    </w:p>
+    <w:p>
+      <w:pPr>
+        <w:jc w:val="center"/>
+        <w:rPr>
+          <w:lang w:val="nl-BE"/>
+        </w:rPr>
+      </w:pPr>
+    </w:p>
+    <w:p>
+      <w:pPr>
+        <w:rPr>
+          <w:lang w:val="nl-BE"/>
+        </w:rPr>
+      </w:pPr>
+      <w:r>
+        <w:rPr>
+          <w:lang w:val="nl-BE"/>
+        </w:rPr>
+        <w:t>Direct Form I</w:t>
+      </w:r>
+    </w:p>
+    <w:p>
+      <w:pPr>
+        <w:rPr>
+          <w:lang w:val="nl-BE"/>
+        </w:rPr>
+      </w:pPr>
+    </w:p>
+    <w:p>
+      <w:pPr>
+        <w:keepNext/>
+      </w:pPr>
+      <w:r>
+        <w:rPr>
+          <w:noProof/>
+        </w:rPr>
+        <w:drawing>
+          <wp:inline distT="0" distB="0" distL="0" distR="0" wp14:anchorId="64C851E4" wp14:editId="70DA834F">
+            <wp:extent cx="5274310" cy="3639185"/>
+            <wp:effectExtent l="0" t="0" r="2540" b="0"/>
+            <wp:docPr id="1" name="Afbeelding 1"/>
+            <wp:cNvGraphicFramePr>
+              <a:graphicFrameLocks xmlns:a="http://schemas.openxmlformats.org/drawingml/2006/main" noChangeAspect="1"/>
+            </wp:cNvGraphicFramePr>
+            <a:graphic xmlns:a="http://schemas.openxmlformats.org/drawingml/2006/main">
+              <a:graphicData uri="http://schemas.openxmlformats.org/drawingml/2006/picture">
+                <pic:pic xmlns:pic="http://schemas.openxmlformats.org/drawingml/2006/picture">
+                  <pic:nvPicPr>
+                    <pic:cNvPr id="1" name=""/>
+                    <pic:cNvPicPr/>
+                  </pic:nvPicPr>
+                  <pic:blipFill>
+                    <a:blip r:embed="rId8"/>
+                    <a:stretch>
+                      <a:fillRect/>
+                    </a:stretch>
+                  </pic:blipFill>
+                  <pic:spPr>
+                    <a:xfrm>
+                      <a:off x="0" y="0"/>
+                      <a:ext cx="5274310" cy="3639185"/>
+                    </a:xfrm>
+                    <a:prstGeom prst="rect">
+                      <a:avLst/>
+                    </a:prstGeom>
+                  </pic:spPr>
+                </pic:pic>
+              </a:graphicData>
+            </a:graphic>
+          </wp:inline>
+        </w:drawing>
+      </w:r>
+    </w:p>
+    <w:p>
+      <w:pPr>
+        <w:pStyle w:val="Bijschrift"/>
+      </w:pPr>
+      <w:r>
+        <w:t xml:space="preserve">Figure </w:t>
+      </w:r>
+      <w:fldSimple w:instr=" SEQ Figure \* ARABIC ">
+        <w:r>
+          <w:rPr>
+            <w:noProof/>
+          </w:rPr>
+          <w:t>1</w:t>
+        </w:r>
+      </w:fldSimple>
+      <w:r>
+        <w:t>Direct Form One for notch filter</w:t>
+      </w:r>
+    </w:p>
+    <w:p/>
+    <w:p/>
+    <w:p/>
+    <w:p/>
+    <w:p>
+      <w:bookmarkStart w:id="0" w:name="_GoBack"/>
+      <w:bookmarkEnd w:id="0"/>
+    </w:p>
+    <w:p>
+      <w:r>
+        <w:lastRenderedPageBreak/>
         <w:t xml:space="preserve">4. Calculate </w:t>
       </w:r>
       <w:r>
@@ -3065,13 +3175,7 @@
             <w:rPr>
               <w:rFonts w:ascii="Cambria Math" w:hAnsi="Cambria Math"/>
             </w:rPr>
-            <m:t xml:space="preserve">+ </m:t>
-          </m:r>
-          <m:r>
-            <w:rPr>
-              <w:rFonts w:ascii="Cambria Math" w:hAnsi="Cambria Math"/>
-            </w:rPr>
-            <m:t>X(n)-</m:t>
+            <m:t>+ X(n)-</m:t>
           </m:r>
           <m:d>
             <m:dPr>
@@ -3292,7 +3396,15 @@
       </w:r>
       <w:proofErr w:type="spellEnd"/>
       <w:r>
-        <w:t xml:space="preserve"> to the lowest possible value using a rational factor. Use a IIR filter for that purpose. </w:t>
+        <w:t xml:space="preserve"> to the lowest possible value using a rational factor. Use </w:t>
+      </w:r>
+      <w:proofErr w:type="gramStart"/>
+      <w:r>
+        <w:t>a</w:t>
+      </w:r>
+      <w:proofErr w:type="gramEnd"/>
+      <w:r>
+        <w:t xml:space="preserve"> IIR filter for that purpose. </w:t>
       </w:r>
     </w:p>
     <w:p/>
@@ -3620,12 +3732,21 @@
         </w:rPr>
         <w:t xml:space="preserve">The markings are mentioned between brackets after each task. </w:t>
       </w:r>
-      <w:r>
-        <w:rPr>
-          <w:sz w:val="23"/>
-          <w:szCs w:val="23"/>
-        </w:rPr>
-        <w:t>Additionally extra marks are given for overall report quality (introduction, conclusion, references, layout, etc.)</w:t>
+      <w:proofErr w:type="gramStart"/>
+      <w:r>
+        <w:rPr>
+          <w:sz w:val="23"/>
+          <w:szCs w:val="23"/>
+        </w:rPr>
+        <w:t>Additionally</w:t>
+      </w:r>
+      <w:proofErr w:type="gramEnd"/>
+      <w:r>
+        <w:rPr>
+          <w:sz w:val="23"/>
+          <w:szCs w:val="23"/>
+        </w:rPr>
+        <w:t xml:space="preserve"> extra marks are given for overall report quality (introduction, conclusion, references, layout, etc.)</w:t>
       </w:r>
       <w:r>
         <w:rPr>
@@ -9747,6 +9868,24 @@
       <w:color w:val="808080"/>
     </w:rPr>
   </w:style>
+  <w:style w:type="paragraph" w:styleId="Bijschrift">
+    <w:name w:val="caption"/>
+    <w:basedOn w:val="Standaard"/>
+    <w:next w:val="Standaard"/>
+    <w:unhideWhenUsed/>
+    <w:qFormat/>
+    <w:rsid w:val="00D95421"/>
+    <w:pPr>
+      <w:spacing w:after="200"/>
+    </w:pPr>
+    <w:rPr>
+      <w:i/>
+      <w:iCs/>
+      <w:color w:val="44546A" w:themeColor="text2"/>
+      <w:sz w:val="18"/>
+      <w:szCs w:val="18"/>
+    </w:rPr>
+  </w:style>
 </w:styles>
 </file>
 
@@ -10102,7 +10241,7 @@
 </file>
 
 <file path=customXml/itemProps1.xml><?xml version="1.0" encoding="utf-8"?>
-<ds:datastoreItem xmlns:ds="http://schemas.openxmlformats.org/officeDocument/2006/customXml" ds:itemID="{45352D2C-477B-4678-ADC8-CF80CA353E6C}">
+<ds:datastoreItem xmlns:ds="http://schemas.openxmlformats.org/officeDocument/2006/customXml" ds:itemID="{3D69ACD3-303B-422F-ABE0-B177D2617A31}">
   <ds:schemaRefs>
     <ds:schemaRef ds:uri="http://schemas.openxmlformats.org/officeDocument/2006/bibliography"/>
   </ds:schemaRefs>

</xml_diff>

<commit_message>
added direct form of Notch Filter Disign immage
</commit_message>
<xml_diff>
--- a/assignmentDSP_1819(1).docx
+++ b/assignmentDSP_1819(1).docx
@@ -844,7 +844,7 @@
           <v:shape id="_x0000_i1025" type="#_x0000_t75" style="width:188.7pt;height:33.5pt" o:ole="">
             <v:imagedata r:id="rId6" o:title=""/>
           </v:shape>
-          <o:OLEObject Type="Embed" ProgID="Equation.3" ShapeID="_x0000_i1025" DrawAspect="Content" ObjectID="_1606553929" r:id="rId7"/>
+          <o:OLEObject Type="Embed" ProgID="Equation.3" ShapeID="_x0000_i1025" DrawAspect="Content" ObjectID="_1606554290" r:id="rId7"/>
         </w:object>
       </w:r>
       <w:r>
@@ -2836,12 +2836,74 @@
     <w:p/>
     <w:p/>
     <w:p>
+      <w:pPr>
+        <w:keepNext/>
+      </w:pPr>
+      <w:r>
+        <w:rPr>
+          <w:noProof/>
+        </w:rPr>
+        <w:lastRenderedPageBreak/>
+        <w:drawing>
+          <wp:inline distT="0" distB="0" distL="0" distR="0" wp14:anchorId="64998253" wp14:editId="4FDDC955">
+            <wp:extent cx="5274310" cy="3406775"/>
+            <wp:effectExtent l="0" t="0" r="2540" b="3175"/>
+            <wp:docPr id="2" name="Afbeelding 2"/>
+            <wp:cNvGraphicFramePr>
+              <a:graphicFrameLocks xmlns:a="http://schemas.openxmlformats.org/drawingml/2006/main" noChangeAspect="1"/>
+            </wp:cNvGraphicFramePr>
+            <a:graphic xmlns:a="http://schemas.openxmlformats.org/drawingml/2006/main">
+              <a:graphicData uri="http://schemas.openxmlformats.org/drawingml/2006/picture">
+                <pic:pic xmlns:pic="http://schemas.openxmlformats.org/drawingml/2006/picture">
+                  <pic:nvPicPr>
+                    <pic:cNvPr id="1" name=""/>
+                    <pic:cNvPicPr/>
+                  </pic:nvPicPr>
+                  <pic:blipFill>
+                    <a:blip r:embed="rId9"/>
+                    <a:stretch>
+                      <a:fillRect/>
+                    </a:stretch>
+                  </pic:blipFill>
+                  <pic:spPr>
+                    <a:xfrm>
+                      <a:off x="0" y="0"/>
+                      <a:ext cx="5274310" cy="3406775"/>
+                    </a:xfrm>
+                    <a:prstGeom prst="rect">
+                      <a:avLst/>
+                    </a:prstGeom>
+                  </pic:spPr>
+                </pic:pic>
+              </a:graphicData>
+            </a:graphic>
+          </wp:inline>
+        </w:drawing>
+      </w:r>
+    </w:p>
+    <w:p>
+      <w:pPr>
+        <w:pStyle w:val="Bijschrift"/>
+      </w:pPr>
+      <w:r>
+        <w:t xml:space="preserve">Figure </w:t>
+      </w:r>
+      <w:fldSimple w:instr=" SEQ Figure \* ARABIC ">
+        <w:r>
+          <w:rPr>
+            <w:noProof/>
+          </w:rPr>
+          <w:t>2</w:t>
+        </w:r>
+      </w:fldSimple>
+      <w:r>
+        <w:t>Direct Form II of notch filter</w:t>
+      </w:r>
       <w:bookmarkStart w:id="0" w:name="_GoBack"/>
       <w:bookmarkEnd w:id="0"/>
     </w:p>
     <w:p>
       <w:r>
-        <w:lastRenderedPageBreak/>
         <w:t xml:space="preserve">4. Calculate </w:t>
       </w:r>
       <w:r>
@@ -10241,7 +10303,7 @@
 </file>
 
 <file path=customXml/itemProps1.xml><?xml version="1.0" encoding="utf-8"?>
-<ds:datastoreItem xmlns:ds="http://schemas.openxmlformats.org/officeDocument/2006/customXml" ds:itemID="{3D69ACD3-303B-422F-ABE0-B177D2617A31}">
+<ds:datastoreItem xmlns:ds="http://schemas.openxmlformats.org/officeDocument/2006/customXml" ds:itemID="{A2BDC5AA-6A5D-4907-98F8-C20A3FE64AEA}">
   <ds:schemaRefs>
     <ds:schemaRef ds:uri="http://schemas.openxmlformats.org/officeDocument/2006/bibliography"/>
   </ds:schemaRefs>

</xml_diff>

<commit_message>
Added impulse response for f 0 fs/2 and fs/4
</commit_message>
<xml_diff>
--- a/assignmentDSP_1819(1).docx
+++ b/assignmentDSP_1819(1).docx
@@ -804,7 +804,7 @@
           <v:shape id="_x0000_i1025" type="#_x0000_t75" style="width:189pt;height:33.6pt" o:ole="">
             <v:imagedata r:id="rId6" o:title=""/>
           </v:shape>
-          <o:OLEObject Type="Embed" ProgID="Equation.3" ShapeID="_x0000_i1025" DrawAspect="Content" ObjectID="_1606557904" r:id="rId7"/>
+          <o:OLEObject Type="Embed" ProgID="Equation.3" ShapeID="_x0000_i1025" DrawAspect="Content" ObjectID="_1606564208" r:id="rId7"/>
         </w:object>
       </w:r>
       <w:r>
@@ -3347,6 +3347,11 @@
       </m:oMathPara>
     </w:p>
     <w:p>
+      <w:r>
+        <w:t>For f equal to 0:</w:t>
+      </w:r>
+    </w:p>
+    <w:p>
       <m:oMathPara>
         <m:oMath>
           <m:r>
@@ -3377,13 +3382,7 @@
             <w:rPr>
               <w:rFonts w:ascii="Cambria Math" w:hAnsi="Cambria Math"/>
             </w:rPr>
-            <m:t xml:space="preserve">= </m:t>
-          </m:r>
-          <m:r>
-            <w:rPr>
-              <w:rFonts w:ascii="Cambria Math" w:hAnsi="Cambria Math"/>
-            </w:rPr>
-            <m:t>1</m:t>
+            <m:t>= 1</m:t>
           </m:r>
         </m:oMath>
       </m:oMathPara>
@@ -3419,7 +3418,391 @@
             <w:rPr>
               <w:rFonts w:ascii="Cambria Math" w:hAnsi="Cambria Math"/>
             </w:rPr>
-            <m:t>=…</m:t>
+            <m:t>=</m:t>
+          </m:r>
+          <m:d>
+            <m:dPr>
+              <m:ctrlPr>
+                <w:rPr>
+                  <w:rFonts w:ascii="Cambria Math" w:hAnsi="Cambria Math"/>
+                  <w:i/>
+                </w:rPr>
+              </m:ctrlPr>
+            </m:dPr>
+            <m:e>
+              <m:r>
+                <w:rPr>
+                  <w:rFonts w:ascii="Cambria Math" w:hAnsi="Cambria Math"/>
+                </w:rPr>
+                <m:t>0.9*1+0.9*1</m:t>
+              </m:r>
+            </m:e>
+          </m:d>
+          <m:r>
+            <w:rPr>
+              <w:rFonts w:ascii="Cambria Math" w:hAnsi="Cambria Math"/>
+            </w:rPr>
+            <m:t>1-</m:t>
+          </m:r>
+          <m:d>
+            <m:dPr>
+              <m:ctrlPr>
+                <w:rPr>
+                  <w:rFonts w:ascii="Cambria Math" w:hAnsi="Cambria Math"/>
+                  <w:i/>
+                </w:rPr>
+              </m:ctrlPr>
+            </m:dPr>
+            <m:e>
+              <m:r>
+                <w:rPr>
+                  <w:rFonts w:ascii="Cambria Math" w:hAnsi="Cambria Math"/>
+                </w:rPr>
+                <m:t>1+1</m:t>
+              </m:r>
+            </m:e>
+          </m:d>
+          <m:r>
+            <w:rPr>
+              <w:rFonts w:ascii="Cambria Math" w:hAnsi="Cambria Math"/>
+            </w:rPr>
+            <m:t>1=-0.2</m:t>
+          </m:r>
+        </m:oMath>
+      </m:oMathPara>
+    </w:p>
+    <w:p>
+      <m:oMathPara>
+        <m:oMath>
+          <m:r>
+            <w:rPr>
+              <w:rFonts w:ascii="Cambria Math" w:hAnsi="Cambria Math"/>
+            </w:rPr>
+            <m:t>Y</m:t>
+          </m:r>
+          <m:d>
+            <m:dPr>
+              <m:ctrlPr>
+                <w:rPr>
+                  <w:rFonts w:ascii="Cambria Math" w:hAnsi="Cambria Math"/>
+                  <w:i/>
+                </w:rPr>
+              </m:ctrlPr>
+            </m:dPr>
+            <m:e>
+              <m:r>
+                <w:rPr>
+                  <w:rFonts w:ascii="Cambria Math" w:hAnsi="Cambria Math"/>
+                </w:rPr>
+                <m:t>2</m:t>
+              </m:r>
+            </m:e>
+          </m:d>
+          <m:r>
+            <w:rPr>
+              <w:rFonts w:ascii="Cambria Math" w:hAnsi="Cambria Math"/>
+            </w:rPr>
+            <m:t>= -0.2*</m:t>
+          </m:r>
+          <m:d>
+            <m:dPr>
+              <m:ctrlPr>
+                <w:rPr>
+                  <w:rFonts w:ascii="Cambria Math" w:hAnsi="Cambria Math"/>
+                  <w:i/>
+                </w:rPr>
+              </m:ctrlPr>
+            </m:dPr>
+            <m:e>
+              <m:r>
+                <w:rPr>
+                  <w:rFonts w:ascii="Cambria Math" w:hAnsi="Cambria Math"/>
+                </w:rPr>
+                <m:t>0.9*1+0.9*1</m:t>
+              </m:r>
+            </m:e>
+          </m:d>
+          <m:r>
+            <w:rPr>
+              <w:rFonts w:ascii="Cambria Math" w:hAnsi="Cambria Math"/>
+            </w:rPr>
+            <m:t>-0.81*1*1*1+1*1*1=-0.17</m:t>
+          </m:r>
+        </m:oMath>
+      </m:oMathPara>
+    </w:p>
+    <w:p>
+      <m:oMathPara>
+        <m:oMath>
+          <m:r>
+            <w:rPr>
+              <w:rFonts w:ascii="Cambria Math" w:hAnsi="Cambria Math"/>
+            </w:rPr>
+            <m:t>Y</m:t>
+          </m:r>
+          <m:d>
+            <m:dPr>
+              <m:ctrlPr>
+                <w:rPr>
+                  <w:rFonts w:ascii="Cambria Math" w:hAnsi="Cambria Math"/>
+                  <w:i/>
+                </w:rPr>
+              </m:ctrlPr>
+            </m:dPr>
+            <m:e>
+              <m:r>
+                <w:rPr>
+                  <w:rFonts w:ascii="Cambria Math" w:hAnsi="Cambria Math"/>
+                </w:rPr>
+                <m:t>3</m:t>
+              </m:r>
+            </m:e>
+          </m:d>
+          <m:r>
+            <w:rPr>
+              <w:rFonts w:ascii="Cambria Math" w:hAnsi="Cambria Math"/>
+            </w:rPr>
+            <m:t>= -</m:t>
+          </m:r>
+          <m:r>
+            <w:rPr>
+              <w:rFonts w:ascii="Cambria Math" w:hAnsi="Cambria Math"/>
+            </w:rPr>
+            <m:t>0.</m:t>
+          </m:r>
+          <m:r>
+            <w:rPr>
+              <w:rFonts w:ascii="Cambria Math" w:hAnsi="Cambria Math"/>
+            </w:rPr>
+            <m:t>17</m:t>
+          </m:r>
+          <m:r>
+            <w:rPr>
+              <w:rFonts w:ascii="Cambria Math" w:hAnsi="Cambria Math"/>
+            </w:rPr>
+            <m:t>*</m:t>
+          </m:r>
+          <m:d>
+            <m:dPr>
+              <m:ctrlPr>
+                <w:rPr>
+                  <w:rFonts w:ascii="Cambria Math" w:hAnsi="Cambria Math"/>
+                  <w:i/>
+                </w:rPr>
+              </m:ctrlPr>
+            </m:dPr>
+            <m:e>
+              <m:r>
+                <w:rPr>
+                  <w:rFonts w:ascii="Cambria Math" w:hAnsi="Cambria Math"/>
+                </w:rPr>
+                <m:t>0.9*1+0.9*1</m:t>
+              </m:r>
+            </m:e>
+          </m:d>
+          <m:r>
+            <w:rPr>
+              <w:rFonts w:ascii="Cambria Math" w:hAnsi="Cambria Math"/>
+            </w:rPr>
+            <m:t>-</m:t>
+          </m:r>
+          <m:r>
+            <w:rPr>
+              <w:rFonts w:ascii="Cambria Math" w:hAnsi="Cambria Math"/>
+            </w:rPr>
+            <m:t>0.81*1*1*</m:t>
+          </m:r>
+          <m:r>
+            <w:rPr>
+              <w:rFonts w:ascii="Cambria Math" w:hAnsi="Cambria Math"/>
+            </w:rPr>
+            <m:t xml:space="preserve">-0.2= </m:t>
+          </m:r>
+          <m:r>
+            <w:rPr>
+              <w:rFonts w:ascii="Cambria Math" w:hAnsi="Cambria Math"/>
+            </w:rPr>
+            <m:t>-0.144</m:t>
+          </m:r>
+        </m:oMath>
+      </m:oMathPara>
+    </w:p>
+    <w:p>
+      <m:oMathPara>
+        <m:oMath>
+          <m:r>
+            <w:rPr>
+              <w:rFonts w:ascii="Cambria Math" w:hAnsi="Cambria Math"/>
+            </w:rPr>
+            <m:t>Y</m:t>
+          </m:r>
+          <m:d>
+            <m:dPr>
+              <m:ctrlPr>
+                <w:rPr>
+                  <w:rFonts w:ascii="Cambria Math" w:hAnsi="Cambria Math"/>
+                  <w:i/>
+                </w:rPr>
+              </m:ctrlPr>
+            </m:dPr>
+            <m:e>
+              <m:r>
+                <w:rPr>
+                  <w:rFonts w:ascii="Cambria Math" w:hAnsi="Cambria Math"/>
+                </w:rPr>
+                <m:t>4</m:t>
+              </m:r>
+            </m:e>
+          </m:d>
+          <m:r>
+            <w:rPr>
+              <w:rFonts w:ascii="Cambria Math" w:hAnsi="Cambria Math"/>
+            </w:rPr>
+            <m:t>= -0.</m:t>
+          </m:r>
+          <m:r>
+            <w:rPr>
+              <w:rFonts w:ascii="Cambria Math" w:hAnsi="Cambria Math"/>
+            </w:rPr>
+            <m:t>144</m:t>
+          </m:r>
+          <m:r>
+            <w:rPr>
+              <w:rFonts w:ascii="Cambria Math" w:hAnsi="Cambria Math"/>
+            </w:rPr>
+            <m:t>*</m:t>
+          </m:r>
+          <m:d>
+            <m:dPr>
+              <m:ctrlPr>
+                <w:rPr>
+                  <w:rFonts w:ascii="Cambria Math" w:hAnsi="Cambria Math"/>
+                  <w:i/>
+                </w:rPr>
+              </m:ctrlPr>
+            </m:dPr>
+            <m:e>
+              <m:r>
+                <w:rPr>
+                  <w:rFonts w:ascii="Cambria Math" w:hAnsi="Cambria Math"/>
+                </w:rPr>
+                <m:t>0.9*1+0.9*1</m:t>
+              </m:r>
+            </m:e>
+          </m:d>
+          <m:r>
+            <w:rPr>
+              <w:rFonts w:ascii="Cambria Math" w:hAnsi="Cambria Math"/>
+            </w:rPr>
+            <m:t>-0.81*1*1*-0.</m:t>
+          </m:r>
+          <m:r>
+            <w:rPr>
+              <w:rFonts w:ascii="Cambria Math" w:hAnsi="Cambria Math"/>
+            </w:rPr>
+            <m:t>17</m:t>
+          </m:r>
+          <m:r>
+            <w:rPr>
+              <w:rFonts w:ascii="Cambria Math" w:hAnsi="Cambria Math"/>
+            </w:rPr>
+            <m:t>= -0.1</m:t>
+          </m:r>
+          <m:r>
+            <w:rPr>
+              <w:rFonts w:ascii="Cambria Math" w:hAnsi="Cambria Math"/>
+            </w:rPr>
+            <m:t>215</m:t>
+          </m:r>
+        </m:oMath>
+      </m:oMathPara>
+    </w:p>
+    <w:p>
+      <m:oMathPara>
+        <m:oMath>
+          <m:r>
+            <w:rPr>
+              <w:rFonts w:ascii="Cambria Math" w:hAnsi="Cambria Math"/>
+            </w:rPr>
+            <m:t>Y</m:t>
+          </m:r>
+          <m:d>
+            <m:dPr>
+              <m:ctrlPr>
+                <w:rPr>
+                  <w:rFonts w:ascii="Cambria Math" w:hAnsi="Cambria Math"/>
+                  <w:i/>
+                </w:rPr>
+              </m:ctrlPr>
+            </m:dPr>
+            <m:e>
+              <m:r>
+                <w:rPr>
+                  <w:rFonts w:ascii="Cambria Math" w:hAnsi="Cambria Math"/>
+                </w:rPr>
+                <m:t>5</m:t>
+              </m:r>
+            </m:e>
+          </m:d>
+          <m:r>
+            <w:rPr>
+              <w:rFonts w:ascii="Cambria Math" w:hAnsi="Cambria Math"/>
+            </w:rPr>
+            <m:t>= -0.1</m:t>
+          </m:r>
+          <m:r>
+            <w:rPr>
+              <w:rFonts w:ascii="Cambria Math" w:hAnsi="Cambria Math"/>
+            </w:rPr>
+            <m:t>215</m:t>
+          </m:r>
+          <m:r>
+            <w:rPr>
+              <w:rFonts w:ascii="Cambria Math" w:hAnsi="Cambria Math"/>
+            </w:rPr>
+            <m:t>*</m:t>
+          </m:r>
+          <m:d>
+            <m:dPr>
+              <m:ctrlPr>
+                <w:rPr>
+                  <w:rFonts w:ascii="Cambria Math" w:hAnsi="Cambria Math"/>
+                  <w:i/>
+                </w:rPr>
+              </m:ctrlPr>
+            </m:dPr>
+            <m:e>
+              <m:r>
+                <w:rPr>
+                  <w:rFonts w:ascii="Cambria Math" w:hAnsi="Cambria Math"/>
+                </w:rPr>
+                <m:t>0.9*1+0.9*1</m:t>
+              </m:r>
+            </m:e>
+          </m:d>
+          <m:r>
+            <w:rPr>
+              <w:rFonts w:ascii="Cambria Math" w:hAnsi="Cambria Math"/>
+            </w:rPr>
+            <m:t>-0.81*1*1*-0.1</m:t>
+          </m:r>
+          <m:r>
+            <w:rPr>
+              <w:rFonts w:ascii="Cambria Math" w:hAnsi="Cambria Math"/>
+            </w:rPr>
+            <m:t>44</m:t>
+          </m:r>
+          <m:r>
+            <w:rPr>
+              <w:rFonts w:ascii="Cambria Math" w:hAnsi="Cambria Math"/>
+            </w:rPr>
+            <m:t>= -0.1</m:t>
+          </m:r>
+          <m:r>
+            <w:rPr>
+              <w:rFonts w:ascii="Cambria Math" w:hAnsi="Cambria Math"/>
+            </w:rPr>
+            <m:t>0206</m:t>
           </m:r>
         </m:oMath>
       </m:oMathPara>
@@ -3427,39 +3810,1269 @@
     <w:p/>
     <w:p>
       <w:r>
-        <w:t>5. Apply th</w:t>
-      </w:r>
-      <w:r>
-        <w:t>e filter on the provided signal and give the time and frequency domain representation. Elaborate on your results</w:t>
-      </w:r>
-      <w:r>
-        <w:t>.</w:t>
+        <w:t>For f equal to fs/4:</w:t>
       </w:r>
     </w:p>
     <w:p>
-      <w:r>
-        <w:t>(Mostly) Done</w:t>
-      </w:r>
+      <m:oMathPara>
+        <m:oMath>
+          <m:r>
+            <w:rPr>
+              <w:rFonts w:ascii="Cambria Math" w:hAnsi="Cambria Math"/>
+            </w:rPr>
+            <m:t>Y</m:t>
+          </m:r>
+          <m:d>
+            <m:dPr>
+              <m:ctrlPr>
+                <w:rPr>
+                  <w:rFonts w:ascii="Cambria Math" w:hAnsi="Cambria Math"/>
+                  <w:i/>
+                </w:rPr>
+              </m:ctrlPr>
+            </m:dPr>
+            <m:e>
+              <m:r>
+                <w:rPr>
+                  <w:rFonts w:ascii="Cambria Math" w:hAnsi="Cambria Math"/>
+                </w:rPr>
+                <m:t>0</m:t>
+              </m:r>
+            </m:e>
+          </m:d>
+          <m:r>
+            <w:rPr>
+              <w:rFonts w:ascii="Cambria Math" w:hAnsi="Cambria Math"/>
+            </w:rPr>
+            <m:t>= 1</m:t>
+          </m:r>
+        </m:oMath>
+      </m:oMathPara>
+    </w:p>
+    <w:p>
+      <m:oMathPara>
+        <m:oMath>
+          <m:r>
+            <w:rPr>
+              <w:rFonts w:ascii="Cambria Math" w:hAnsi="Cambria Math"/>
+            </w:rPr>
+            <m:t>Y</m:t>
+          </m:r>
+          <m:d>
+            <m:dPr>
+              <m:ctrlPr>
+                <w:rPr>
+                  <w:rFonts w:ascii="Cambria Math" w:hAnsi="Cambria Math"/>
+                  <w:i/>
+                </w:rPr>
+              </m:ctrlPr>
+            </m:dPr>
+            <m:e>
+              <m:r>
+                <w:rPr>
+                  <w:rFonts w:ascii="Cambria Math" w:hAnsi="Cambria Math"/>
+                </w:rPr>
+                <m:t>1</m:t>
+              </m:r>
+            </m:e>
+          </m:d>
+          <m:r>
+            <w:rPr>
+              <w:rFonts w:ascii="Cambria Math" w:hAnsi="Cambria Math"/>
+            </w:rPr>
+            <m:t>=</m:t>
+          </m:r>
+          <m:d>
+            <m:dPr>
+              <m:ctrlPr>
+                <w:rPr>
+                  <w:rFonts w:ascii="Cambria Math" w:hAnsi="Cambria Math"/>
+                  <w:i/>
+                </w:rPr>
+              </m:ctrlPr>
+            </m:dPr>
+            <m:e>
+              <m:r>
+                <w:rPr>
+                  <w:rFonts w:ascii="Cambria Math" w:hAnsi="Cambria Math"/>
+                </w:rPr>
+                <m:t>0.9*1</m:t>
+              </m:r>
+              <m:r>
+                <w:rPr>
+                  <w:rFonts w:ascii="Cambria Math" w:hAnsi="Cambria Math"/>
+                </w:rPr>
+                <m:t>i</m:t>
+              </m:r>
+              <m:r>
+                <w:rPr>
+                  <w:rFonts w:ascii="Cambria Math" w:hAnsi="Cambria Math"/>
+                </w:rPr>
+                <m:t>+0.9*</m:t>
+              </m:r>
+              <m:r>
+                <w:rPr>
+                  <w:rFonts w:ascii="Cambria Math" w:hAnsi="Cambria Math"/>
+                </w:rPr>
+                <m:t>-</m:t>
+              </m:r>
+              <m:r>
+                <w:rPr>
+                  <w:rFonts w:ascii="Cambria Math" w:hAnsi="Cambria Math"/>
+                </w:rPr>
+                <m:t>1</m:t>
+              </m:r>
+              <m:r>
+                <w:rPr>
+                  <w:rFonts w:ascii="Cambria Math" w:hAnsi="Cambria Math"/>
+                </w:rPr>
+                <m:t>i</m:t>
+              </m:r>
+            </m:e>
+          </m:d>
+          <m:r>
+            <w:rPr>
+              <w:rFonts w:ascii="Cambria Math" w:hAnsi="Cambria Math"/>
+            </w:rPr>
+            <m:t>1-</m:t>
+          </m:r>
+          <m:d>
+            <m:dPr>
+              <m:ctrlPr>
+                <w:rPr>
+                  <w:rFonts w:ascii="Cambria Math" w:hAnsi="Cambria Math"/>
+                  <w:i/>
+                </w:rPr>
+              </m:ctrlPr>
+            </m:dPr>
+            <m:e>
+              <m:r>
+                <w:rPr>
+                  <w:rFonts w:ascii="Cambria Math" w:hAnsi="Cambria Math"/>
+                </w:rPr>
+                <m:t>1</m:t>
+              </m:r>
+              <m:r>
+                <w:rPr>
+                  <w:rFonts w:ascii="Cambria Math" w:hAnsi="Cambria Math"/>
+                </w:rPr>
+                <m:t>i-</m:t>
+              </m:r>
+              <m:r>
+                <w:rPr>
+                  <w:rFonts w:ascii="Cambria Math" w:hAnsi="Cambria Math"/>
+                </w:rPr>
+                <m:t>1</m:t>
+              </m:r>
+              <m:r>
+                <w:rPr>
+                  <w:rFonts w:ascii="Cambria Math" w:hAnsi="Cambria Math"/>
+                </w:rPr>
+                <m:t>i</m:t>
+              </m:r>
+            </m:e>
+          </m:d>
+          <m:r>
+            <w:rPr>
+              <w:rFonts w:ascii="Cambria Math" w:hAnsi="Cambria Math"/>
+            </w:rPr>
+            <m:t>1=</m:t>
+          </m:r>
+          <m:r>
+            <w:rPr>
+              <w:rFonts w:ascii="Cambria Math" w:hAnsi="Cambria Math"/>
+            </w:rPr>
+            <m:t>0</m:t>
+          </m:r>
+        </m:oMath>
+      </m:oMathPara>
+    </w:p>
+    <w:p>
+      <m:oMathPara>
+        <m:oMath>
+          <m:r>
+            <w:rPr>
+              <w:rFonts w:ascii="Cambria Math" w:hAnsi="Cambria Math"/>
+            </w:rPr>
+            <m:t>Y</m:t>
+          </m:r>
+          <m:d>
+            <m:dPr>
+              <m:ctrlPr>
+                <w:rPr>
+                  <w:rFonts w:ascii="Cambria Math" w:hAnsi="Cambria Math"/>
+                  <w:i/>
+                </w:rPr>
+              </m:ctrlPr>
+            </m:dPr>
+            <m:e>
+              <m:r>
+                <w:rPr>
+                  <w:rFonts w:ascii="Cambria Math" w:hAnsi="Cambria Math"/>
+                </w:rPr>
+                <m:t>2</m:t>
+              </m:r>
+            </m:e>
+          </m:d>
+          <m:r>
+            <w:rPr>
+              <w:rFonts w:ascii="Cambria Math" w:hAnsi="Cambria Math"/>
+            </w:rPr>
+            <m:t>= -0.81*1</m:t>
+          </m:r>
+          <m:r>
+            <w:rPr>
+              <w:rFonts w:ascii="Cambria Math" w:hAnsi="Cambria Math"/>
+            </w:rPr>
+            <m:t>i</m:t>
+          </m:r>
+          <m:r>
+            <w:rPr>
+              <w:rFonts w:ascii="Cambria Math" w:hAnsi="Cambria Math"/>
+            </w:rPr>
+            <m:t>*</m:t>
+          </m:r>
+          <m:r>
+            <w:rPr>
+              <w:rFonts w:ascii="Cambria Math" w:hAnsi="Cambria Math"/>
+            </w:rPr>
+            <m:t>-</m:t>
+          </m:r>
+          <m:r>
+            <w:rPr>
+              <w:rFonts w:ascii="Cambria Math" w:hAnsi="Cambria Math"/>
+            </w:rPr>
+            <m:t>1</m:t>
+          </m:r>
+          <m:r>
+            <w:rPr>
+              <w:rFonts w:ascii="Cambria Math" w:hAnsi="Cambria Math"/>
+            </w:rPr>
+            <m:t>i</m:t>
+          </m:r>
+          <m:r>
+            <w:rPr>
+              <w:rFonts w:ascii="Cambria Math" w:hAnsi="Cambria Math"/>
+            </w:rPr>
+            <m:t>*1+1</m:t>
+          </m:r>
+          <m:r>
+            <w:rPr>
+              <w:rFonts w:ascii="Cambria Math" w:hAnsi="Cambria Math"/>
+            </w:rPr>
+            <m:t>i</m:t>
+          </m:r>
+          <m:r>
+            <w:rPr>
+              <w:rFonts w:ascii="Cambria Math" w:hAnsi="Cambria Math"/>
+            </w:rPr>
+            <m:t>*</m:t>
+          </m:r>
+          <m:r>
+            <w:rPr>
+              <w:rFonts w:ascii="Cambria Math" w:hAnsi="Cambria Math"/>
+            </w:rPr>
+            <m:t>-</m:t>
+          </m:r>
+          <m:r>
+            <w:rPr>
+              <w:rFonts w:ascii="Cambria Math" w:hAnsi="Cambria Math"/>
+            </w:rPr>
+            <m:t>1</m:t>
+          </m:r>
+          <m:r>
+            <w:rPr>
+              <w:rFonts w:ascii="Cambria Math" w:hAnsi="Cambria Math"/>
+            </w:rPr>
+            <m:t>i</m:t>
+          </m:r>
+          <m:r>
+            <w:rPr>
+              <w:rFonts w:ascii="Cambria Math" w:hAnsi="Cambria Math"/>
+            </w:rPr>
+            <m:t>*1=0.</m:t>
+          </m:r>
+          <m:r>
+            <w:rPr>
+              <w:rFonts w:ascii="Cambria Math" w:hAnsi="Cambria Math"/>
+            </w:rPr>
+            <m:t>19</m:t>
+          </m:r>
+        </m:oMath>
+      </m:oMathPara>
+    </w:p>
+    <w:p>
+      <m:oMathPara>
+        <m:oMath>
+          <m:r>
+            <w:rPr>
+              <w:rFonts w:ascii="Cambria Math" w:hAnsi="Cambria Math"/>
+            </w:rPr>
+            <m:t>Y</m:t>
+          </m:r>
+          <m:d>
+            <m:dPr>
+              <m:ctrlPr>
+                <w:rPr>
+                  <w:rFonts w:ascii="Cambria Math" w:hAnsi="Cambria Math"/>
+                  <w:i/>
+                </w:rPr>
+              </m:ctrlPr>
+            </m:dPr>
+            <m:e>
+              <m:r>
+                <w:rPr>
+                  <w:rFonts w:ascii="Cambria Math" w:hAnsi="Cambria Math"/>
+                </w:rPr>
+                <m:t>3</m:t>
+              </m:r>
+            </m:e>
+          </m:d>
+          <m:r>
+            <w:rPr>
+              <w:rFonts w:ascii="Cambria Math" w:hAnsi="Cambria Math"/>
+            </w:rPr>
+            <m:t xml:space="preserve">= </m:t>
+          </m:r>
+          <m:r>
+            <w:rPr>
+              <w:rFonts w:ascii="Cambria Math" w:hAnsi="Cambria Math"/>
+            </w:rPr>
+            <m:t>0.19</m:t>
+          </m:r>
+          <m:r>
+            <w:rPr>
+              <w:rFonts w:ascii="Cambria Math" w:hAnsi="Cambria Math"/>
+            </w:rPr>
+            <m:t>*</m:t>
+          </m:r>
+          <m:d>
+            <m:dPr>
+              <m:ctrlPr>
+                <w:rPr>
+                  <w:rFonts w:ascii="Cambria Math" w:hAnsi="Cambria Math"/>
+                  <w:i/>
+                </w:rPr>
+              </m:ctrlPr>
+            </m:dPr>
+            <m:e>
+              <m:r>
+                <w:rPr>
+                  <w:rFonts w:ascii="Cambria Math" w:hAnsi="Cambria Math"/>
+                </w:rPr>
+                <m:t>0.9*1</m:t>
+              </m:r>
+              <m:r>
+                <w:rPr>
+                  <w:rFonts w:ascii="Cambria Math" w:hAnsi="Cambria Math"/>
+                </w:rPr>
+                <m:t>i</m:t>
+              </m:r>
+              <m:r>
+                <w:rPr>
+                  <w:rFonts w:ascii="Cambria Math" w:hAnsi="Cambria Math"/>
+                </w:rPr>
+                <m:t>+0.9*</m:t>
+              </m:r>
+              <m:r>
+                <w:rPr>
+                  <w:rFonts w:ascii="Cambria Math" w:hAnsi="Cambria Math"/>
+                </w:rPr>
+                <m:t>-</m:t>
+              </m:r>
+              <m:r>
+                <w:rPr>
+                  <w:rFonts w:ascii="Cambria Math" w:hAnsi="Cambria Math"/>
+                </w:rPr>
+                <m:t>1</m:t>
+              </m:r>
+              <m:r>
+                <w:rPr>
+                  <w:rFonts w:ascii="Cambria Math" w:hAnsi="Cambria Math"/>
+                </w:rPr>
+                <m:t>i</m:t>
+              </m:r>
+            </m:e>
+          </m:d>
+          <m:r>
+            <w:rPr>
+              <w:rFonts w:ascii="Cambria Math" w:hAnsi="Cambria Math"/>
+            </w:rPr>
+            <m:t>=</m:t>
+          </m:r>
+          <m:r>
+            <w:rPr>
+              <w:rFonts w:ascii="Cambria Math" w:hAnsi="Cambria Math"/>
+            </w:rPr>
+            <m:t>0</m:t>
+          </m:r>
+        </m:oMath>
+      </m:oMathPara>
+    </w:p>
+    <w:p>
+      <m:oMathPara>
+        <m:oMath>
+          <m:r>
+            <w:rPr>
+              <w:rFonts w:ascii="Cambria Math" w:hAnsi="Cambria Math"/>
+            </w:rPr>
+            <m:t>Y</m:t>
+          </m:r>
+          <m:d>
+            <m:dPr>
+              <m:ctrlPr>
+                <w:rPr>
+                  <w:rFonts w:ascii="Cambria Math" w:hAnsi="Cambria Math"/>
+                  <w:i/>
+                </w:rPr>
+              </m:ctrlPr>
+            </m:dPr>
+            <m:e>
+              <m:r>
+                <w:rPr>
+                  <w:rFonts w:ascii="Cambria Math" w:hAnsi="Cambria Math"/>
+                </w:rPr>
+                <m:t>4</m:t>
+              </m:r>
+            </m:e>
+          </m:d>
+          <m:r>
+            <w:rPr>
+              <w:rFonts w:ascii="Cambria Math" w:hAnsi="Cambria Math"/>
+            </w:rPr>
+            <m:t xml:space="preserve">= </m:t>
+          </m:r>
+          <m:r>
+            <w:rPr>
+              <w:rFonts w:ascii="Cambria Math" w:hAnsi="Cambria Math"/>
+            </w:rPr>
+            <m:t>-</m:t>
+          </m:r>
+          <m:r>
+            <w:rPr>
+              <w:rFonts w:ascii="Cambria Math" w:hAnsi="Cambria Math"/>
+            </w:rPr>
+            <m:t>0.81*1*</m:t>
+          </m:r>
+          <m:r>
+            <w:rPr>
+              <w:rFonts w:ascii="Cambria Math" w:hAnsi="Cambria Math"/>
+            </w:rPr>
+            <m:t>-</m:t>
+          </m:r>
+          <m:r>
+            <w:rPr>
+              <w:rFonts w:ascii="Cambria Math" w:hAnsi="Cambria Math"/>
+            </w:rPr>
+            <m:t>1</m:t>
+          </m:r>
+          <m:r>
+            <w:rPr>
+              <w:rFonts w:ascii="Cambria Math" w:hAnsi="Cambria Math"/>
+            </w:rPr>
+            <m:t>i</m:t>
+          </m:r>
+          <m:r>
+            <w:rPr>
+              <w:rFonts w:ascii="Cambria Math" w:hAnsi="Cambria Math"/>
+            </w:rPr>
+            <m:t>*0.</m:t>
+          </m:r>
+          <m:r>
+            <w:rPr>
+              <w:rFonts w:ascii="Cambria Math" w:hAnsi="Cambria Math"/>
+            </w:rPr>
+            <m:t>19</m:t>
+          </m:r>
+          <m:r>
+            <w:rPr>
+              <w:rFonts w:ascii="Cambria Math" w:hAnsi="Cambria Math"/>
+            </w:rPr>
+            <m:t>= -0.1</m:t>
+          </m:r>
+          <m:r>
+            <w:rPr>
+              <w:rFonts w:ascii="Cambria Math" w:hAnsi="Cambria Math"/>
+            </w:rPr>
+            <m:t>539</m:t>
+          </m:r>
+        </m:oMath>
+      </m:oMathPara>
+    </w:p>
+    <w:p>
+      <m:oMathPara>
+        <m:oMath>
+          <m:r>
+            <w:rPr>
+              <w:rFonts w:ascii="Cambria Math" w:hAnsi="Cambria Math"/>
+            </w:rPr>
+            <m:t>Y</m:t>
+          </m:r>
+          <m:d>
+            <m:dPr>
+              <m:ctrlPr>
+                <w:rPr>
+                  <w:rFonts w:ascii="Cambria Math" w:hAnsi="Cambria Math"/>
+                  <w:i/>
+                </w:rPr>
+              </m:ctrlPr>
+            </m:dPr>
+            <m:e>
+              <m:r>
+                <w:rPr>
+                  <w:rFonts w:ascii="Cambria Math" w:hAnsi="Cambria Math"/>
+                </w:rPr>
+                <m:t>5</m:t>
+              </m:r>
+            </m:e>
+          </m:d>
+          <m:r>
+            <w:rPr>
+              <w:rFonts w:ascii="Cambria Math" w:hAnsi="Cambria Math"/>
+            </w:rPr>
+            <m:t>= -0.</m:t>
+          </m:r>
+          <m:r>
+            <w:rPr>
+              <w:rFonts w:ascii="Cambria Math" w:hAnsi="Cambria Math"/>
+            </w:rPr>
+            <m:t>1539</m:t>
+          </m:r>
+          <m:r>
+            <w:rPr>
+              <w:rFonts w:ascii="Cambria Math" w:hAnsi="Cambria Math"/>
+            </w:rPr>
+            <m:t>*</m:t>
+          </m:r>
+          <m:d>
+            <m:dPr>
+              <m:ctrlPr>
+                <w:rPr>
+                  <w:rFonts w:ascii="Cambria Math" w:hAnsi="Cambria Math"/>
+                  <w:i/>
+                </w:rPr>
+              </m:ctrlPr>
+            </m:dPr>
+            <m:e>
+              <m:r>
+                <w:rPr>
+                  <w:rFonts w:ascii="Cambria Math" w:hAnsi="Cambria Math"/>
+                </w:rPr>
+                <m:t>0.9*1</m:t>
+              </m:r>
+              <m:r>
+                <w:rPr>
+                  <w:rFonts w:ascii="Cambria Math" w:hAnsi="Cambria Math"/>
+                </w:rPr>
+                <m:t>i</m:t>
+              </m:r>
+              <m:r>
+                <w:rPr>
+                  <w:rFonts w:ascii="Cambria Math" w:hAnsi="Cambria Math"/>
+                </w:rPr>
+                <m:t>+0.9*</m:t>
+              </m:r>
+              <m:r>
+                <w:rPr>
+                  <w:rFonts w:ascii="Cambria Math" w:hAnsi="Cambria Math"/>
+                </w:rPr>
+                <m:t>-</m:t>
+              </m:r>
+              <m:r>
+                <w:rPr>
+                  <w:rFonts w:ascii="Cambria Math" w:hAnsi="Cambria Math"/>
+                </w:rPr>
+                <m:t>1</m:t>
+              </m:r>
+              <m:r>
+                <w:rPr>
+                  <w:rFonts w:ascii="Cambria Math" w:hAnsi="Cambria Math"/>
+                </w:rPr>
+                <m:t>i</m:t>
+              </m:r>
+            </m:e>
+          </m:d>
+          <m:r>
+            <w:rPr>
+              <w:rFonts w:ascii="Cambria Math" w:hAnsi="Cambria Math"/>
+            </w:rPr>
+            <m:t xml:space="preserve">= </m:t>
+          </m:r>
+          <m:r>
+            <w:rPr>
+              <w:rFonts w:ascii="Cambria Math" w:hAnsi="Cambria Math"/>
+            </w:rPr>
+            <m:t>0</m:t>
+          </m:r>
+        </m:oMath>
+      </m:oMathPara>
     </w:p>
     <w:p/>
     <w:p>
       <w:r>
-        <w:t xml:space="preserve">6. </w:t>
-      </w:r>
-      <w:r>
-        <w:t>Design a FIR filter that removes low-frequency drift and high-frequency</w:t>
-      </w:r>
-      <w:r>
-        <w:t xml:space="preserve"> noise for ecg</w:t>
-      </w:r>
-      <w:r>
-        <w:t xml:space="preserve">2.mat. </w:t>
+        <w:t>For f equal to fs/2:</w:t>
       </w:r>
     </w:p>
     <w:p>
-      <w:bookmarkStart w:id="0" w:name="_GoBack"/>
-      <w:bookmarkEnd w:id="0"/>
+      <m:oMathPara>
+        <m:oMath>
+          <m:r>
+            <w:rPr>
+              <w:rFonts w:ascii="Cambria Math" w:hAnsi="Cambria Math"/>
+            </w:rPr>
+            <m:t>Y</m:t>
+          </m:r>
+          <m:d>
+            <m:dPr>
+              <m:ctrlPr>
+                <w:rPr>
+                  <w:rFonts w:ascii="Cambria Math" w:hAnsi="Cambria Math"/>
+                  <w:i/>
+                </w:rPr>
+              </m:ctrlPr>
+            </m:dPr>
+            <m:e>
+              <m:r>
+                <w:rPr>
+                  <w:rFonts w:ascii="Cambria Math" w:hAnsi="Cambria Math"/>
+                </w:rPr>
+                <m:t>0</m:t>
+              </m:r>
+            </m:e>
+          </m:d>
+          <m:r>
+            <w:rPr>
+              <w:rFonts w:ascii="Cambria Math" w:hAnsi="Cambria Math"/>
+            </w:rPr>
+            <m:t>= 1</m:t>
+          </m:r>
+        </m:oMath>
+      </m:oMathPara>
     </w:p>
+    <w:p>
+      <m:oMathPara>
+        <m:oMath>
+          <m:r>
+            <w:rPr>
+              <w:rFonts w:ascii="Cambria Math" w:hAnsi="Cambria Math"/>
+            </w:rPr>
+            <m:t>Y</m:t>
+          </m:r>
+          <m:d>
+            <m:dPr>
+              <m:ctrlPr>
+                <w:rPr>
+                  <w:rFonts w:ascii="Cambria Math" w:hAnsi="Cambria Math"/>
+                  <w:i/>
+                </w:rPr>
+              </m:ctrlPr>
+            </m:dPr>
+            <m:e>
+              <m:r>
+                <w:rPr>
+                  <w:rFonts w:ascii="Cambria Math" w:hAnsi="Cambria Math"/>
+                </w:rPr>
+                <m:t>1</m:t>
+              </m:r>
+            </m:e>
+          </m:d>
+          <m:r>
+            <w:rPr>
+              <w:rFonts w:ascii="Cambria Math" w:hAnsi="Cambria Math"/>
+            </w:rPr>
+            <m:t>=</m:t>
+          </m:r>
+          <m:d>
+            <m:dPr>
+              <m:ctrlPr>
+                <w:rPr>
+                  <w:rFonts w:ascii="Cambria Math" w:hAnsi="Cambria Math"/>
+                  <w:i/>
+                </w:rPr>
+              </m:ctrlPr>
+            </m:dPr>
+            <m:e>
+              <m:r>
+                <w:rPr>
+                  <w:rFonts w:ascii="Cambria Math" w:hAnsi="Cambria Math"/>
+                </w:rPr>
+                <m:t>0.9*</m:t>
+              </m:r>
+              <m:r>
+                <w:rPr>
+                  <w:rFonts w:ascii="Cambria Math" w:hAnsi="Cambria Math"/>
+                </w:rPr>
+                <m:t>-</m:t>
+              </m:r>
+              <m:r>
+                <w:rPr>
+                  <w:rFonts w:ascii="Cambria Math" w:hAnsi="Cambria Math"/>
+                </w:rPr>
+                <m:t>1+0.9*</m:t>
+              </m:r>
+              <m:r>
+                <w:rPr>
+                  <w:rFonts w:ascii="Cambria Math" w:hAnsi="Cambria Math"/>
+                </w:rPr>
+                <m:t>-</m:t>
+              </m:r>
+              <m:r>
+                <w:rPr>
+                  <w:rFonts w:ascii="Cambria Math" w:hAnsi="Cambria Math"/>
+                </w:rPr>
+                <m:t>1</m:t>
+              </m:r>
+            </m:e>
+          </m:d>
+          <m:r>
+            <w:rPr>
+              <w:rFonts w:ascii="Cambria Math" w:hAnsi="Cambria Math"/>
+            </w:rPr>
+            <m:t>1-</m:t>
+          </m:r>
+          <m:d>
+            <m:dPr>
+              <m:ctrlPr>
+                <w:rPr>
+                  <w:rFonts w:ascii="Cambria Math" w:hAnsi="Cambria Math"/>
+                  <w:i/>
+                </w:rPr>
+              </m:ctrlPr>
+            </m:dPr>
+            <m:e>
+              <m:r>
+                <w:rPr>
+                  <w:rFonts w:ascii="Cambria Math" w:hAnsi="Cambria Math"/>
+                </w:rPr>
+                <m:t>-</m:t>
+              </m:r>
+              <m:r>
+                <w:rPr>
+                  <w:rFonts w:ascii="Cambria Math" w:hAnsi="Cambria Math"/>
+                </w:rPr>
+                <m:t>1</m:t>
+              </m:r>
+              <m:r>
+                <w:rPr>
+                  <w:rFonts w:ascii="Cambria Math" w:hAnsi="Cambria Math"/>
+                </w:rPr>
+                <m:t>-</m:t>
+              </m:r>
+              <m:r>
+                <w:rPr>
+                  <w:rFonts w:ascii="Cambria Math" w:hAnsi="Cambria Math"/>
+                </w:rPr>
+                <m:t>1</m:t>
+              </m:r>
+            </m:e>
+          </m:d>
+          <m:r>
+            <w:rPr>
+              <w:rFonts w:ascii="Cambria Math" w:hAnsi="Cambria Math"/>
+            </w:rPr>
+            <m:t>1=</m:t>
+          </m:r>
+          <m:r>
+            <w:rPr>
+              <w:rFonts w:ascii="Cambria Math" w:hAnsi="Cambria Math"/>
+            </w:rPr>
+            <m:t>0.2</m:t>
+          </m:r>
+        </m:oMath>
+      </m:oMathPara>
+    </w:p>
+    <w:p>
+      <m:oMathPara>
+        <m:oMath>
+          <m:r>
+            <w:rPr>
+              <w:rFonts w:ascii="Cambria Math" w:hAnsi="Cambria Math"/>
+            </w:rPr>
+            <m:t>Y</m:t>
+          </m:r>
+          <m:d>
+            <m:dPr>
+              <m:ctrlPr>
+                <w:rPr>
+                  <w:rFonts w:ascii="Cambria Math" w:hAnsi="Cambria Math"/>
+                  <w:i/>
+                </w:rPr>
+              </m:ctrlPr>
+            </m:dPr>
+            <m:e>
+              <m:r>
+                <w:rPr>
+                  <w:rFonts w:ascii="Cambria Math" w:hAnsi="Cambria Math"/>
+                </w:rPr>
+                <m:t>2</m:t>
+              </m:r>
+            </m:e>
+          </m:d>
+          <m:r>
+            <w:rPr>
+              <w:rFonts w:ascii="Cambria Math" w:hAnsi="Cambria Math"/>
+            </w:rPr>
+            <m:t>= 0.2*</m:t>
+          </m:r>
+          <m:d>
+            <m:dPr>
+              <m:ctrlPr>
+                <w:rPr>
+                  <w:rFonts w:ascii="Cambria Math" w:hAnsi="Cambria Math"/>
+                  <w:i/>
+                </w:rPr>
+              </m:ctrlPr>
+            </m:dPr>
+            <m:e>
+              <m:r>
+                <w:rPr>
+                  <w:rFonts w:ascii="Cambria Math" w:hAnsi="Cambria Math"/>
+                </w:rPr>
+                <m:t>0.9*</m:t>
+              </m:r>
+              <m:r>
+                <w:rPr>
+                  <w:rFonts w:ascii="Cambria Math" w:hAnsi="Cambria Math"/>
+                </w:rPr>
+                <m:t>-1</m:t>
+              </m:r>
+              <m:r>
+                <w:rPr>
+                  <w:rFonts w:ascii="Cambria Math" w:hAnsi="Cambria Math"/>
+                </w:rPr>
+                <m:t>+0.9*</m:t>
+              </m:r>
+              <m:r>
+                <w:rPr>
+                  <w:rFonts w:ascii="Cambria Math" w:hAnsi="Cambria Math"/>
+                </w:rPr>
+                <m:t>-</m:t>
+              </m:r>
+              <m:r>
+                <w:rPr>
+                  <w:rFonts w:ascii="Cambria Math" w:hAnsi="Cambria Math"/>
+                </w:rPr>
+                <m:t>1</m:t>
+              </m:r>
+            </m:e>
+          </m:d>
+          <m:r>
+            <w:rPr>
+              <w:rFonts w:ascii="Cambria Math" w:hAnsi="Cambria Math"/>
+            </w:rPr>
+            <m:t>-0.81*</m:t>
+          </m:r>
+          <m:r>
+            <w:rPr>
+              <w:rFonts w:ascii="Cambria Math" w:hAnsi="Cambria Math"/>
+            </w:rPr>
+            <m:t>-</m:t>
+          </m:r>
+          <m:r>
+            <w:rPr>
+              <w:rFonts w:ascii="Cambria Math" w:hAnsi="Cambria Math"/>
+            </w:rPr>
+            <m:t>1*</m:t>
+          </m:r>
+          <m:r>
+            <w:rPr>
+              <w:rFonts w:ascii="Cambria Math" w:hAnsi="Cambria Math"/>
+            </w:rPr>
+            <m:t>-</m:t>
+          </m:r>
+          <m:r>
+            <w:rPr>
+              <w:rFonts w:ascii="Cambria Math" w:hAnsi="Cambria Math"/>
+            </w:rPr>
+            <m:t>1*1</m:t>
+          </m:r>
+          <m:r>
+            <w:rPr>
+              <w:rFonts w:ascii="Cambria Math" w:hAnsi="Cambria Math"/>
+            </w:rPr>
+            <m:t>+ -</m:t>
+          </m:r>
+          <m:r>
+            <w:rPr>
+              <w:rFonts w:ascii="Cambria Math" w:hAnsi="Cambria Math"/>
+            </w:rPr>
+            <m:t>1*</m:t>
+          </m:r>
+          <m:r>
+            <w:rPr>
+              <w:rFonts w:ascii="Cambria Math" w:hAnsi="Cambria Math"/>
+            </w:rPr>
+            <m:t>-</m:t>
+          </m:r>
+          <m:r>
+            <w:rPr>
+              <w:rFonts w:ascii="Cambria Math" w:hAnsi="Cambria Math"/>
+            </w:rPr>
+            <m:t>1*1=</m:t>
+          </m:r>
+          <m:r>
+            <w:rPr>
+              <w:rFonts w:ascii="Cambria Math" w:hAnsi="Cambria Math"/>
+            </w:rPr>
+            <m:t>-0.17</m:t>
+          </m:r>
+        </m:oMath>
+      </m:oMathPara>
+    </w:p>
+    <w:p>
+      <m:oMath>
+        <m:r>
+          <w:rPr>
+            <w:rFonts w:ascii="Cambria Math" w:hAnsi="Cambria Math"/>
+          </w:rPr>
+          <m:t>Y</m:t>
+        </m:r>
+        <m:d>
+          <m:dPr>
+            <m:ctrlPr>
+              <w:rPr>
+                <w:rFonts w:ascii="Cambria Math" w:hAnsi="Cambria Math"/>
+                <w:i/>
+              </w:rPr>
+            </m:ctrlPr>
+          </m:dPr>
+          <m:e>
+            <m:r>
+              <w:rPr>
+                <w:rFonts w:ascii="Cambria Math" w:hAnsi="Cambria Math"/>
+              </w:rPr>
+              <m:t>3</m:t>
+            </m:r>
+          </m:e>
+        </m:d>
+        <m:r>
+          <w:rPr>
+            <w:rFonts w:ascii="Cambria Math" w:hAnsi="Cambria Math"/>
+          </w:rPr>
+          <m:t>= -0.17*</m:t>
+        </m:r>
+        <m:d>
+          <m:dPr>
+            <m:ctrlPr>
+              <w:rPr>
+                <w:rFonts w:ascii="Cambria Math" w:hAnsi="Cambria Math"/>
+                <w:i/>
+              </w:rPr>
+            </m:ctrlPr>
+          </m:dPr>
+          <m:e>
+            <m:r>
+              <w:rPr>
+                <w:rFonts w:ascii="Cambria Math" w:hAnsi="Cambria Math"/>
+              </w:rPr>
+              <m:t>0.9*</m:t>
+            </m:r>
+            <m:r>
+              <w:rPr>
+                <w:rFonts w:ascii="Cambria Math" w:hAnsi="Cambria Math"/>
+              </w:rPr>
+              <m:t>-1</m:t>
+            </m:r>
+            <m:r>
+              <w:rPr>
+                <w:rFonts w:ascii="Cambria Math" w:hAnsi="Cambria Math"/>
+              </w:rPr>
+              <m:t>+0.9*</m:t>
+            </m:r>
+            <m:r>
+              <w:rPr>
+                <w:rFonts w:ascii="Cambria Math" w:hAnsi="Cambria Math"/>
+              </w:rPr>
+              <m:t>-1</m:t>
+            </m:r>
+          </m:e>
+        </m:d>
+        <m:r>
+          <w:rPr>
+            <w:rFonts w:ascii="Cambria Math" w:hAnsi="Cambria Math"/>
+          </w:rPr>
+          <m:t>-0.81*</m:t>
+        </m:r>
+        <m:r>
+          <w:rPr>
+            <w:rFonts w:ascii="Cambria Math" w:hAnsi="Cambria Math"/>
+          </w:rPr>
+          <m:t>-1</m:t>
+        </m:r>
+        <m:r>
+          <w:rPr>
+            <w:rFonts w:ascii="Cambria Math" w:hAnsi="Cambria Math"/>
+          </w:rPr>
+          <m:t>*</m:t>
+        </m:r>
+        <m:r>
+          <w:rPr>
+            <w:rFonts w:ascii="Cambria Math" w:hAnsi="Cambria Math"/>
+          </w:rPr>
+          <m:t>-</m:t>
+        </m:r>
+        <m:r>
+          <w:rPr>
+            <w:rFonts w:ascii="Cambria Math" w:hAnsi="Cambria Math"/>
+          </w:rPr>
+          <m:t xml:space="preserve">1*0.2= </m:t>
+        </m:r>
+      </m:oMath>
+      <w:r>
+        <w:t>0.144</w:t>
+      </w:r>
+    </w:p>
+    <w:p>
+      <m:oMathPara>
+        <m:oMath>
+          <m:r>
+            <w:rPr>
+              <w:rFonts w:ascii="Cambria Math" w:hAnsi="Cambria Math"/>
+            </w:rPr>
+            <m:t>Y</m:t>
+          </m:r>
+          <m:d>
+            <m:dPr>
+              <m:ctrlPr>
+                <w:rPr>
+                  <w:rFonts w:ascii="Cambria Math" w:hAnsi="Cambria Math"/>
+                  <w:i/>
+                </w:rPr>
+              </m:ctrlPr>
+            </m:dPr>
+            <m:e>
+              <m:r>
+                <w:rPr>
+                  <w:rFonts w:ascii="Cambria Math" w:hAnsi="Cambria Math"/>
+                </w:rPr>
+                <m:t>4</m:t>
+              </m:r>
+            </m:e>
+          </m:d>
+          <m:r>
+            <w:rPr>
+              <w:rFonts w:ascii="Cambria Math" w:hAnsi="Cambria Math"/>
+            </w:rPr>
+            <m:t>= 0.144*</m:t>
+          </m:r>
+          <m:d>
+            <m:dPr>
+              <m:ctrlPr>
+                <w:rPr>
+                  <w:rFonts w:ascii="Cambria Math" w:hAnsi="Cambria Math"/>
+                  <w:i/>
+                </w:rPr>
+              </m:ctrlPr>
+            </m:dPr>
+            <m:e>
+              <m:r>
+                <w:rPr>
+                  <w:rFonts w:ascii="Cambria Math" w:hAnsi="Cambria Math"/>
+                </w:rPr>
+                <m:t>0.9*</m:t>
+              </m:r>
+              <m:r>
+                <w:rPr>
+                  <w:rFonts w:ascii="Cambria Math" w:hAnsi="Cambria Math"/>
+                </w:rPr>
+                <m:t>-</m:t>
+              </m:r>
+              <m:r>
+                <w:rPr>
+                  <w:rFonts w:ascii="Cambria Math" w:hAnsi="Cambria Math"/>
+                </w:rPr>
+                <m:t>1+0.9*</m:t>
+              </m:r>
+              <m:r>
+                <w:rPr>
+                  <w:rFonts w:ascii="Cambria Math" w:hAnsi="Cambria Math"/>
+                </w:rPr>
+                <m:t>-</m:t>
+              </m:r>
+              <m:r>
+                <w:rPr>
+                  <w:rFonts w:ascii="Cambria Math" w:hAnsi="Cambria Math"/>
+                </w:rPr>
+                <m:t>1</m:t>
+              </m:r>
+            </m:e>
+          </m:d>
+          <m:r>
+            <w:rPr>
+              <w:rFonts w:ascii="Cambria Math" w:hAnsi="Cambria Math"/>
+            </w:rPr>
+            <m:t>-0.81*</m:t>
+          </m:r>
+          <m:r>
+            <w:rPr>
+              <w:rFonts w:ascii="Cambria Math" w:hAnsi="Cambria Math"/>
+            </w:rPr>
+            <m:t>-</m:t>
+          </m:r>
+          <m:r>
+            <w:rPr>
+              <w:rFonts w:ascii="Cambria Math" w:hAnsi="Cambria Math"/>
+            </w:rPr>
+            <m:t>1*</m:t>
+          </m:r>
+          <m:r>
+            <w:rPr>
+              <w:rFonts w:ascii="Cambria Math" w:hAnsi="Cambria Math"/>
+            </w:rPr>
+            <m:t>-</m:t>
+          </m:r>
+          <m:r>
+            <w:rPr>
+              <w:rFonts w:ascii="Cambria Math" w:hAnsi="Cambria Math"/>
+            </w:rPr>
+            <m:t>1*-0.17= -0.1215</m:t>
+          </m:r>
+        </m:oMath>
+      </m:oMathPara>
+    </w:p>
+    <w:p>
+      <m:oMathPara>
+        <m:oMath>
+          <m:r>
+            <w:rPr>
+              <w:rFonts w:ascii="Cambria Math" w:hAnsi="Cambria Math"/>
+            </w:rPr>
+            <m:t>Y</m:t>
+          </m:r>
+          <m:d>
+            <m:dPr>
+              <m:ctrlPr>
+                <w:rPr>
+                  <w:rFonts w:ascii="Cambria Math" w:hAnsi="Cambria Math"/>
+                  <w:i/>
+                </w:rPr>
+              </m:ctrlPr>
+            </m:dPr>
+            <m:e>
+              <m:r>
+                <w:rPr>
+                  <w:rFonts w:ascii="Cambria Math" w:hAnsi="Cambria Math"/>
+                </w:rPr>
+                <m:t>5</m:t>
+              </m:r>
+            </m:e>
+          </m:d>
+          <m:r>
+            <w:rPr>
+              <w:rFonts w:ascii="Cambria Math" w:hAnsi="Cambria Math"/>
+            </w:rPr>
+            <m:t>= -0.1215*</m:t>
+          </m:r>
+          <m:d>
+            <m:dPr>
+              <m:ctrlPr>
+                <w:rPr>
+                  <w:rFonts w:ascii="Cambria Math" w:hAnsi="Cambria Math"/>
+                  <w:i/>
+                </w:rPr>
+              </m:ctrlPr>
+            </m:dPr>
+            <m:e>
+              <m:r>
+                <w:rPr>
+                  <w:rFonts w:ascii="Cambria Math" w:hAnsi="Cambria Math"/>
+                </w:rPr>
+                <m:t>0.9*</m:t>
+              </m:r>
+              <m:r>
+                <w:rPr>
+                  <w:rFonts w:ascii="Cambria Math" w:hAnsi="Cambria Math"/>
+                </w:rPr>
+                <m:t>-</m:t>
+              </m:r>
+              <m:r>
+                <w:rPr>
+                  <w:rFonts w:ascii="Cambria Math" w:hAnsi="Cambria Math"/>
+                </w:rPr>
+                <m:t>1+0.9*</m:t>
+              </m:r>
+              <m:r>
+                <w:rPr>
+                  <w:rFonts w:ascii="Cambria Math" w:hAnsi="Cambria Math"/>
+                </w:rPr>
+                <m:t>-</m:t>
+              </m:r>
+              <m:r>
+                <w:rPr>
+                  <w:rFonts w:ascii="Cambria Math" w:hAnsi="Cambria Math"/>
+                </w:rPr>
+                <m:t>1</m:t>
+              </m:r>
+            </m:e>
+          </m:d>
+          <m:r>
+            <w:rPr>
+              <w:rFonts w:ascii="Cambria Math" w:hAnsi="Cambria Math"/>
+            </w:rPr>
+            <m:t>-0.81*</m:t>
+          </m:r>
+          <m:r>
+            <w:rPr>
+              <w:rFonts w:ascii="Cambria Math" w:hAnsi="Cambria Math"/>
+            </w:rPr>
+            <m:t>-</m:t>
+          </m:r>
+          <m:r>
+            <w:rPr>
+              <w:rFonts w:ascii="Cambria Math" w:hAnsi="Cambria Math"/>
+            </w:rPr>
+            <m:t>1*</m:t>
+          </m:r>
+          <m:r>
+            <w:rPr>
+              <w:rFonts w:ascii="Cambria Math" w:hAnsi="Cambria Math"/>
+            </w:rPr>
+            <m:t>-</m:t>
+          </m:r>
+          <w:bookmarkStart w:id="0" w:name="_GoBack"/>
+          <w:bookmarkEnd w:id="0"/>
+          <m:r>
+            <w:rPr>
+              <w:rFonts w:ascii="Cambria Math" w:hAnsi="Cambria Math"/>
+            </w:rPr>
+            <m:t>1*-0.144= 0.10206</m:t>
+          </m:r>
+        </m:oMath>
+      </m:oMathPara>
+    </w:p>
+    <w:p/>
+    <w:p>
+      <w:r>
+        <w:t>5. Apply th</w:t>
+      </w:r>
+      <w:r>
+        <w:t>e filter on the provided signal and give the time and frequency domain representation. Elaborate on your results</w:t>
+      </w:r>
+      <w:r>
+        <w:t>.</w:t>
+      </w:r>
+    </w:p>
+    <w:p>
+      <w:r>
+        <w:t>(Mostly) Done</w:t>
+      </w:r>
+    </w:p>
+    <w:p/>
+    <w:p>
+      <w:r>
+        <w:t xml:space="preserve">6. </w:t>
+      </w:r>
+      <w:r>
+        <w:t>Design a FIR filter that removes low-frequency drift and high-frequency</w:t>
+      </w:r>
+      <w:r>
+        <w:t xml:space="preserve"> noise for ecg</w:t>
+      </w:r>
+      <w:r>
+        <w:t xml:space="preserve">2.mat. </w:t>
+      </w:r>
+    </w:p>
+    <w:p/>
     <w:p/>
     <w:p>
       <w:r>
@@ -10305,7 +11918,7 @@
 </file>
 
 <file path=customXml/itemProps1.xml><?xml version="1.0" encoding="utf-8"?>
-<ds:datastoreItem xmlns:ds="http://schemas.openxmlformats.org/officeDocument/2006/customXml" ds:itemID="{8A2FC91D-575A-4600-8535-484629927085}">
+<ds:datastoreItem xmlns:ds="http://schemas.openxmlformats.org/officeDocument/2006/customXml" ds:itemID="{B3C7D2E8-8AE7-4C73-8D33-159BD48A2A8F}">
   <ds:schemaRefs>
     <ds:schemaRef ds:uri="http://schemas.openxmlformats.org/officeDocument/2006/bibliography"/>
   </ds:schemaRefs>

</xml_diff>

<commit_message>
Started on frequency response
</commit_message>
<xml_diff>
--- a/assignmentDSP_1819(1).docx
+++ b/assignmentDSP_1819(1).docx
@@ -804,7 +804,7 @@
           <v:shape id="_x0000_i1025" type="#_x0000_t75" style="width:189pt;height:33.6pt" o:ole="">
             <v:imagedata r:id="rId6" o:title=""/>
           </v:shape>
-          <o:OLEObject Type="Embed" ProgID="Equation.3" ShapeID="_x0000_i1025" DrawAspect="Content" ObjectID="_1606564208" r:id="rId7"/>
+          <o:OLEObject Type="Embed" ProgID="Equation.3" ShapeID="_x0000_i1025" DrawAspect="Content" ObjectID="_1606564949" r:id="rId7"/>
         </w:object>
       </w:r>
       <w:r>
@@ -3352,6 +3352,11 @@
       </w:r>
     </w:p>
     <w:p>
+      <w:r>
+        <w:t>Impulse response:</w:t>
+      </w:r>
+    </w:p>
+    <w:p>
       <m:oMathPara>
         <m:oMath>
           <m:r>
@@ -3562,25 +3567,7 @@
             <w:rPr>
               <w:rFonts w:ascii="Cambria Math" w:hAnsi="Cambria Math"/>
             </w:rPr>
-            <m:t>= -</m:t>
-          </m:r>
-          <m:r>
-            <w:rPr>
-              <w:rFonts w:ascii="Cambria Math" w:hAnsi="Cambria Math"/>
-            </w:rPr>
-            <m:t>0.</m:t>
-          </m:r>
-          <m:r>
-            <w:rPr>
-              <w:rFonts w:ascii="Cambria Math" w:hAnsi="Cambria Math"/>
-            </w:rPr>
-            <m:t>17</m:t>
-          </m:r>
-          <m:r>
-            <w:rPr>
-              <w:rFonts w:ascii="Cambria Math" w:hAnsi="Cambria Math"/>
-            </w:rPr>
-            <m:t>*</m:t>
+            <m:t>= -0.17*</m:t>
           </m:r>
           <m:d>
             <m:dPr>
@@ -3604,25 +3591,7 @@
             <w:rPr>
               <w:rFonts w:ascii="Cambria Math" w:hAnsi="Cambria Math"/>
             </w:rPr>
-            <m:t>-</m:t>
-          </m:r>
-          <m:r>
-            <w:rPr>
-              <w:rFonts w:ascii="Cambria Math" w:hAnsi="Cambria Math"/>
-            </w:rPr>
-            <m:t>0.81*1*1*</m:t>
-          </m:r>
-          <m:r>
-            <w:rPr>
-              <w:rFonts w:ascii="Cambria Math" w:hAnsi="Cambria Math"/>
-            </w:rPr>
-            <m:t xml:space="preserve">-0.2= </m:t>
-          </m:r>
-          <m:r>
-            <w:rPr>
-              <w:rFonts w:ascii="Cambria Math" w:hAnsi="Cambria Math"/>
-            </w:rPr>
-            <m:t>-0.144</m:t>
+            <m:t>-0.81*1*1*-0.2= -0.144</m:t>
           </m:r>
         </m:oMath>
       </m:oMathPara>
@@ -3658,19 +3627,7 @@
             <w:rPr>
               <w:rFonts w:ascii="Cambria Math" w:hAnsi="Cambria Math"/>
             </w:rPr>
-            <m:t>= -0.</m:t>
-          </m:r>
-          <m:r>
-            <w:rPr>
-              <w:rFonts w:ascii="Cambria Math" w:hAnsi="Cambria Math"/>
-            </w:rPr>
-            <m:t>144</m:t>
-          </m:r>
-          <m:r>
-            <w:rPr>
-              <w:rFonts w:ascii="Cambria Math" w:hAnsi="Cambria Math"/>
-            </w:rPr>
-            <m:t>*</m:t>
+            <m:t>= -0.144*</m:t>
           </m:r>
           <m:d>
             <m:dPr>
@@ -3694,25 +3651,7 @@
             <w:rPr>
               <w:rFonts w:ascii="Cambria Math" w:hAnsi="Cambria Math"/>
             </w:rPr>
-            <m:t>-0.81*1*1*-0.</m:t>
-          </m:r>
-          <m:r>
-            <w:rPr>
-              <w:rFonts w:ascii="Cambria Math" w:hAnsi="Cambria Math"/>
-            </w:rPr>
-            <m:t>17</m:t>
-          </m:r>
-          <m:r>
-            <w:rPr>
-              <w:rFonts w:ascii="Cambria Math" w:hAnsi="Cambria Math"/>
-            </w:rPr>
-            <m:t>= -0.1</m:t>
-          </m:r>
-          <m:r>
-            <w:rPr>
-              <w:rFonts w:ascii="Cambria Math" w:hAnsi="Cambria Math"/>
-            </w:rPr>
-            <m:t>215</m:t>
+            <m:t>-0.81*1*1*-0.17= -0.1215</m:t>
           </m:r>
         </m:oMath>
       </m:oMathPara>
@@ -3748,19 +3687,7 @@
             <w:rPr>
               <w:rFonts w:ascii="Cambria Math" w:hAnsi="Cambria Math"/>
             </w:rPr>
-            <m:t>= -0.1</m:t>
-          </m:r>
-          <m:r>
-            <w:rPr>
-              <w:rFonts w:ascii="Cambria Math" w:hAnsi="Cambria Math"/>
-            </w:rPr>
-            <m:t>215</m:t>
-          </m:r>
-          <m:r>
-            <w:rPr>
-              <w:rFonts w:ascii="Cambria Math" w:hAnsi="Cambria Math"/>
-            </w:rPr>
-            <m:t>*</m:t>
+            <m:t>= -0.1215*</m:t>
           </m:r>
           <m:d>
             <m:dPr>
@@ -3784,25 +3711,310 @@
             <w:rPr>
               <w:rFonts w:ascii="Cambria Math" w:hAnsi="Cambria Math"/>
             </w:rPr>
-            <m:t>-0.81*1*1*-0.1</m:t>
+            <m:t>-0.81*1*1*-0.144= -0.10206</m:t>
           </m:r>
+        </m:oMath>
+      </m:oMathPara>
+    </w:p>
+    <w:p>
+      <w:r>
+        <w:t>Frequency response:</w:t>
+      </w:r>
+    </w:p>
+    <w:p>
+      <m:oMathPara>
+        <m:oMath>
           <m:r>
             <w:rPr>
               <w:rFonts w:ascii="Cambria Math" w:hAnsi="Cambria Math"/>
             </w:rPr>
-            <m:t>44</m:t>
+            <m:t>H</m:t>
           </m:r>
+          <m:d>
+            <m:dPr>
+              <m:ctrlPr>
+                <w:rPr>
+                  <w:rFonts w:ascii="Cambria Math" w:hAnsi="Cambria Math"/>
+                  <w:i/>
+                </w:rPr>
+              </m:ctrlPr>
+            </m:dPr>
+            <m:e>
+              <m:sSup>
+                <m:sSupPr>
+                  <m:ctrlPr>
+                    <w:rPr>
+                      <w:rFonts w:ascii="Cambria Math" w:hAnsi="Cambria Math"/>
+                      <w:i/>
+                    </w:rPr>
+                  </m:ctrlPr>
+                </m:sSupPr>
+                <m:e>
+                  <m:r>
+                    <w:rPr>
+                      <w:rFonts w:ascii="Cambria Math" w:hAnsi="Cambria Math"/>
+                    </w:rPr>
+                    <m:t>e</m:t>
+                  </m:r>
+                </m:e>
+                <m:sup>
+                  <m:r>
+                    <w:rPr>
+                      <w:rFonts w:ascii="Cambria Math" w:hAnsi="Cambria Math"/>
+                    </w:rPr>
+                    <m:t>wj</m:t>
+                  </m:r>
+                </m:sup>
+              </m:sSup>
+            </m:e>
+          </m:d>
+          <m:sSub>
+            <m:sSubPr>
+              <m:ctrlPr>
+                <w:rPr>
+                  <w:rFonts w:ascii="Cambria Math" w:hAnsi="Cambria Math"/>
+                  <w:i/>
+                </w:rPr>
+              </m:ctrlPr>
+            </m:sSubPr>
+            <m:e>
+              <m:r>
+                <w:rPr>
+                  <w:rFonts w:ascii="Cambria Math" w:hAnsi="Cambria Math"/>
+                </w:rPr>
+                <m:t>|</m:t>
+              </m:r>
+            </m:e>
+            <m:sub>
+              <m:r>
+                <w:rPr>
+                  <w:rFonts w:ascii="Cambria Math" w:hAnsi="Cambria Math"/>
+                </w:rPr>
+                <m:t>w=0</m:t>
+              </m:r>
+            </m:sub>
+          </m:sSub>
           <m:r>
             <w:rPr>
               <w:rFonts w:ascii="Cambria Math" w:hAnsi="Cambria Math"/>
             </w:rPr>
-            <m:t>= -0.1</m:t>
+            <m:t>=0.99</m:t>
           </m:r>
+        </m:oMath>
+      </m:oMathPara>
+    </w:p>
+    <w:p>
+      <m:oMathPara>
+        <m:oMath>
           <m:r>
             <w:rPr>
               <w:rFonts w:ascii="Cambria Math" w:hAnsi="Cambria Math"/>
             </w:rPr>
-            <m:t>0206</m:t>
+            <m:t>H</m:t>
+          </m:r>
+          <m:d>
+            <m:dPr>
+              <m:ctrlPr>
+                <w:rPr>
+                  <w:rFonts w:ascii="Cambria Math" w:hAnsi="Cambria Math"/>
+                  <w:i/>
+                </w:rPr>
+              </m:ctrlPr>
+            </m:dPr>
+            <m:e>
+              <m:sSup>
+                <m:sSupPr>
+                  <m:ctrlPr>
+                    <w:rPr>
+                      <w:rFonts w:ascii="Cambria Math" w:hAnsi="Cambria Math"/>
+                      <w:i/>
+                    </w:rPr>
+                  </m:ctrlPr>
+                </m:sSupPr>
+                <m:e>
+                  <m:r>
+                    <w:rPr>
+                      <w:rFonts w:ascii="Cambria Math" w:hAnsi="Cambria Math"/>
+                    </w:rPr>
+                    <m:t>e</m:t>
+                  </m:r>
+                </m:e>
+                <m:sup>
+                  <m:r>
+                    <w:rPr>
+                      <w:rFonts w:ascii="Cambria Math" w:hAnsi="Cambria Math"/>
+                    </w:rPr>
+                    <m:t>wj</m:t>
+                  </m:r>
+                </m:sup>
+              </m:sSup>
+            </m:e>
+          </m:d>
+          <m:sSub>
+            <m:sSubPr>
+              <m:ctrlPr>
+                <w:rPr>
+                  <w:rFonts w:ascii="Cambria Math" w:hAnsi="Cambria Math"/>
+                  <w:i/>
+                </w:rPr>
+              </m:ctrlPr>
+            </m:sSubPr>
+            <m:e>
+              <m:r>
+                <w:rPr>
+                  <w:rFonts w:ascii="Cambria Math" w:hAnsi="Cambria Math"/>
+                </w:rPr>
+                <m:t>|</m:t>
+              </m:r>
+            </m:e>
+            <m:sub>
+              <m:r>
+                <w:rPr>
+                  <w:rFonts w:ascii="Cambria Math" w:hAnsi="Cambria Math"/>
+                </w:rPr>
+                <m:t>w=</m:t>
+              </m:r>
+              <m:f>
+                <m:fPr>
+                  <m:ctrlPr>
+                    <w:rPr>
+                      <w:rFonts w:ascii="Cambria Math" w:hAnsi="Cambria Math"/>
+                      <w:i/>
+                    </w:rPr>
+                  </m:ctrlPr>
+                </m:fPr>
+                <m:num>
+                  <m:r>
+                    <w:rPr>
+                      <w:rFonts w:ascii="Cambria Math" w:hAnsi="Cambria Math"/>
+                    </w:rPr>
+                    <m:t>π</m:t>
+                  </m:r>
+                </m:num>
+                <m:den>
+                  <m:r>
+                    <w:rPr>
+                      <w:rFonts w:ascii="Cambria Math" w:hAnsi="Cambria Math"/>
+                    </w:rPr>
+                    <m:t>4</m:t>
+                  </m:r>
+                </m:den>
+              </m:f>
+            </m:sub>
+          </m:sSub>
+          <m:r>
+            <w:rPr>
+              <w:rFonts w:ascii="Cambria Math" w:hAnsi="Cambria Math"/>
+            </w:rPr>
+            <m:t>=</m:t>
+          </m:r>
+        </m:oMath>
+      </m:oMathPara>
+    </w:p>
+    <w:p>
+      <m:oMathPara>
+        <m:oMath>
+          <m:r>
+            <w:rPr>
+              <w:rFonts w:ascii="Cambria Math" w:hAnsi="Cambria Math"/>
+            </w:rPr>
+            <m:t>H</m:t>
+          </m:r>
+          <m:d>
+            <m:dPr>
+              <m:ctrlPr>
+                <w:rPr>
+                  <w:rFonts w:ascii="Cambria Math" w:hAnsi="Cambria Math"/>
+                  <w:i/>
+                </w:rPr>
+              </m:ctrlPr>
+            </m:dPr>
+            <m:e>
+              <m:sSup>
+                <m:sSupPr>
+                  <m:ctrlPr>
+                    <w:rPr>
+                      <w:rFonts w:ascii="Cambria Math" w:hAnsi="Cambria Math"/>
+                      <w:i/>
+                    </w:rPr>
+                  </m:ctrlPr>
+                </m:sSupPr>
+                <m:e>
+                  <m:r>
+                    <w:rPr>
+                      <w:rFonts w:ascii="Cambria Math" w:hAnsi="Cambria Math"/>
+                    </w:rPr>
+                    <m:t>e</m:t>
+                  </m:r>
+                </m:e>
+                <m:sup>
+                  <m:r>
+                    <w:rPr>
+                      <w:rFonts w:ascii="Cambria Math" w:hAnsi="Cambria Math"/>
+                    </w:rPr>
+                    <m:t>wj</m:t>
+                  </m:r>
+                </m:sup>
+              </m:sSup>
+            </m:e>
+          </m:d>
+          <m:sSub>
+            <m:sSubPr>
+              <m:ctrlPr>
+                <w:rPr>
+                  <w:rFonts w:ascii="Cambria Math" w:hAnsi="Cambria Math"/>
+                  <w:i/>
+                </w:rPr>
+              </m:ctrlPr>
+            </m:sSubPr>
+            <m:e>
+              <m:r>
+                <w:rPr>
+                  <w:rFonts w:ascii="Cambria Math" w:hAnsi="Cambria Math"/>
+                </w:rPr>
+                <m:t>|</m:t>
+              </m:r>
+            </m:e>
+            <m:sub>
+              <m:r>
+                <w:rPr>
+                  <w:rFonts w:ascii="Cambria Math" w:hAnsi="Cambria Math"/>
+                </w:rPr>
+                <m:t>w=</m:t>
+              </m:r>
+              <m:f>
+                <m:fPr>
+                  <m:ctrlPr>
+                    <w:rPr>
+                      <w:rFonts w:ascii="Cambria Math" w:hAnsi="Cambria Math"/>
+                      <w:i/>
+                    </w:rPr>
+                  </m:ctrlPr>
+                </m:fPr>
+                <m:num>
+                  <m:r>
+                    <w:rPr>
+                      <w:rFonts w:ascii="Cambria Math" w:hAnsi="Cambria Math"/>
+                    </w:rPr>
+                    <m:t>π</m:t>
+                  </m:r>
+                </m:num>
+                <m:den>
+                  <m:r>
+                    <w:rPr>
+                      <w:rFonts w:ascii="Cambria Math" w:hAnsi="Cambria Math"/>
+                    </w:rPr>
+                    <m:t>2</m:t>
+                  </m:r>
+                </m:den>
+              </m:f>
+            </m:sub>
+          </m:sSub>
+          <m:r>
+            <w:rPr>
+              <w:rFonts w:ascii="Cambria Math" w:hAnsi="Cambria Math"/>
+            </w:rPr>
+            <m:t>=</m:t>
           </m:r>
         </m:oMath>
       </m:oMathPara>
@@ -3811,6 +4023,11 @@
     <w:p>
       <w:r>
         <w:t>For f equal to fs/4:</w:t>
+      </w:r>
+    </w:p>
+    <w:p>
+      <w:r>
+        <w:t>Impulse response:</w:t>
       </w:r>
     </w:p>
     <w:p>
@@ -3896,37 +4113,7 @@
                 <w:rPr>
                   <w:rFonts w:ascii="Cambria Math" w:hAnsi="Cambria Math"/>
                 </w:rPr>
-                <m:t>0.9*1</m:t>
-              </m:r>
-              <m:r>
-                <w:rPr>
-                  <w:rFonts w:ascii="Cambria Math" w:hAnsi="Cambria Math"/>
-                </w:rPr>
-                <m:t>i</m:t>
-              </m:r>
-              <m:r>
-                <w:rPr>
-                  <w:rFonts w:ascii="Cambria Math" w:hAnsi="Cambria Math"/>
-                </w:rPr>
-                <m:t>+0.9*</m:t>
-              </m:r>
-              <m:r>
-                <w:rPr>
-                  <w:rFonts w:ascii="Cambria Math" w:hAnsi="Cambria Math"/>
-                </w:rPr>
-                <m:t>-</m:t>
-              </m:r>
-              <m:r>
-                <w:rPr>
-                  <w:rFonts w:ascii="Cambria Math" w:hAnsi="Cambria Math"/>
-                </w:rPr>
-                <m:t>1</m:t>
-              </m:r>
-              <m:r>
-                <w:rPr>
-                  <w:rFonts w:ascii="Cambria Math" w:hAnsi="Cambria Math"/>
-                </w:rPr>
-                <m:t>i</m:t>
+                <m:t>0.9*1i+0.9*-1i</m:t>
               </m:r>
             </m:e>
           </m:d>
@@ -3950,25 +4137,7 @@
                 <w:rPr>
                   <w:rFonts w:ascii="Cambria Math" w:hAnsi="Cambria Math"/>
                 </w:rPr>
-                <m:t>1</m:t>
-              </m:r>
-              <m:r>
-                <w:rPr>
-                  <w:rFonts w:ascii="Cambria Math" w:hAnsi="Cambria Math"/>
-                </w:rPr>
-                <m:t>i-</m:t>
-              </m:r>
-              <m:r>
-                <w:rPr>
-                  <w:rFonts w:ascii="Cambria Math" w:hAnsi="Cambria Math"/>
-                </w:rPr>
-                <m:t>1</m:t>
-              </m:r>
-              <m:r>
-                <w:rPr>
-                  <w:rFonts w:ascii="Cambria Math" w:hAnsi="Cambria Math"/>
-                </w:rPr>
-                <m:t>i</m:t>
+                <m:t>1i-1i</m:t>
               </m:r>
             </m:e>
           </m:d>
@@ -3976,13 +4145,7 @@
             <w:rPr>
               <w:rFonts w:ascii="Cambria Math" w:hAnsi="Cambria Math"/>
             </w:rPr>
-            <m:t>1=</m:t>
-          </m:r>
-          <m:r>
-            <w:rPr>
-              <w:rFonts w:ascii="Cambria Math" w:hAnsi="Cambria Math"/>
-            </w:rPr>
-            <m:t>0</m:t>
+            <m:t>1=0</m:t>
           </m:r>
         </m:oMath>
       </m:oMathPara>
@@ -4018,85 +4181,7 @@
             <w:rPr>
               <w:rFonts w:ascii="Cambria Math" w:hAnsi="Cambria Math"/>
             </w:rPr>
-            <m:t>= -0.81*1</m:t>
-          </m:r>
-          <m:r>
-            <w:rPr>
-              <w:rFonts w:ascii="Cambria Math" w:hAnsi="Cambria Math"/>
-            </w:rPr>
-            <m:t>i</m:t>
-          </m:r>
-          <m:r>
-            <w:rPr>
-              <w:rFonts w:ascii="Cambria Math" w:hAnsi="Cambria Math"/>
-            </w:rPr>
-            <m:t>*</m:t>
-          </m:r>
-          <m:r>
-            <w:rPr>
-              <w:rFonts w:ascii="Cambria Math" w:hAnsi="Cambria Math"/>
-            </w:rPr>
-            <m:t>-</m:t>
-          </m:r>
-          <m:r>
-            <w:rPr>
-              <w:rFonts w:ascii="Cambria Math" w:hAnsi="Cambria Math"/>
-            </w:rPr>
-            <m:t>1</m:t>
-          </m:r>
-          <m:r>
-            <w:rPr>
-              <w:rFonts w:ascii="Cambria Math" w:hAnsi="Cambria Math"/>
-            </w:rPr>
-            <m:t>i</m:t>
-          </m:r>
-          <m:r>
-            <w:rPr>
-              <w:rFonts w:ascii="Cambria Math" w:hAnsi="Cambria Math"/>
-            </w:rPr>
-            <m:t>*1+1</m:t>
-          </m:r>
-          <m:r>
-            <w:rPr>
-              <w:rFonts w:ascii="Cambria Math" w:hAnsi="Cambria Math"/>
-            </w:rPr>
-            <m:t>i</m:t>
-          </m:r>
-          <m:r>
-            <w:rPr>
-              <w:rFonts w:ascii="Cambria Math" w:hAnsi="Cambria Math"/>
-            </w:rPr>
-            <m:t>*</m:t>
-          </m:r>
-          <m:r>
-            <w:rPr>
-              <w:rFonts w:ascii="Cambria Math" w:hAnsi="Cambria Math"/>
-            </w:rPr>
-            <m:t>-</m:t>
-          </m:r>
-          <m:r>
-            <w:rPr>
-              <w:rFonts w:ascii="Cambria Math" w:hAnsi="Cambria Math"/>
-            </w:rPr>
-            <m:t>1</m:t>
-          </m:r>
-          <m:r>
-            <w:rPr>
-              <w:rFonts w:ascii="Cambria Math" w:hAnsi="Cambria Math"/>
-            </w:rPr>
-            <m:t>i</m:t>
-          </m:r>
-          <m:r>
-            <w:rPr>
-              <w:rFonts w:ascii="Cambria Math" w:hAnsi="Cambria Math"/>
-            </w:rPr>
-            <m:t>*1=0.</m:t>
-          </m:r>
-          <m:r>
-            <w:rPr>
-              <w:rFonts w:ascii="Cambria Math" w:hAnsi="Cambria Math"/>
-            </w:rPr>
-            <m:t>19</m:t>
+            <m:t>= -0.81*1i*-1i*1+1i*-1i*1=0.19</m:t>
           </m:r>
         </m:oMath>
       </m:oMathPara>
@@ -4132,19 +4217,7 @@
             <w:rPr>
               <w:rFonts w:ascii="Cambria Math" w:hAnsi="Cambria Math"/>
             </w:rPr>
-            <m:t xml:space="preserve">= </m:t>
-          </m:r>
-          <m:r>
-            <w:rPr>
-              <w:rFonts w:ascii="Cambria Math" w:hAnsi="Cambria Math"/>
-            </w:rPr>
-            <m:t>0.19</m:t>
-          </m:r>
-          <m:r>
-            <w:rPr>
-              <w:rFonts w:ascii="Cambria Math" w:hAnsi="Cambria Math"/>
-            </w:rPr>
-            <m:t>*</m:t>
+            <m:t>= 0.19*</m:t>
           </m:r>
           <m:d>
             <m:dPr>
@@ -4160,37 +4233,7 @@
                 <w:rPr>
                   <w:rFonts w:ascii="Cambria Math" w:hAnsi="Cambria Math"/>
                 </w:rPr>
-                <m:t>0.9*1</m:t>
-              </m:r>
-              <m:r>
-                <w:rPr>
-                  <w:rFonts w:ascii="Cambria Math" w:hAnsi="Cambria Math"/>
-                </w:rPr>
-                <m:t>i</m:t>
-              </m:r>
-              <m:r>
-                <w:rPr>
-                  <w:rFonts w:ascii="Cambria Math" w:hAnsi="Cambria Math"/>
-                </w:rPr>
-                <m:t>+0.9*</m:t>
-              </m:r>
-              <m:r>
-                <w:rPr>
-                  <w:rFonts w:ascii="Cambria Math" w:hAnsi="Cambria Math"/>
-                </w:rPr>
-                <m:t>-</m:t>
-              </m:r>
-              <m:r>
-                <w:rPr>
-                  <w:rFonts w:ascii="Cambria Math" w:hAnsi="Cambria Math"/>
-                </w:rPr>
-                <m:t>1</m:t>
-              </m:r>
-              <m:r>
-                <w:rPr>
-                  <w:rFonts w:ascii="Cambria Math" w:hAnsi="Cambria Math"/>
-                </w:rPr>
-                <m:t>i</m:t>
+                <m:t>0.9*1i+0.9*-1i</m:t>
               </m:r>
             </m:e>
           </m:d>
@@ -4198,13 +4241,7 @@
             <w:rPr>
               <w:rFonts w:ascii="Cambria Math" w:hAnsi="Cambria Math"/>
             </w:rPr>
-            <m:t>=</m:t>
-          </m:r>
-          <m:r>
-            <w:rPr>
-              <w:rFonts w:ascii="Cambria Math" w:hAnsi="Cambria Math"/>
-            </w:rPr>
-            <m:t>0</m:t>
+            <m:t>=0</m:t>
           </m:r>
         </m:oMath>
       </m:oMathPara>
@@ -4240,61 +4277,7 @@
             <w:rPr>
               <w:rFonts w:ascii="Cambria Math" w:hAnsi="Cambria Math"/>
             </w:rPr>
-            <m:t xml:space="preserve">= </m:t>
-          </m:r>
-          <m:r>
-            <w:rPr>
-              <w:rFonts w:ascii="Cambria Math" w:hAnsi="Cambria Math"/>
-            </w:rPr>
-            <m:t>-</m:t>
-          </m:r>
-          <m:r>
-            <w:rPr>
-              <w:rFonts w:ascii="Cambria Math" w:hAnsi="Cambria Math"/>
-            </w:rPr>
-            <m:t>0.81*1*</m:t>
-          </m:r>
-          <m:r>
-            <w:rPr>
-              <w:rFonts w:ascii="Cambria Math" w:hAnsi="Cambria Math"/>
-            </w:rPr>
-            <m:t>-</m:t>
-          </m:r>
-          <m:r>
-            <w:rPr>
-              <w:rFonts w:ascii="Cambria Math" w:hAnsi="Cambria Math"/>
-            </w:rPr>
-            <m:t>1</m:t>
-          </m:r>
-          <m:r>
-            <w:rPr>
-              <w:rFonts w:ascii="Cambria Math" w:hAnsi="Cambria Math"/>
-            </w:rPr>
-            <m:t>i</m:t>
-          </m:r>
-          <m:r>
-            <w:rPr>
-              <w:rFonts w:ascii="Cambria Math" w:hAnsi="Cambria Math"/>
-            </w:rPr>
-            <m:t>*0.</m:t>
-          </m:r>
-          <m:r>
-            <w:rPr>
-              <w:rFonts w:ascii="Cambria Math" w:hAnsi="Cambria Math"/>
-            </w:rPr>
-            <m:t>19</m:t>
-          </m:r>
-          <m:r>
-            <w:rPr>
-              <w:rFonts w:ascii="Cambria Math" w:hAnsi="Cambria Math"/>
-            </w:rPr>
-            <m:t>= -0.1</m:t>
-          </m:r>
-          <m:r>
-            <w:rPr>
-              <w:rFonts w:ascii="Cambria Math" w:hAnsi="Cambria Math"/>
-            </w:rPr>
-            <m:t>539</m:t>
+            <m:t>= -0.81*1*-1i*0.19= -0.1539</m:t>
           </m:r>
         </m:oMath>
       </m:oMathPara>
@@ -4330,19 +4313,7 @@
             <w:rPr>
               <w:rFonts w:ascii="Cambria Math" w:hAnsi="Cambria Math"/>
             </w:rPr>
-            <m:t>= -0.</m:t>
-          </m:r>
-          <m:r>
-            <w:rPr>
-              <w:rFonts w:ascii="Cambria Math" w:hAnsi="Cambria Math"/>
-            </w:rPr>
-            <m:t>1539</m:t>
-          </m:r>
-          <m:r>
-            <w:rPr>
-              <w:rFonts w:ascii="Cambria Math" w:hAnsi="Cambria Math"/>
-            </w:rPr>
-            <m:t>*</m:t>
+            <m:t>= -0.1539*</m:t>
           </m:r>
           <m:d>
             <m:dPr>
@@ -4358,37 +4329,7 @@
                 <w:rPr>
                   <w:rFonts w:ascii="Cambria Math" w:hAnsi="Cambria Math"/>
                 </w:rPr>
-                <m:t>0.9*1</m:t>
-              </m:r>
-              <m:r>
-                <w:rPr>
-                  <w:rFonts w:ascii="Cambria Math" w:hAnsi="Cambria Math"/>
-                </w:rPr>
-                <m:t>i</m:t>
-              </m:r>
-              <m:r>
-                <w:rPr>
-                  <w:rFonts w:ascii="Cambria Math" w:hAnsi="Cambria Math"/>
-                </w:rPr>
-                <m:t>+0.9*</m:t>
-              </m:r>
-              <m:r>
-                <w:rPr>
-                  <w:rFonts w:ascii="Cambria Math" w:hAnsi="Cambria Math"/>
-                </w:rPr>
-                <m:t>-</m:t>
-              </m:r>
-              <m:r>
-                <w:rPr>
-                  <w:rFonts w:ascii="Cambria Math" w:hAnsi="Cambria Math"/>
-                </w:rPr>
-                <m:t>1</m:t>
-              </m:r>
-              <m:r>
-                <w:rPr>
-                  <w:rFonts w:ascii="Cambria Math" w:hAnsi="Cambria Math"/>
-                </w:rPr>
-                <m:t>i</m:t>
+                <m:t>0.9*1i+0.9*-1i</m:t>
               </m:r>
             </m:e>
           </m:d>
@@ -4396,13 +4337,7 @@
             <w:rPr>
               <w:rFonts w:ascii="Cambria Math" w:hAnsi="Cambria Math"/>
             </w:rPr>
-            <m:t xml:space="preserve">= </m:t>
-          </m:r>
-          <m:r>
-            <w:rPr>
-              <w:rFonts w:ascii="Cambria Math" w:hAnsi="Cambria Math"/>
-            </w:rPr>
-            <m:t>0</m:t>
+            <m:t>= 0</m:t>
           </m:r>
         </m:oMath>
       </m:oMathPara>
@@ -4410,7 +4345,318 @@
     <w:p/>
     <w:p>
       <w:r>
+        <w:lastRenderedPageBreak/>
+        <w:t>Frequency response:</w:t>
+      </w:r>
+    </w:p>
+    <w:p>
+      <m:oMathPara>
+        <m:oMath>
+          <m:r>
+            <w:rPr>
+              <w:rFonts w:ascii="Cambria Math" w:hAnsi="Cambria Math"/>
+            </w:rPr>
+            <m:t>H</m:t>
+          </m:r>
+          <m:d>
+            <m:dPr>
+              <m:ctrlPr>
+                <w:rPr>
+                  <w:rFonts w:ascii="Cambria Math" w:hAnsi="Cambria Math"/>
+                  <w:i/>
+                </w:rPr>
+              </m:ctrlPr>
+            </m:dPr>
+            <m:e>
+              <m:sSup>
+                <m:sSupPr>
+                  <m:ctrlPr>
+                    <w:rPr>
+                      <w:rFonts w:ascii="Cambria Math" w:hAnsi="Cambria Math"/>
+                      <w:i/>
+                    </w:rPr>
+                  </m:ctrlPr>
+                </m:sSupPr>
+                <m:e>
+                  <m:r>
+                    <w:rPr>
+                      <w:rFonts w:ascii="Cambria Math" w:hAnsi="Cambria Math"/>
+                    </w:rPr>
+                    <m:t>e</m:t>
+                  </m:r>
+                </m:e>
+                <m:sup>
+                  <m:r>
+                    <w:rPr>
+                      <w:rFonts w:ascii="Cambria Math" w:hAnsi="Cambria Math"/>
+                    </w:rPr>
+                    <m:t>wj</m:t>
+                  </m:r>
+                </m:sup>
+              </m:sSup>
+            </m:e>
+          </m:d>
+          <m:sSub>
+            <m:sSubPr>
+              <m:ctrlPr>
+                <w:rPr>
+                  <w:rFonts w:ascii="Cambria Math" w:hAnsi="Cambria Math"/>
+                  <w:i/>
+                </w:rPr>
+              </m:ctrlPr>
+            </m:sSubPr>
+            <m:e>
+              <m:r>
+                <w:rPr>
+                  <w:rFonts w:ascii="Cambria Math" w:hAnsi="Cambria Math"/>
+                </w:rPr>
+                <m:t>|</m:t>
+              </m:r>
+            </m:e>
+            <m:sub>
+              <m:r>
+                <w:rPr>
+                  <w:rFonts w:ascii="Cambria Math" w:hAnsi="Cambria Math"/>
+                </w:rPr>
+                <m:t>w=0</m:t>
+              </m:r>
+            </m:sub>
+          </m:sSub>
+          <m:r>
+            <w:rPr>
+              <w:rFonts w:ascii="Cambria Math" w:hAnsi="Cambria Math"/>
+            </w:rPr>
+            <m:t>=0.99</m:t>
+          </m:r>
+        </m:oMath>
+      </m:oMathPara>
+    </w:p>
+    <w:p>
+      <m:oMathPara>
+        <m:oMath>
+          <m:r>
+            <w:rPr>
+              <w:rFonts w:ascii="Cambria Math" w:hAnsi="Cambria Math"/>
+            </w:rPr>
+            <m:t>H</m:t>
+          </m:r>
+          <m:d>
+            <m:dPr>
+              <m:ctrlPr>
+                <w:rPr>
+                  <w:rFonts w:ascii="Cambria Math" w:hAnsi="Cambria Math"/>
+                  <w:i/>
+                </w:rPr>
+              </m:ctrlPr>
+            </m:dPr>
+            <m:e>
+              <m:sSup>
+                <m:sSupPr>
+                  <m:ctrlPr>
+                    <w:rPr>
+                      <w:rFonts w:ascii="Cambria Math" w:hAnsi="Cambria Math"/>
+                      <w:i/>
+                    </w:rPr>
+                  </m:ctrlPr>
+                </m:sSupPr>
+                <m:e>
+                  <m:r>
+                    <w:rPr>
+                      <w:rFonts w:ascii="Cambria Math" w:hAnsi="Cambria Math"/>
+                    </w:rPr>
+                    <m:t>e</m:t>
+                  </m:r>
+                </m:e>
+                <m:sup>
+                  <m:r>
+                    <w:rPr>
+                      <w:rFonts w:ascii="Cambria Math" w:hAnsi="Cambria Math"/>
+                    </w:rPr>
+                    <m:t>wj</m:t>
+                  </m:r>
+                </m:sup>
+              </m:sSup>
+            </m:e>
+          </m:d>
+          <m:sSub>
+            <m:sSubPr>
+              <m:ctrlPr>
+                <w:rPr>
+                  <w:rFonts w:ascii="Cambria Math" w:hAnsi="Cambria Math"/>
+                  <w:i/>
+                </w:rPr>
+              </m:ctrlPr>
+            </m:sSubPr>
+            <m:e>
+              <m:r>
+                <w:rPr>
+                  <w:rFonts w:ascii="Cambria Math" w:hAnsi="Cambria Math"/>
+                </w:rPr>
+                <m:t>|</m:t>
+              </m:r>
+            </m:e>
+            <m:sub>
+              <m:r>
+                <w:rPr>
+                  <w:rFonts w:ascii="Cambria Math" w:hAnsi="Cambria Math"/>
+                </w:rPr>
+                <m:t>w=</m:t>
+              </m:r>
+              <m:f>
+                <m:fPr>
+                  <m:ctrlPr>
+                    <w:rPr>
+                      <w:rFonts w:ascii="Cambria Math" w:hAnsi="Cambria Math"/>
+                      <w:i/>
+                    </w:rPr>
+                  </m:ctrlPr>
+                </m:fPr>
+                <m:num>
+                  <m:r>
+                    <w:rPr>
+                      <w:rFonts w:ascii="Cambria Math" w:hAnsi="Cambria Math"/>
+                    </w:rPr>
+                    <m:t>π</m:t>
+                  </m:r>
+                </m:num>
+                <m:den>
+                  <m:r>
+                    <w:rPr>
+                      <w:rFonts w:ascii="Cambria Math" w:hAnsi="Cambria Math"/>
+                    </w:rPr>
+                    <m:t>4</m:t>
+                  </m:r>
+                </m:den>
+              </m:f>
+            </m:sub>
+          </m:sSub>
+          <m:r>
+            <w:rPr>
+              <w:rFonts w:ascii="Cambria Math" w:hAnsi="Cambria Math"/>
+            </w:rPr>
+            <m:t>=</m:t>
+          </m:r>
+        </m:oMath>
+      </m:oMathPara>
+    </w:p>
+    <w:p>
+      <m:oMathPara>
+        <m:oMath>
+          <m:r>
+            <w:rPr>
+              <w:rFonts w:ascii="Cambria Math" w:hAnsi="Cambria Math"/>
+            </w:rPr>
+            <m:t>H</m:t>
+          </m:r>
+          <m:d>
+            <m:dPr>
+              <m:ctrlPr>
+                <w:rPr>
+                  <w:rFonts w:ascii="Cambria Math" w:hAnsi="Cambria Math"/>
+                  <w:i/>
+                </w:rPr>
+              </m:ctrlPr>
+            </m:dPr>
+            <m:e>
+              <m:sSup>
+                <m:sSupPr>
+                  <m:ctrlPr>
+                    <w:rPr>
+                      <w:rFonts w:ascii="Cambria Math" w:hAnsi="Cambria Math"/>
+                      <w:i/>
+                    </w:rPr>
+                  </m:ctrlPr>
+                </m:sSupPr>
+                <m:e>
+                  <m:r>
+                    <w:rPr>
+                      <w:rFonts w:ascii="Cambria Math" w:hAnsi="Cambria Math"/>
+                    </w:rPr>
+                    <m:t>e</m:t>
+                  </m:r>
+                </m:e>
+                <m:sup>
+                  <m:r>
+                    <w:rPr>
+                      <w:rFonts w:ascii="Cambria Math" w:hAnsi="Cambria Math"/>
+                    </w:rPr>
+                    <m:t>wj</m:t>
+                  </m:r>
+                </m:sup>
+              </m:sSup>
+            </m:e>
+          </m:d>
+          <m:sSub>
+            <m:sSubPr>
+              <m:ctrlPr>
+                <w:rPr>
+                  <w:rFonts w:ascii="Cambria Math" w:hAnsi="Cambria Math"/>
+                  <w:i/>
+                </w:rPr>
+              </m:ctrlPr>
+            </m:sSubPr>
+            <m:e>
+              <m:r>
+                <w:rPr>
+                  <w:rFonts w:ascii="Cambria Math" w:hAnsi="Cambria Math"/>
+                </w:rPr>
+                <m:t>|</m:t>
+              </m:r>
+            </m:e>
+            <m:sub>
+              <m:r>
+                <w:rPr>
+                  <w:rFonts w:ascii="Cambria Math" w:hAnsi="Cambria Math"/>
+                </w:rPr>
+                <m:t>w=</m:t>
+              </m:r>
+              <m:f>
+                <m:fPr>
+                  <m:ctrlPr>
+                    <w:rPr>
+                      <w:rFonts w:ascii="Cambria Math" w:hAnsi="Cambria Math"/>
+                      <w:i/>
+                    </w:rPr>
+                  </m:ctrlPr>
+                </m:fPr>
+                <m:num>
+                  <m:r>
+                    <w:rPr>
+                      <w:rFonts w:ascii="Cambria Math" w:hAnsi="Cambria Math"/>
+                    </w:rPr>
+                    <m:t>π</m:t>
+                  </m:r>
+                </m:num>
+                <m:den>
+                  <m:r>
+                    <w:rPr>
+                      <w:rFonts w:ascii="Cambria Math" w:hAnsi="Cambria Math"/>
+                    </w:rPr>
+                    <m:t>2</m:t>
+                  </m:r>
+                </m:den>
+              </m:f>
+            </m:sub>
+          </m:sSub>
+          <m:r>
+            <w:rPr>
+              <w:rFonts w:ascii="Cambria Math" w:hAnsi="Cambria Math"/>
+            </w:rPr>
+            <m:t>=</m:t>
+          </m:r>
+        </m:oMath>
+      </m:oMathPara>
+    </w:p>
+    <w:p/>
+    <w:p/>
+    <w:p>
+      <w:r>
         <w:t>For f equal to fs/2:</w:t>
+      </w:r>
+    </w:p>
+    <w:p>
+      <w:r>
+        <w:t>Impulse response:</w:t>
       </w:r>
     </w:p>
     <w:p>
@@ -4496,31 +4742,7 @@
                 <w:rPr>
                   <w:rFonts w:ascii="Cambria Math" w:hAnsi="Cambria Math"/>
                 </w:rPr>
-                <m:t>0.9*</m:t>
-              </m:r>
-              <m:r>
-                <w:rPr>
-                  <w:rFonts w:ascii="Cambria Math" w:hAnsi="Cambria Math"/>
-                </w:rPr>
-                <m:t>-</m:t>
-              </m:r>
-              <m:r>
-                <w:rPr>
-                  <w:rFonts w:ascii="Cambria Math" w:hAnsi="Cambria Math"/>
-                </w:rPr>
-                <m:t>1+0.9*</m:t>
-              </m:r>
-              <m:r>
-                <w:rPr>
-                  <w:rFonts w:ascii="Cambria Math" w:hAnsi="Cambria Math"/>
-                </w:rPr>
-                <m:t>-</m:t>
-              </m:r>
-              <m:r>
-                <w:rPr>
-                  <w:rFonts w:ascii="Cambria Math" w:hAnsi="Cambria Math"/>
-                </w:rPr>
-                <m:t>1</m:t>
+                <m:t>0.9*-1+0.9*-1</m:t>
               </m:r>
             </m:e>
           </m:d>
@@ -4544,25 +4766,7 @@
                 <w:rPr>
                   <w:rFonts w:ascii="Cambria Math" w:hAnsi="Cambria Math"/>
                 </w:rPr>
-                <m:t>-</m:t>
-              </m:r>
-              <m:r>
-                <w:rPr>
-                  <w:rFonts w:ascii="Cambria Math" w:hAnsi="Cambria Math"/>
-                </w:rPr>
-                <m:t>1</m:t>
-              </m:r>
-              <m:r>
-                <w:rPr>
-                  <w:rFonts w:ascii="Cambria Math" w:hAnsi="Cambria Math"/>
-                </w:rPr>
-                <m:t>-</m:t>
-              </m:r>
-              <m:r>
-                <w:rPr>
-                  <w:rFonts w:ascii="Cambria Math" w:hAnsi="Cambria Math"/>
-                </w:rPr>
-                <m:t>1</m:t>
+                <m:t>-1-1</m:t>
               </m:r>
             </m:e>
           </m:d>
@@ -4570,13 +4774,7 @@
             <w:rPr>
               <w:rFonts w:ascii="Cambria Math" w:hAnsi="Cambria Math"/>
             </w:rPr>
-            <m:t>1=</m:t>
-          </m:r>
-          <m:r>
-            <w:rPr>
-              <w:rFonts w:ascii="Cambria Math" w:hAnsi="Cambria Math"/>
-            </w:rPr>
-            <m:t>0.2</m:t>
+            <m:t>1=0.2</m:t>
           </m:r>
         </m:oMath>
       </m:oMathPara>
@@ -4628,31 +4826,7 @@
                 <w:rPr>
                   <w:rFonts w:ascii="Cambria Math" w:hAnsi="Cambria Math"/>
                 </w:rPr>
-                <m:t>0.9*</m:t>
-              </m:r>
-              <m:r>
-                <w:rPr>
-                  <w:rFonts w:ascii="Cambria Math" w:hAnsi="Cambria Math"/>
-                </w:rPr>
-                <m:t>-1</m:t>
-              </m:r>
-              <m:r>
-                <w:rPr>
-                  <w:rFonts w:ascii="Cambria Math" w:hAnsi="Cambria Math"/>
-                </w:rPr>
-                <m:t>+0.9*</m:t>
-              </m:r>
-              <m:r>
-                <w:rPr>
-                  <w:rFonts w:ascii="Cambria Math" w:hAnsi="Cambria Math"/>
-                </w:rPr>
-                <m:t>-</m:t>
-              </m:r>
-              <m:r>
-                <w:rPr>
-                  <w:rFonts w:ascii="Cambria Math" w:hAnsi="Cambria Math"/>
-                </w:rPr>
-                <m:t>1</m:t>
+                <m:t>0.9*-1+0.9*-1</m:t>
               </m:r>
             </m:e>
           </m:d>
@@ -4660,61 +4834,7 @@
             <w:rPr>
               <w:rFonts w:ascii="Cambria Math" w:hAnsi="Cambria Math"/>
             </w:rPr>
-            <m:t>-0.81*</m:t>
-          </m:r>
-          <m:r>
-            <w:rPr>
-              <w:rFonts w:ascii="Cambria Math" w:hAnsi="Cambria Math"/>
-            </w:rPr>
-            <m:t>-</m:t>
-          </m:r>
-          <m:r>
-            <w:rPr>
-              <w:rFonts w:ascii="Cambria Math" w:hAnsi="Cambria Math"/>
-            </w:rPr>
-            <m:t>1*</m:t>
-          </m:r>
-          <m:r>
-            <w:rPr>
-              <w:rFonts w:ascii="Cambria Math" w:hAnsi="Cambria Math"/>
-            </w:rPr>
-            <m:t>-</m:t>
-          </m:r>
-          <m:r>
-            <w:rPr>
-              <w:rFonts w:ascii="Cambria Math" w:hAnsi="Cambria Math"/>
-            </w:rPr>
-            <m:t>1*1</m:t>
-          </m:r>
-          <m:r>
-            <w:rPr>
-              <w:rFonts w:ascii="Cambria Math" w:hAnsi="Cambria Math"/>
-            </w:rPr>
-            <m:t>+ -</m:t>
-          </m:r>
-          <m:r>
-            <w:rPr>
-              <w:rFonts w:ascii="Cambria Math" w:hAnsi="Cambria Math"/>
-            </w:rPr>
-            <m:t>1*</m:t>
-          </m:r>
-          <m:r>
-            <w:rPr>
-              <w:rFonts w:ascii="Cambria Math" w:hAnsi="Cambria Math"/>
-            </w:rPr>
-            <m:t>-</m:t>
-          </m:r>
-          <m:r>
-            <w:rPr>
-              <w:rFonts w:ascii="Cambria Math" w:hAnsi="Cambria Math"/>
-            </w:rPr>
-            <m:t>1*1=</m:t>
-          </m:r>
-          <m:r>
-            <w:rPr>
-              <w:rFonts w:ascii="Cambria Math" w:hAnsi="Cambria Math"/>
-            </w:rPr>
-            <m:t>-0.17</m:t>
+            <m:t>-0.81*-1*-1*1+ -1*-1*1=-0.17</m:t>
           </m:r>
         </m:oMath>
       </m:oMathPara>
@@ -4765,25 +4885,7 @@
               <w:rPr>
                 <w:rFonts w:ascii="Cambria Math" w:hAnsi="Cambria Math"/>
               </w:rPr>
-              <m:t>0.9*</m:t>
-            </m:r>
-            <m:r>
-              <w:rPr>
-                <w:rFonts w:ascii="Cambria Math" w:hAnsi="Cambria Math"/>
-              </w:rPr>
-              <m:t>-1</m:t>
-            </m:r>
-            <m:r>
-              <w:rPr>
-                <w:rFonts w:ascii="Cambria Math" w:hAnsi="Cambria Math"/>
-              </w:rPr>
-              <m:t>+0.9*</m:t>
-            </m:r>
-            <m:r>
-              <w:rPr>
-                <w:rFonts w:ascii="Cambria Math" w:hAnsi="Cambria Math"/>
-              </w:rPr>
-              <m:t>-1</m:t>
+              <m:t>0.9*-1+0.9*-1</m:t>
             </m:r>
           </m:e>
         </m:d>
@@ -4791,31 +4893,7 @@
           <w:rPr>
             <w:rFonts w:ascii="Cambria Math" w:hAnsi="Cambria Math"/>
           </w:rPr>
-          <m:t>-0.81*</m:t>
-        </m:r>
-        <m:r>
-          <w:rPr>
-            <w:rFonts w:ascii="Cambria Math" w:hAnsi="Cambria Math"/>
-          </w:rPr>
-          <m:t>-1</m:t>
-        </m:r>
-        <m:r>
-          <w:rPr>
-            <w:rFonts w:ascii="Cambria Math" w:hAnsi="Cambria Math"/>
-          </w:rPr>
-          <m:t>*</m:t>
-        </m:r>
-        <m:r>
-          <w:rPr>
-            <w:rFonts w:ascii="Cambria Math" w:hAnsi="Cambria Math"/>
-          </w:rPr>
-          <m:t>-</m:t>
-        </m:r>
-        <m:r>
-          <w:rPr>
-            <w:rFonts w:ascii="Cambria Math" w:hAnsi="Cambria Math"/>
-          </w:rPr>
-          <m:t xml:space="preserve">1*0.2= </m:t>
+          <m:t xml:space="preserve">-0.81*-1*-1*0.2= </m:t>
         </m:r>
       </m:oMath>
       <w:r>
@@ -4869,31 +4947,7 @@
                 <w:rPr>
                   <w:rFonts w:ascii="Cambria Math" w:hAnsi="Cambria Math"/>
                 </w:rPr>
-                <m:t>0.9*</m:t>
-              </m:r>
-              <m:r>
-                <w:rPr>
-                  <w:rFonts w:ascii="Cambria Math" w:hAnsi="Cambria Math"/>
-                </w:rPr>
-                <m:t>-</m:t>
-              </m:r>
-              <m:r>
-                <w:rPr>
-                  <w:rFonts w:ascii="Cambria Math" w:hAnsi="Cambria Math"/>
-                </w:rPr>
-                <m:t>1+0.9*</m:t>
-              </m:r>
-              <m:r>
-                <w:rPr>
-                  <w:rFonts w:ascii="Cambria Math" w:hAnsi="Cambria Math"/>
-                </w:rPr>
-                <m:t>-</m:t>
-              </m:r>
-              <m:r>
-                <w:rPr>
-                  <w:rFonts w:ascii="Cambria Math" w:hAnsi="Cambria Math"/>
-                </w:rPr>
-                <m:t>1</m:t>
+                <m:t>0.9*-1+0.9*-1</m:t>
               </m:r>
             </m:e>
           </m:d>
@@ -4901,31 +4955,7 @@
             <w:rPr>
               <w:rFonts w:ascii="Cambria Math" w:hAnsi="Cambria Math"/>
             </w:rPr>
-            <m:t>-0.81*</m:t>
-          </m:r>
-          <m:r>
-            <w:rPr>
-              <w:rFonts w:ascii="Cambria Math" w:hAnsi="Cambria Math"/>
-            </w:rPr>
-            <m:t>-</m:t>
-          </m:r>
-          <m:r>
-            <w:rPr>
-              <w:rFonts w:ascii="Cambria Math" w:hAnsi="Cambria Math"/>
-            </w:rPr>
-            <m:t>1*</m:t>
-          </m:r>
-          <m:r>
-            <w:rPr>
-              <w:rFonts w:ascii="Cambria Math" w:hAnsi="Cambria Math"/>
-            </w:rPr>
-            <m:t>-</m:t>
-          </m:r>
-          <m:r>
-            <w:rPr>
-              <w:rFonts w:ascii="Cambria Math" w:hAnsi="Cambria Math"/>
-            </w:rPr>
-            <m:t>1*-0.17= -0.1215</m:t>
+            <m:t>-0.81*-1*-1*-0.17= -0.1215</m:t>
           </m:r>
         </m:oMath>
       </m:oMathPara>
@@ -4977,31 +5007,7 @@
                 <w:rPr>
                   <w:rFonts w:ascii="Cambria Math" w:hAnsi="Cambria Math"/>
                 </w:rPr>
-                <m:t>0.9*</m:t>
-              </m:r>
-              <m:r>
-                <w:rPr>
-                  <w:rFonts w:ascii="Cambria Math" w:hAnsi="Cambria Math"/>
-                </w:rPr>
-                <m:t>-</m:t>
-              </m:r>
-              <m:r>
-                <w:rPr>
-                  <w:rFonts w:ascii="Cambria Math" w:hAnsi="Cambria Math"/>
-                </w:rPr>
-                <m:t>1+0.9*</m:t>
-              </m:r>
-              <m:r>
-                <w:rPr>
-                  <w:rFonts w:ascii="Cambria Math" w:hAnsi="Cambria Math"/>
-                </w:rPr>
-                <m:t>-</m:t>
-              </m:r>
-              <m:r>
-                <w:rPr>
-                  <w:rFonts w:ascii="Cambria Math" w:hAnsi="Cambria Math"/>
-                </w:rPr>
-                <m:t>1</m:t>
+                <m:t>0.9*-1+0.9*-1</m:t>
               </m:r>
             </m:e>
           </m:d>
@@ -5009,37 +5015,317 @@
             <w:rPr>
               <w:rFonts w:ascii="Cambria Math" w:hAnsi="Cambria Math"/>
             </w:rPr>
-            <m:t>-0.81*</m:t>
+            <m:t>-0.81*-1*-1*-0.144= 0.10206</m:t>
           </m:r>
+        </m:oMath>
+      </m:oMathPara>
+      <w:bookmarkStart w:id="0" w:name="_GoBack"/>
+      <w:bookmarkEnd w:id="0"/>
+    </w:p>
+    <w:p>
+      <w:r>
+        <w:t>Frequency response:</w:t>
+      </w:r>
+    </w:p>
+    <w:p>
+      <m:oMathPara>
+        <m:oMath>
           <m:r>
             <w:rPr>
               <w:rFonts w:ascii="Cambria Math" w:hAnsi="Cambria Math"/>
             </w:rPr>
-            <m:t>-</m:t>
+            <m:t>H</m:t>
           </m:r>
+          <m:d>
+            <m:dPr>
+              <m:ctrlPr>
+                <w:rPr>
+                  <w:rFonts w:ascii="Cambria Math" w:hAnsi="Cambria Math"/>
+                  <w:i/>
+                </w:rPr>
+              </m:ctrlPr>
+            </m:dPr>
+            <m:e>
+              <m:sSup>
+                <m:sSupPr>
+                  <m:ctrlPr>
+                    <w:rPr>
+                      <w:rFonts w:ascii="Cambria Math" w:hAnsi="Cambria Math"/>
+                      <w:i/>
+                    </w:rPr>
+                  </m:ctrlPr>
+                </m:sSupPr>
+                <m:e>
+                  <m:r>
+                    <w:rPr>
+                      <w:rFonts w:ascii="Cambria Math" w:hAnsi="Cambria Math"/>
+                    </w:rPr>
+                    <m:t>e</m:t>
+                  </m:r>
+                </m:e>
+                <m:sup>
+                  <m:r>
+                    <w:rPr>
+                      <w:rFonts w:ascii="Cambria Math" w:hAnsi="Cambria Math"/>
+                    </w:rPr>
+                    <m:t>wj</m:t>
+                  </m:r>
+                </m:sup>
+              </m:sSup>
+            </m:e>
+          </m:d>
+          <m:sSub>
+            <m:sSubPr>
+              <m:ctrlPr>
+                <w:rPr>
+                  <w:rFonts w:ascii="Cambria Math" w:hAnsi="Cambria Math"/>
+                  <w:i/>
+                </w:rPr>
+              </m:ctrlPr>
+            </m:sSubPr>
+            <m:e>
+              <m:r>
+                <w:rPr>
+                  <w:rFonts w:ascii="Cambria Math" w:hAnsi="Cambria Math"/>
+                </w:rPr>
+                <m:t>|</m:t>
+              </m:r>
+            </m:e>
+            <m:sub>
+              <m:r>
+                <w:rPr>
+                  <w:rFonts w:ascii="Cambria Math" w:hAnsi="Cambria Math"/>
+                </w:rPr>
+                <m:t>w=0</m:t>
+              </m:r>
+            </m:sub>
+          </m:sSub>
           <m:r>
             <w:rPr>
               <w:rFonts w:ascii="Cambria Math" w:hAnsi="Cambria Math"/>
             </w:rPr>
-            <m:t>1*</m:t>
+            <m:t>=0.99</m:t>
           </m:r>
+        </m:oMath>
+      </m:oMathPara>
+    </w:p>
+    <w:p>
+      <m:oMathPara>
+        <m:oMath>
           <m:r>
             <w:rPr>
               <w:rFonts w:ascii="Cambria Math" w:hAnsi="Cambria Math"/>
             </w:rPr>
-            <m:t>-</m:t>
+            <m:t>H</m:t>
           </m:r>
-          <w:bookmarkStart w:id="0" w:name="_GoBack"/>
-          <w:bookmarkEnd w:id="0"/>
+          <m:d>
+            <m:dPr>
+              <m:ctrlPr>
+                <w:rPr>
+                  <w:rFonts w:ascii="Cambria Math" w:hAnsi="Cambria Math"/>
+                  <w:i/>
+                </w:rPr>
+              </m:ctrlPr>
+            </m:dPr>
+            <m:e>
+              <m:sSup>
+                <m:sSupPr>
+                  <m:ctrlPr>
+                    <w:rPr>
+                      <w:rFonts w:ascii="Cambria Math" w:hAnsi="Cambria Math"/>
+                      <w:i/>
+                    </w:rPr>
+                  </m:ctrlPr>
+                </m:sSupPr>
+                <m:e>
+                  <m:r>
+                    <w:rPr>
+                      <w:rFonts w:ascii="Cambria Math" w:hAnsi="Cambria Math"/>
+                    </w:rPr>
+                    <m:t>e</m:t>
+                  </m:r>
+                </m:e>
+                <m:sup>
+                  <m:r>
+                    <w:rPr>
+                      <w:rFonts w:ascii="Cambria Math" w:hAnsi="Cambria Math"/>
+                    </w:rPr>
+                    <m:t>wj</m:t>
+                  </m:r>
+                </m:sup>
+              </m:sSup>
+            </m:e>
+          </m:d>
+          <m:sSub>
+            <m:sSubPr>
+              <m:ctrlPr>
+                <w:rPr>
+                  <w:rFonts w:ascii="Cambria Math" w:hAnsi="Cambria Math"/>
+                  <w:i/>
+                </w:rPr>
+              </m:ctrlPr>
+            </m:sSubPr>
+            <m:e>
+              <m:r>
+                <w:rPr>
+                  <w:rFonts w:ascii="Cambria Math" w:hAnsi="Cambria Math"/>
+                </w:rPr>
+                <m:t>|</m:t>
+              </m:r>
+            </m:e>
+            <m:sub>
+              <m:r>
+                <w:rPr>
+                  <w:rFonts w:ascii="Cambria Math" w:hAnsi="Cambria Math"/>
+                </w:rPr>
+                <m:t>w=</m:t>
+              </m:r>
+              <m:f>
+                <m:fPr>
+                  <m:ctrlPr>
+                    <w:rPr>
+                      <w:rFonts w:ascii="Cambria Math" w:hAnsi="Cambria Math"/>
+                      <w:i/>
+                    </w:rPr>
+                  </m:ctrlPr>
+                </m:fPr>
+                <m:num>
+                  <m:r>
+                    <w:rPr>
+                      <w:rFonts w:ascii="Cambria Math" w:hAnsi="Cambria Math"/>
+                    </w:rPr>
+                    <m:t>π</m:t>
+                  </m:r>
+                </m:num>
+                <m:den>
+                  <m:r>
+                    <w:rPr>
+                      <w:rFonts w:ascii="Cambria Math" w:hAnsi="Cambria Math"/>
+                    </w:rPr>
+                    <m:t>4</m:t>
+                  </m:r>
+                </m:den>
+              </m:f>
+            </m:sub>
+          </m:sSub>
           <m:r>
             <w:rPr>
               <w:rFonts w:ascii="Cambria Math" w:hAnsi="Cambria Math"/>
             </w:rPr>
-            <m:t>1*-0.144= 0.10206</m:t>
+            <m:t>=</m:t>
           </m:r>
         </m:oMath>
       </m:oMathPara>
     </w:p>
+    <w:p>
+      <m:oMathPara>
+        <m:oMath>
+          <m:r>
+            <w:rPr>
+              <w:rFonts w:ascii="Cambria Math" w:hAnsi="Cambria Math"/>
+            </w:rPr>
+            <m:t>H</m:t>
+          </m:r>
+          <m:d>
+            <m:dPr>
+              <m:ctrlPr>
+                <w:rPr>
+                  <w:rFonts w:ascii="Cambria Math" w:hAnsi="Cambria Math"/>
+                  <w:i/>
+                </w:rPr>
+              </m:ctrlPr>
+            </m:dPr>
+            <m:e>
+              <m:sSup>
+                <m:sSupPr>
+                  <m:ctrlPr>
+                    <w:rPr>
+                      <w:rFonts w:ascii="Cambria Math" w:hAnsi="Cambria Math"/>
+                      <w:i/>
+                    </w:rPr>
+                  </m:ctrlPr>
+                </m:sSupPr>
+                <m:e>
+                  <m:r>
+                    <w:rPr>
+                      <w:rFonts w:ascii="Cambria Math" w:hAnsi="Cambria Math"/>
+                    </w:rPr>
+                    <m:t>e</m:t>
+                  </m:r>
+                </m:e>
+                <m:sup>
+                  <m:r>
+                    <w:rPr>
+                      <w:rFonts w:ascii="Cambria Math" w:hAnsi="Cambria Math"/>
+                    </w:rPr>
+                    <m:t>wj</m:t>
+                  </m:r>
+                </m:sup>
+              </m:sSup>
+            </m:e>
+          </m:d>
+          <m:sSub>
+            <m:sSubPr>
+              <m:ctrlPr>
+                <w:rPr>
+                  <w:rFonts w:ascii="Cambria Math" w:hAnsi="Cambria Math"/>
+                  <w:i/>
+                </w:rPr>
+              </m:ctrlPr>
+            </m:sSubPr>
+            <m:e>
+              <m:r>
+                <w:rPr>
+                  <w:rFonts w:ascii="Cambria Math" w:hAnsi="Cambria Math"/>
+                </w:rPr>
+                <m:t>|</m:t>
+              </m:r>
+            </m:e>
+            <m:sub>
+              <m:r>
+                <w:rPr>
+                  <w:rFonts w:ascii="Cambria Math" w:hAnsi="Cambria Math"/>
+                </w:rPr>
+                <m:t>w=</m:t>
+              </m:r>
+              <m:f>
+                <m:fPr>
+                  <m:ctrlPr>
+                    <w:rPr>
+                      <w:rFonts w:ascii="Cambria Math" w:hAnsi="Cambria Math"/>
+                      <w:i/>
+                    </w:rPr>
+                  </m:ctrlPr>
+                </m:fPr>
+                <m:num>
+                  <m:r>
+                    <w:rPr>
+                      <w:rFonts w:ascii="Cambria Math" w:hAnsi="Cambria Math"/>
+                    </w:rPr>
+                    <m:t>π</m:t>
+                  </m:r>
+                </m:num>
+                <m:den>
+                  <m:r>
+                    <w:rPr>
+                      <w:rFonts w:ascii="Cambria Math" w:hAnsi="Cambria Math"/>
+                    </w:rPr>
+                    <m:t>2</m:t>
+                  </m:r>
+                </m:den>
+              </m:f>
+            </m:sub>
+          </m:sSub>
+          <m:r>
+            <w:rPr>
+              <w:rFonts w:ascii="Cambria Math" w:hAnsi="Cambria Math"/>
+            </w:rPr>
+            <m:t>=</m:t>
+          </m:r>
+        </m:oMath>
+      </m:oMathPara>
+    </w:p>
+    <w:p/>
     <w:p/>
     <w:p>
       <w:r>
@@ -11918,7 +12204,7 @@
 </file>
 
 <file path=customXml/itemProps1.xml><?xml version="1.0" encoding="utf-8"?>
-<ds:datastoreItem xmlns:ds="http://schemas.openxmlformats.org/officeDocument/2006/customXml" ds:itemID="{B3C7D2E8-8AE7-4C73-8D33-159BD48A2A8F}">
+<ds:datastoreItem xmlns:ds="http://schemas.openxmlformats.org/officeDocument/2006/customXml" ds:itemID="{73EAD543-C729-4BC8-91B4-377A5E49A2DE}">
   <ds:schemaRefs>
     <ds:schemaRef ds:uri="http://schemas.openxmlformats.org/officeDocument/2006/bibliography"/>
   </ds:schemaRefs>

</xml_diff>

<commit_message>
Calculated the 3 filters
</commit_message>
<xml_diff>
--- a/assignmentDSP_1819(1).docx
+++ b/assignmentDSP_1819(1).docx
@@ -41,7 +41,6 @@
             <w:id w:val="111145805"/>
             <w:bibliography/>
           </w:sdtPr>
-          <w:sdtEndPr/>
           <w:sdtContent>
             <w:p>
               <w:pPr>
@@ -467,7 +466,23 @@
           <w:sz w:val="23"/>
           <w:szCs w:val="23"/>
         </w:rPr>
-        <w:t xml:space="preserve"> and ecg2,mat).</w:t>
+        <w:t xml:space="preserve"> and ecg</w:t>
+      </w:r>
+      <w:proofErr w:type="gramStart"/>
+      <w:r>
+        <w:rPr>
+          <w:sz w:val="23"/>
+          <w:szCs w:val="23"/>
+        </w:rPr>
+        <w:t>2,mat</w:t>
+      </w:r>
+      <w:proofErr w:type="gramEnd"/>
+      <w:r>
+        <w:rPr>
+          <w:sz w:val="23"/>
+          <w:szCs w:val="23"/>
+        </w:rPr>
+        <w:t>).</w:t>
       </w:r>
     </w:p>
     <w:p>
@@ -526,7 +541,23 @@
           <w:sz w:val="23"/>
           <w:szCs w:val="23"/>
         </w:rPr>
-        <w:t>Show the sampled  time domain signal</w:t>
+        <w:t xml:space="preserve">Show the </w:t>
+      </w:r>
+      <w:proofErr w:type="gramStart"/>
+      <w:r>
+        <w:rPr>
+          <w:sz w:val="23"/>
+          <w:szCs w:val="23"/>
+        </w:rPr>
+        <w:t>sampled  time</w:t>
+      </w:r>
+      <w:proofErr w:type="gramEnd"/>
+      <w:r>
+        <w:rPr>
+          <w:sz w:val="23"/>
+          <w:szCs w:val="23"/>
+        </w:rPr>
+        <w:t xml:space="preserve"> domain signal</w:t>
       </w:r>
       <w:r>
         <w:rPr>
@@ -666,7 +697,6 @@
           <w:id w:val="-1101328022"/>
           <w:citation/>
         </w:sdtPr>
-        <w:sdtEndPr/>
         <w:sdtContent>
           <w:r>
             <w:rPr>
@@ -715,7 +745,6 @@
           <w:id w:val="-1166703695"/>
           <w:citation/>
         </w:sdtPr>
-        <w:sdtEndPr/>
         <w:sdtContent>
           <w:r>
             <w:rPr>
@@ -775,7 +804,15 @@
     </w:p>
     <w:p>
       <w:r>
-        <w:t xml:space="preserve">The transfer function of the notch filter  is </w:t>
+        <w:t xml:space="preserve">The transfer function of the notch </w:t>
+      </w:r>
+      <w:proofErr w:type="gramStart"/>
+      <w:r>
+        <w:t>filter  is</w:t>
+      </w:r>
+      <w:proofErr w:type="gramEnd"/>
+      <w:r>
+        <w:t xml:space="preserve"> </w:t>
       </w:r>
       <w:r>
         <w:rPr>
@@ -801,10 +838,10 @@
             <v:path o:extrusionok="f" gradientshapeok="t" o:connecttype="rect"/>
             <o:lock v:ext="edit" aspectratio="t"/>
           </v:shapetype>
-          <v:shape id="_x0000_i1025" type="#_x0000_t75" style="width:189pt;height:33.6pt" o:ole="">
+          <v:shape id="_x0000_i1025" type="#_x0000_t75" style="width:189pt;height:33.75pt" o:ole="">
             <v:imagedata r:id="rId6" o:title=""/>
           </v:shape>
-          <o:OLEObject Type="Embed" ProgID="Equation.3" ShapeID="_x0000_i1025" DrawAspect="Content" ObjectID="_1606564949" r:id="rId7"/>
+          <o:OLEObject Type="Embed" ProgID="Equation.3" ShapeID="_x0000_i1025" DrawAspect="Content" ObjectID="_1606573804" r:id="rId7"/>
         </w:object>
       </w:r>
       <w:r>
@@ -813,7 +850,15 @@
     </w:p>
     <w:p>
       <w:r>
-        <w:t>The zeros  z1 and z2 are located on the unity</w:t>
+        <w:t xml:space="preserve">The </w:t>
+      </w:r>
+      <w:proofErr w:type="gramStart"/>
+      <w:r>
+        <w:t>zeros  z</w:t>
+      </w:r>
+      <w:proofErr w:type="gramEnd"/>
+      <w:r>
+        <w:t>1 and z2 are located on the unity</w:t>
       </w:r>
       <w:r>
         <w:t xml:space="preserve"> circle at</w:t>
@@ -850,10 +895,18 @@
         <w:t>Extra questions to answer</w:t>
       </w:r>
       <w:r>
-        <w:t>, things to add explain</w:t>
-      </w:r>
-      <w:r>
-        <w:t xml:space="preserve">,… </w:t>
+        <w:t xml:space="preserve">, things to add </w:t>
+      </w:r>
+      <w:proofErr w:type="gramStart"/>
+      <w:r>
+        <w:t>explain</w:t>
+      </w:r>
+      <w:r>
+        <w:t>,…</w:t>
+      </w:r>
+      <w:proofErr w:type="gramEnd"/>
+      <w:r>
+        <w:t xml:space="preserve"> </w:t>
       </w:r>
       <w:r>
         <w:t xml:space="preserve"> in report:</w:t>
@@ -914,7 +967,23 @@
           <w:sz w:val="23"/>
           <w:szCs w:val="23"/>
         </w:rPr>
-        <w:t>at is the time based representation?</w:t>
+        <w:t xml:space="preserve">at is the </w:t>
+      </w:r>
+      <w:proofErr w:type="gramStart"/>
+      <w:r>
+        <w:rPr>
+          <w:sz w:val="23"/>
+          <w:szCs w:val="23"/>
+        </w:rPr>
+        <w:t>time based</w:t>
+      </w:r>
+      <w:proofErr w:type="gramEnd"/>
+      <w:r>
+        <w:rPr>
+          <w:sz w:val="23"/>
+          <w:szCs w:val="23"/>
+        </w:rPr>
+        <w:t xml:space="preserve"> representation?</w:t>
       </w:r>
     </w:p>
     <w:p>
@@ -5019,8 +5088,6 @@
           </m:r>
         </m:oMath>
       </m:oMathPara>
-      <w:bookmarkStart w:id="0" w:name="_GoBack"/>
-      <w:bookmarkEnd w:id="0"/>
     </w:p>
     <w:p>
       <w:r>
@@ -5359,6 +5426,2704 @@
       </w:r>
     </w:p>
     <w:p/>
+    <w:p>
+      <w:pPr>
+        <w:rPr>
+          <w:lang w:val="nl-NL"/>
+        </w:rPr>
+      </w:pPr>
+      <w:r>
+        <w:rPr>
+          <w:lang w:val="nl-NL"/>
+        </w:rPr>
+        <w:t xml:space="preserve">Low cut off </w:t>
+      </w:r>
+      <w:proofErr w:type="spellStart"/>
+      <w:r>
+        <w:rPr>
+          <w:lang w:val="nl-NL"/>
+        </w:rPr>
+        <w:t>freq</w:t>
+      </w:r>
+      <w:proofErr w:type="spellEnd"/>
+      <w:r>
+        <w:rPr>
+          <w:lang w:val="nl-NL"/>
+        </w:rPr>
+        <w:t xml:space="preserve"> 0.5Hz (30 bpm wordt nooit </w:t>
+      </w:r>
+      <w:proofErr w:type="spellStart"/>
+      <w:r>
+        <w:rPr>
+          <w:lang w:val="nl-NL"/>
+        </w:rPr>
+        <w:t>gehaalt</w:t>
+      </w:r>
+      <w:proofErr w:type="spellEnd"/>
+      <w:r>
+        <w:rPr>
+          <w:lang w:val="nl-NL"/>
+        </w:rPr>
+        <w:t xml:space="preserve"> doo</w:t>
+      </w:r>
+      <w:r>
+        <w:rPr>
+          <w:lang w:val="nl-NL"/>
+        </w:rPr>
+        <w:t xml:space="preserve">r menselijk hart, 60 </w:t>
+      </w:r>
+      <w:proofErr w:type="gramStart"/>
+      <w:r>
+        <w:rPr>
+          <w:lang w:val="nl-NL"/>
+        </w:rPr>
+        <w:t>sec /</w:t>
+      </w:r>
+      <w:proofErr w:type="gramEnd"/>
+      <w:r>
+        <w:rPr>
+          <w:lang w:val="nl-NL"/>
+        </w:rPr>
+        <w:t xml:space="preserve"> m)</w:t>
+      </w:r>
+    </w:p>
+    <w:p>
+      <w:pPr>
+        <w:rPr>
+          <w:lang w:val="nl-NL"/>
+        </w:rPr>
+      </w:pPr>
+    </w:p>
+    <w:p>
+      <w:pPr>
+        <w:rPr>
+          <w:lang w:val="nl-NL"/>
+        </w:rPr>
+      </w:pPr>
+      <m:oMathPara>
+        <m:oMath>
+          <m:sSub>
+            <m:sSubPr>
+              <m:ctrlPr>
+                <w:rPr>
+                  <w:rFonts w:ascii="Cambria Math" w:hAnsi="Cambria Math"/>
+                  <w:i/>
+                  <w:lang w:val="nl-NL"/>
+                </w:rPr>
+              </m:ctrlPr>
+            </m:sSubPr>
+            <m:e>
+              <m:r>
+                <w:rPr>
+                  <w:rFonts w:ascii="Cambria Math" w:hAnsi="Cambria Math"/>
+                  <w:lang w:val="nl-NL"/>
+                </w:rPr>
+                <m:t>w</m:t>
+              </m:r>
+            </m:e>
+            <m:sub>
+              <m:r>
+                <w:rPr>
+                  <w:rFonts w:ascii="Cambria Math" w:hAnsi="Cambria Math"/>
+                  <w:lang w:val="nl-NL"/>
+                </w:rPr>
+                <m:t>c3</m:t>
+              </m:r>
+            </m:sub>
+          </m:sSub>
+          <m:r>
+            <w:rPr>
+              <w:rFonts w:ascii="Cambria Math" w:hAnsi="Cambria Math"/>
+              <w:lang w:val="nl-NL"/>
+            </w:rPr>
+            <m:t>=</m:t>
+          </m:r>
+          <m:f>
+            <m:fPr>
+              <m:ctrlPr>
+                <w:rPr>
+                  <w:rFonts w:ascii="Cambria Math" w:hAnsi="Cambria Math"/>
+                  <w:i/>
+                  <w:lang w:val="nl-NL"/>
+                </w:rPr>
+              </m:ctrlPr>
+            </m:fPr>
+            <m:num>
+              <m:sSub>
+                <m:sSubPr>
+                  <m:ctrlPr>
+                    <w:rPr>
+                      <w:rFonts w:ascii="Cambria Math" w:hAnsi="Cambria Math"/>
+                      <w:i/>
+                      <w:lang w:val="nl-NL"/>
+                    </w:rPr>
+                  </m:ctrlPr>
+                </m:sSubPr>
+                <m:e>
+                  <m:r>
+                    <w:rPr>
+                      <w:rFonts w:ascii="Cambria Math" w:hAnsi="Cambria Math"/>
+                      <w:lang w:val="nl-NL"/>
+                    </w:rPr>
+                    <m:t>f</m:t>
+                  </m:r>
+                </m:e>
+                <m:sub>
+                  <m:r>
+                    <w:rPr>
+                      <w:rFonts w:ascii="Cambria Math" w:hAnsi="Cambria Math"/>
+                      <w:lang w:val="nl-NL"/>
+                    </w:rPr>
+                    <m:t>c</m:t>
+                  </m:r>
+                </m:sub>
+              </m:sSub>
+              <m:r>
+                <w:rPr>
+                  <w:rFonts w:ascii="Cambria Math" w:hAnsi="Cambria Math"/>
+                  <w:lang w:val="nl-NL"/>
+                </w:rPr>
+                <m:t>*2*pi</m:t>
+              </m:r>
+            </m:num>
+            <m:den>
+              <m:sSub>
+                <m:sSubPr>
+                  <m:ctrlPr>
+                    <w:rPr>
+                      <w:rFonts w:ascii="Cambria Math" w:hAnsi="Cambria Math"/>
+                      <w:i/>
+                      <w:lang w:val="nl-NL"/>
+                    </w:rPr>
+                  </m:ctrlPr>
+                </m:sSubPr>
+                <m:e>
+                  <m:r>
+                    <w:rPr>
+                      <w:rFonts w:ascii="Cambria Math" w:hAnsi="Cambria Math"/>
+                      <w:lang w:val="nl-NL"/>
+                    </w:rPr>
+                    <m:t>f</m:t>
+                  </m:r>
+                </m:e>
+                <m:sub>
+                  <m:r>
+                    <w:rPr>
+                      <w:rFonts w:ascii="Cambria Math" w:hAnsi="Cambria Math"/>
+                      <w:lang w:val="nl-NL"/>
+                    </w:rPr>
+                    <m:t>s</m:t>
+                  </m:r>
+                </m:sub>
+              </m:sSub>
+            </m:den>
+          </m:f>
+        </m:oMath>
+      </m:oMathPara>
+    </w:p>
+    <w:p>
+      <w:pPr>
+        <w:rPr>
+          <w:lang w:val="nl-NL"/>
+        </w:rPr>
+      </w:pPr>
+    </w:p>
+    <w:p>
+      <w:pPr>
+        <w:rPr>
+          <w:lang w:val="nl-NL"/>
+        </w:rPr>
+      </w:pPr>
+      <m:oMathPara>
+        <m:oMath>
+          <m:sSub>
+            <m:sSubPr>
+              <m:ctrlPr>
+                <w:rPr>
+                  <w:rFonts w:ascii="Cambria Math" w:hAnsi="Cambria Math"/>
+                  <w:i/>
+                  <w:lang w:val="nl-NL"/>
+                </w:rPr>
+              </m:ctrlPr>
+            </m:sSubPr>
+            <m:e>
+              <m:r>
+                <w:rPr>
+                  <w:rFonts w:ascii="Cambria Math" w:hAnsi="Cambria Math"/>
+                  <w:lang w:val="nl-NL"/>
+                </w:rPr>
+                <m:t>w</m:t>
+              </m:r>
+            </m:e>
+            <m:sub>
+              <m:r>
+                <w:rPr>
+                  <w:rFonts w:ascii="Cambria Math" w:hAnsi="Cambria Math"/>
+                  <w:lang w:val="nl-NL"/>
+                </w:rPr>
+                <m:t>c1</m:t>
+              </m:r>
+            </m:sub>
+          </m:sSub>
+          <m:r>
+            <w:rPr>
+              <w:rFonts w:ascii="Cambria Math" w:hAnsi="Cambria Math"/>
+              <w:lang w:val="nl-NL"/>
+            </w:rPr>
+            <m:t>=</m:t>
+          </m:r>
+          <m:f>
+            <m:fPr>
+              <m:ctrlPr>
+                <w:rPr>
+                  <w:rFonts w:ascii="Cambria Math" w:hAnsi="Cambria Math"/>
+                  <w:i/>
+                  <w:lang w:val="nl-NL"/>
+                </w:rPr>
+              </m:ctrlPr>
+            </m:fPr>
+            <m:num>
+              <m:r>
+                <w:rPr>
+                  <w:rFonts w:ascii="Cambria Math" w:hAnsi="Cambria Math"/>
+                  <w:lang w:val="nl-NL"/>
+                </w:rPr>
+                <m:t>0,5*2*pi</m:t>
+              </m:r>
+            </m:num>
+            <m:den>
+              <m:r>
+                <w:rPr>
+                  <w:rFonts w:ascii="Cambria Math" w:hAnsi="Cambria Math"/>
+                  <w:lang w:val="nl-NL"/>
+                </w:rPr>
+                <m:t>204,73</m:t>
+              </m:r>
+            </m:den>
+          </m:f>
+          <m:r>
+            <w:rPr>
+              <w:rFonts w:ascii="Cambria Math" w:hAnsi="Cambria Math"/>
+              <w:lang w:val="nl-NL"/>
+            </w:rPr>
+            <m:t xml:space="preserve"> </m:t>
+          </m:r>
+        </m:oMath>
+      </m:oMathPara>
+    </w:p>
+    <w:p>
+      <w:pPr>
+        <w:rPr>
+          <w:lang w:val="nl-NL"/>
+        </w:rPr>
+      </w:pPr>
+      <m:oMathPara>
+        <m:oMath>
+          <m:sSub>
+            <m:sSubPr>
+              <m:ctrlPr>
+                <w:rPr>
+                  <w:rFonts w:ascii="Cambria Math" w:hAnsi="Cambria Math"/>
+                  <w:i/>
+                  <w:lang w:val="nl-NL"/>
+                </w:rPr>
+              </m:ctrlPr>
+            </m:sSubPr>
+            <m:e>
+              <m:r>
+                <w:rPr>
+                  <w:rFonts w:ascii="Cambria Math" w:hAnsi="Cambria Math"/>
+                  <w:lang w:val="nl-NL"/>
+                </w:rPr>
+                <m:t>w</m:t>
+              </m:r>
+            </m:e>
+            <m:sub>
+              <m:r>
+                <w:rPr>
+                  <w:rFonts w:ascii="Cambria Math" w:hAnsi="Cambria Math"/>
+                  <w:lang w:val="nl-NL"/>
+                </w:rPr>
+                <m:t>c2</m:t>
+              </m:r>
+            </m:sub>
+          </m:sSub>
+          <m:r>
+            <w:rPr>
+              <w:rFonts w:ascii="Cambria Math" w:hAnsi="Cambria Math"/>
+              <w:lang w:val="nl-NL"/>
+            </w:rPr>
+            <m:t>=</m:t>
+          </m:r>
+          <m:f>
+            <m:fPr>
+              <m:ctrlPr>
+                <w:rPr>
+                  <w:rFonts w:ascii="Cambria Math" w:hAnsi="Cambria Math"/>
+                  <w:i/>
+                  <w:lang w:val="nl-NL"/>
+                </w:rPr>
+              </m:ctrlPr>
+            </m:fPr>
+            <m:num>
+              <m:r>
+                <w:rPr>
+                  <w:rFonts w:ascii="Cambria Math" w:hAnsi="Cambria Math"/>
+                  <w:lang w:val="nl-NL"/>
+                </w:rPr>
+                <m:t>0,3*2*pi</m:t>
+              </m:r>
+            </m:num>
+            <m:den>
+              <m:r>
+                <w:rPr>
+                  <w:rFonts w:ascii="Cambria Math" w:hAnsi="Cambria Math"/>
+                  <w:lang w:val="nl-NL"/>
+                </w:rPr>
+                <m:t>204,73</m:t>
+              </m:r>
+            </m:den>
+          </m:f>
+        </m:oMath>
+      </m:oMathPara>
+    </w:p>
+    <w:p>
+      <w:pPr>
+        <w:rPr>
+          <w:lang w:val="nl-NL"/>
+        </w:rPr>
+      </w:pPr>
+      <m:oMathPara>
+        <m:oMath>
+          <m:sSub>
+            <m:sSubPr>
+              <m:ctrlPr>
+                <w:rPr>
+                  <w:rFonts w:ascii="Cambria Math" w:hAnsi="Cambria Math"/>
+                  <w:i/>
+                  <w:lang w:val="nl-NL"/>
+                </w:rPr>
+              </m:ctrlPr>
+            </m:sSubPr>
+            <m:e>
+              <m:r>
+                <w:rPr>
+                  <w:rFonts w:ascii="Cambria Math" w:hAnsi="Cambria Math"/>
+                  <w:lang w:val="nl-NL"/>
+                </w:rPr>
+                <m:t>w</m:t>
+              </m:r>
+            </m:e>
+            <m:sub>
+              <m:r>
+                <w:rPr>
+                  <w:rFonts w:ascii="Cambria Math" w:hAnsi="Cambria Math"/>
+                  <w:lang w:val="nl-NL"/>
+                </w:rPr>
+                <m:t>c3</m:t>
+              </m:r>
+            </m:sub>
+          </m:sSub>
+          <m:r>
+            <w:rPr>
+              <w:rFonts w:ascii="Cambria Math" w:hAnsi="Cambria Math"/>
+              <w:lang w:val="nl-NL"/>
+            </w:rPr>
+            <m:t>=</m:t>
+          </m:r>
+          <m:f>
+            <m:fPr>
+              <m:ctrlPr>
+                <w:rPr>
+                  <w:rFonts w:ascii="Cambria Math" w:hAnsi="Cambria Math"/>
+                  <w:i/>
+                  <w:lang w:val="nl-NL"/>
+                </w:rPr>
+              </m:ctrlPr>
+            </m:fPr>
+            <m:num>
+              <m:r>
+                <w:rPr>
+                  <w:rFonts w:ascii="Cambria Math" w:hAnsi="Cambria Math"/>
+                  <w:lang w:val="nl-NL"/>
+                </w:rPr>
+                <m:t>0,1*2*pi</m:t>
+              </m:r>
+            </m:num>
+            <m:den>
+              <m:r>
+                <w:rPr>
+                  <w:rFonts w:ascii="Cambria Math" w:hAnsi="Cambria Math"/>
+                  <w:lang w:val="nl-NL"/>
+                </w:rPr>
+                <m:t>204,73</m:t>
+              </m:r>
+            </m:den>
+          </m:f>
+        </m:oMath>
+      </m:oMathPara>
+    </w:p>
+    <w:p>
+      <w:pPr>
+        <w:rPr>
+          <w:lang w:val="nl-NL"/>
+        </w:rPr>
+      </w:pPr>
+      <w:r>
+        <w:rPr>
+          <w:lang w:val="nl-NL"/>
+        </w:rPr>
+        <w:t>Nulpunten:</w:t>
+      </w:r>
+    </w:p>
+    <w:p>
+      <w:pPr>
+        <w:rPr>
+          <w:lang w:val="nl-NL"/>
+        </w:rPr>
+      </w:pPr>
+      <m:oMathPara>
+        <m:oMath>
+          <m:r>
+            <w:rPr>
+              <w:rFonts w:ascii="Cambria Math" w:hAnsi="Cambria Math"/>
+              <w:lang w:val="nl-NL"/>
+            </w:rPr>
+            <m:t>z=</m:t>
+          </m:r>
+          <m:func>
+            <m:funcPr>
+              <m:ctrlPr>
+                <w:rPr>
+                  <w:rFonts w:ascii="Cambria Math" w:hAnsi="Cambria Math"/>
+                  <w:i/>
+                  <w:lang w:val="nl-NL"/>
+                </w:rPr>
+              </m:ctrlPr>
+            </m:funcPr>
+            <m:fName>
+              <m:r>
+                <m:rPr>
+                  <m:sty m:val="p"/>
+                </m:rPr>
+                <w:rPr>
+                  <w:rFonts w:ascii="Cambria Math" w:hAnsi="Cambria Math"/>
+                  <w:lang w:val="nl-NL"/>
+                </w:rPr>
+                <m:t>cos</m:t>
+              </m:r>
+            </m:fName>
+            <m:e>
+              <m:d>
+                <m:dPr>
+                  <m:ctrlPr>
+                    <w:rPr>
+                      <w:rFonts w:ascii="Cambria Math" w:hAnsi="Cambria Math"/>
+                      <w:i/>
+                      <w:lang w:val="nl-NL"/>
+                    </w:rPr>
+                  </m:ctrlPr>
+                </m:dPr>
+                <m:e>
+                  <m:r>
+                    <w:rPr>
+                      <w:rFonts w:ascii="Cambria Math" w:hAnsi="Cambria Math"/>
+                      <w:lang w:val="nl-NL"/>
+                    </w:rPr>
+                    <m:t>w</m:t>
+                  </m:r>
+                </m:e>
+              </m:d>
+            </m:e>
+          </m:func>
+          <m:r>
+            <w:rPr>
+              <w:rFonts w:ascii="Cambria Math" w:hAnsi="Cambria Math"/>
+              <w:lang w:val="nl-NL"/>
+            </w:rPr>
+            <m:t>±jsin(w)</m:t>
+          </m:r>
+        </m:oMath>
+      </m:oMathPara>
+    </w:p>
+    <w:p>
+      <w:pPr>
+        <w:rPr>
+          <w:lang w:val="nl-NL"/>
+        </w:rPr>
+      </w:pPr>
+      <m:oMathPara>
+        <m:oMath>
+          <m:sSub>
+            <m:sSubPr>
+              <m:ctrlPr>
+                <w:rPr>
+                  <w:rFonts w:ascii="Cambria Math" w:hAnsi="Cambria Math"/>
+                  <w:i/>
+                  <w:lang w:val="nl-NL"/>
+                </w:rPr>
+              </m:ctrlPr>
+            </m:sSubPr>
+            <m:e>
+              <m:r>
+                <w:rPr>
+                  <w:rFonts w:ascii="Cambria Math" w:hAnsi="Cambria Math"/>
+                  <w:lang w:val="nl-NL"/>
+                </w:rPr>
+                <m:t>z</m:t>
+              </m:r>
+            </m:e>
+            <m:sub>
+              <m:r>
+                <w:rPr>
+                  <w:rFonts w:ascii="Cambria Math" w:hAnsi="Cambria Math"/>
+                  <w:lang w:val="nl-NL"/>
+                </w:rPr>
+                <m:t>1</m:t>
+              </m:r>
+              <m:r>
+                <w:rPr>
+                  <w:rFonts w:ascii="Cambria Math" w:hAnsi="Cambria Math"/>
+                  <w:lang w:val="nl-NL"/>
+                </w:rPr>
+                <m:t>-2</m:t>
+              </m:r>
+            </m:sub>
+          </m:sSub>
+          <m:r>
+            <w:rPr>
+              <w:rFonts w:ascii="Cambria Math" w:hAnsi="Cambria Math"/>
+              <w:lang w:val="nl-NL"/>
+            </w:rPr>
+            <m:t>=</m:t>
+          </m:r>
+          <m:func>
+            <m:funcPr>
+              <m:ctrlPr>
+                <w:rPr>
+                  <w:rFonts w:ascii="Cambria Math" w:hAnsi="Cambria Math"/>
+                  <w:i/>
+                  <w:lang w:val="nl-NL"/>
+                </w:rPr>
+              </m:ctrlPr>
+            </m:funcPr>
+            <m:fName>
+              <m:r>
+                <m:rPr>
+                  <m:sty m:val="p"/>
+                </m:rPr>
+                <w:rPr>
+                  <w:rFonts w:ascii="Cambria Math" w:hAnsi="Cambria Math"/>
+                  <w:lang w:val="nl-NL"/>
+                </w:rPr>
+                <m:t>cos</m:t>
+              </m:r>
+            </m:fName>
+            <m:e>
+              <m:d>
+                <m:dPr>
+                  <m:ctrlPr>
+                    <w:rPr>
+                      <w:rFonts w:ascii="Cambria Math" w:hAnsi="Cambria Math"/>
+                      <w:i/>
+                      <w:lang w:val="nl-NL"/>
+                    </w:rPr>
+                  </m:ctrlPr>
+                </m:dPr>
+                <m:e>
+                  <m:sSub>
+                    <m:sSubPr>
+                      <m:ctrlPr>
+                        <w:rPr>
+                          <w:rFonts w:ascii="Cambria Math" w:hAnsi="Cambria Math"/>
+                          <w:i/>
+                          <w:lang w:val="nl-NL"/>
+                        </w:rPr>
+                      </m:ctrlPr>
+                    </m:sSubPr>
+                    <m:e>
+                      <m:r>
+                        <w:rPr>
+                          <w:rFonts w:ascii="Cambria Math" w:hAnsi="Cambria Math"/>
+                          <w:lang w:val="nl-NL"/>
+                        </w:rPr>
+                        <m:t>w</m:t>
+                      </m:r>
+                    </m:e>
+                    <m:sub>
+                      <m:r>
+                        <w:rPr>
+                          <w:rFonts w:ascii="Cambria Math" w:hAnsi="Cambria Math"/>
+                          <w:lang w:val="nl-NL"/>
+                        </w:rPr>
+                        <m:t>c3</m:t>
+                      </m:r>
+                    </m:sub>
+                  </m:sSub>
+                </m:e>
+              </m:d>
+            </m:e>
+          </m:func>
+          <m:r>
+            <w:rPr>
+              <w:rFonts w:ascii="Cambria Math" w:hAnsi="Cambria Math"/>
+              <w:lang w:val="nl-NL"/>
+            </w:rPr>
+            <m:t>±</m:t>
+          </m:r>
+          <m:r>
+            <w:rPr>
+              <w:rFonts w:ascii="Cambria Math" w:hAnsi="Cambria Math"/>
+              <w:lang w:val="nl-NL"/>
+            </w:rPr>
+            <m:t>jsin</m:t>
+          </m:r>
+          <m:d>
+            <m:dPr>
+              <m:ctrlPr>
+                <w:rPr>
+                  <w:rFonts w:ascii="Cambria Math" w:hAnsi="Cambria Math"/>
+                  <w:i/>
+                  <w:lang w:val="nl-NL"/>
+                </w:rPr>
+              </m:ctrlPr>
+            </m:dPr>
+            <m:e>
+              <m:sSub>
+                <m:sSubPr>
+                  <m:ctrlPr>
+                    <w:rPr>
+                      <w:rFonts w:ascii="Cambria Math" w:hAnsi="Cambria Math"/>
+                      <w:i/>
+                      <w:lang w:val="nl-NL"/>
+                    </w:rPr>
+                  </m:ctrlPr>
+                </m:sSubPr>
+                <m:e>
+                  <m:r>
+                    <w:rPr>
+                      <w:rFonts w:ascii="Cambria Math" w:hAnsi="Cambria Math"/>
+                      <w:lang w:val="nl-NL"/>
+                    </w:rPr>
+                    <m:t>w</m:t>
+                  </m:r>
+                </m:e>
+                <m:sub>
+                  <m:r>
+                    <w:rPr>
+                      <w:rFonts w:ascii="Cambria Math" w:hAnsi="Cambria Math"/>
+                      <w:lang w:val="nl-NL"/>
+                    </w:rPr>
+                    <m:t>c3</m:t>
+                  </m:r>
+                </m:sub>
+              </m:sSub>
+            </m:e>
+          </m:d>
+          <m:r>
+            <w:rPr>
+              <w:rFonts w:ascii="Cambria Math" w:hAnsi="Cambria Math"/>
+              <w:lang w:val="nl-NL"/>
+            </w:rPr>
+            <m:t>=0,999882 ±j 0,01</m:t>
+          </m:r>
+          <m:r>
+            <w:rPr>
+              <w:rFonts w:ascii="Cambria Math" w:hAnsi="Cambria Math"/>
+              <w:lang w:val="nl-NL"/>
+            </w:rPr>
+            <m:t>5344</m:t>
+          </m:r>
+        </m:oMath>
+      </m:oMathPara>
+    </w:p>
+    <w:p>
+      <w:pPr>
+        <w:rPr>
+          <w:lang w:val="nl-NL"/>
+        </w:rPr>
+      </w:pPr>
+      <m:oMathPara>
+        <m:oMath>
+          <m:sSub>
+            <m:sSubPr>
+              <m:ctrlPr>
+                <w:rPr>
+                  <w:rFonts w:ascii="Cambria Math" w:hAnsi="Cambria Math"/>
+                  <w:i/>
+                  <w:lang w:val="nl-NL"/>
+                </w:rPr>
+              </m:ctrlPr>
+            </m:sSubPr>
+            <m:e>
+              <m:r>
+                <w:rPr>
+                  <w:rFonts w:ascii="Cambria Math" w:hAnsi="Cambria Math"/>
+                  <w:lang w:val="nl-NL"/>
+                </w:rPr>
+                <m:t>z</m:t>
+              </m:r>
+            </m:e>
+            <m:sub>
+              <m:r>
+                <w:rPr>
+                  <w:rFonts w:ascii="Cambria Math" w:hAnsi="Cambria Math"/>
+                  <w:lang w:val="nl-NL"/>
+                </w:rPr>
+                <m:t>3</m:t>
+              </m:r>
+              <m:r>
+                <w:rPr>
+                  <w:rFonts w:ascii="Cambria Math" w:hAnsi="Cambria Math"/>
+                  <w:lang w:val="nl-NL"/>
+                </w:rPr>
+                <m:t>-4</m:t>
+              </m:r>
+            </m:sub>
+          </m:sSub>
+          <m:r>
+            <w:rPr>
+              <w:rFonts w:ascii="Cambria Math" w:hAnsi="Cambria Math"/>
+              <w:lang w:val="nl-NL"/>
+            </w:rPr>
+            <m:t>=</m:t>
+          </m:r>
+          <m:func>
+            <m:funcPr>
+              <m:ctrlPr>
+                <w:rPr>
+                  <w:rFonts w:ascii="Cambria Math" w:hAnsi="Cambria Math"/>
+                  <w:i/>
+                  <w:lang w:val="nl-NL"/>
+                </w:rPr>
+              </m:ctrlPr>
+            </m:funcPr>
+            <m:fName>
+              <m:r>
+                <m:rPr>
+                  <m:sty m:val="p"/>
+                </m:rPr>
+                <w:rPr>
+                  <w:rFonts w:ascii="Cambria Math" w:hAnsi="Cambria Math"/>
+                  <w:lang w:val="nl-NL"/>
+                </w:rPr>
+                <m:t>cos</m:t>
+              </m:r>
+            </m:fName>
+            <m:e>
+              <m:d>
+                <m:dPr>
+                  <m:ctrlPr>
+                    <w:rPr>
+                      <w:rFonts w:ascii="Cambria Math" w:hAnsi="Cambria Math"/>
+                      <w:i/>
+                      <w:lang w:val="nl-NL"/>
+                    </w:rPr>
+                  </m:ctrlPr>
+                </m:dPr>
+                <m:e>
+                  <m:sSub>
+                    <m:sSubPr>
+                      <m:ctrlPr>
+                        <w:rPr>
+                          <w:rFonts w:ascii="Cambria Math" w:hAnsi="Cambria Math"/>
+                          <w:i/>
+                          <w:lang w:val="nl-NL"/>
+                        </w:rPr>
+                      </m:ctrlPr>
+                    </m:sSubPr>
+                    <m:e>
+                      <m:r>
+                        <w:rPr>
+                          <w:rFonts w:ascii="Cambria Math" w:hAnsi="Cambria Math"/>
+                          <w:lang w:val="nl-NL"/>
+                        </w:rPr>
+                        <m:t>w</m:t>
+                      </m:r>
+                    </m:e>
+                    <m:sub>
+                      <m:r>
+                        <w:rPr>
+                          <w:rFonts w:ascii="Cambria Math" w:hAnsi="Cambria Math"/>
+                          <w:lang w:val="nl-NL"/>
+                        </w:rPr>
+                        <m:t>c3</m:t>
+                      </m:r>
+                    </m:sub>
+                  </m:sSub>
+                </m:e>
+              </m:d>
+            </m:e>
+          </m:func>
+          <m:r>
+            <w:rPr>
+              <w:rFonts w:ascii="Cambria Math" w:hAnsi="Cambria Math"/>
+              <w:lang w:val="nl-NL"/>
+            </w:rPr>
+            <m:t>±jsin(</m:t>
+          </m:r>
+          <m:sSub>
+            <m:sSubPr>
+              <m:ctrlPr>
+                <w:rPr>
+                  <w:rFonts w:ascii="Cambria Math" w:hAnsi="Cambria Math"/>
+                  <w:i/>
+                  <w:lang w:val="nl-NL"/>
+                </w:rPr>
+              </m:ctrlPr>
+            </m:sSubPr>
+            <m:e>
+              <m:r>
+                <w:rPr>
+                  <w:rFonts w:ascii="Cambria Math" w:hAnsi="Cambria Math"/>
+                  <w:lang w:val="nl-NL"/>
+                </w:rPr>
+                <m:t>w</m:t>
+              </m:r>
+            </m:e>
+            <m:sub>
+              <m:r>
+                <w:rPr>
+                  <w:rFonts w:ascii="Cambria Math" w:hAnsi="Cambria Math"/>
+                  <w:lang w:val="nl-NL"/>
+                </w:rPr>
+                <m:t>c3</m:t>
+              </m:r>
+            </m:sub>
+          </m:sSub>
+          <m:r>
+            <w:rPr>
+              <w:rFonts w:ascii="Cambria Math" w:hAnsi="Cambria Math"/>
+              <w:lang w:val="nl-NL"/>
+            </w:rPr>
+            <m:t>)</m:t>
+          </m:r>
+          <m:r>
+            <w:rPr>
+              <w:rFonts w:ascii="Cambria Math" w:hAnsi="Cambria Math"/>
+              <w:lang w:val="nl-NL"/>
+            </w:rPr>
+            <m:t>=0,999958 ±j 0,0</m:t>
+          </m:r>
+          <m:r>
+            <w:rPr>
+              <w:rFonts w:ascii="Cambria Math" w:hAnsi="Cambria Math"/>
+              <w:lang w:val="nl-NL"/>
+            </w:rPr>
+            <m:t>09207</m:t>
+          </m:r>
+        </m:oMath>
+      </m:oMathPara>
+    </w:p>
+    <w:p>
+      <w:pPr>
+        <w:rPr>
+          <w:lang w:val="nl-NL"/>
+        </w:rPr>
+      </w:pPr>
+      <m:oMathPara>
+        <m:oMath>
+          <m:sSub>
+            <m:sSubPr>
+              <m:ctrlPr>
+                <w:rPr>
+                  <w:rFonts w:ascii="Cambria Math" w:hAnsi="Cambria Math"/>
+                  <w:i/>
+                  <w:lang w:val="nl-NL"/>
+                </w:rPr>
+              </m:ctrlPr>
+            </m:sSubPr>
+            <m:e>
+              <m:r>
+                <w:rPr>
+                  <w:rFonts w:ascii="Cambria Math" w:hAnsi="Cambria Math"/>
+                  <w:lang w:val="nl-NL"/>
+                </w:rPr>
+                <m:t>z</m:t>
+              </m:r>
+            </m:e>
+            <m:sub>
+              <m:r>
+                <w:rPr>
+                  <w:rFonts w:ascii="Cambria Math" w:hAnsi="Cambria Math"/>
+                  <w:lang w:val="nl-NL"/>
+                </w:rPr>
+                <m:t>5</m:t>
+              </m:r>
+              <m:r>
+                <w:rPr>
+                  <w:rFonts w:ascii="Cambria Math" w:hAnsi="Cambria Math"/>
+                  <w:lang w:val="nl-NL"/>
+                </w:rPr>
+                <m:t>-6</m:t>
+              </m:r>
+            </m:sub>
+          </m:sSub>
+          <m:r>
+            <w:rPr>
+              <w:rFonts w:ascii="Cambria Math" w:hAnsi="Cambria Math"/>
+              <w:lang w:val="nl-NL"/>
+            </w:rPr>
+            <m:t>=</m:t>
+          </m:r>
+          <m:func>
+            <m:funcPr>
+              <m:ctrlPr>
+                <w:rPr>
+                  <w:rFonts w:ascii="Cambria Math" w:hAnsi="Cambria Math"/>
+                  <w:i/>
+                  <w:lang w:val="nl-NL"/>
+                </w:rPr>
+              </m:ctrlPr>
+            </m:funcPr>
+            <m:fName>
+              <m:r>
+                <m:rPr>
+                  <m:sty m:val="p"/>
+                </m:rPr>
+                <w:rPr>
+                  <w:rFonts w:ascii="Cambria Math" w:hAnsi="Cambria Math"/>
+                  <w:lang w:val="nl-NL"/>
+                </w:rPr>
+                <m:t>cos</m:t>
+              </m:r>
+            </m:fName>
+            <m:e>
+              <m:d>
+                <m:dPr>
+                  <m:ctrlPr>
+                    <w:rPr>
+                      <w:rFonts w:ascii="Cambria Math" w:hAnsi="Cambria Math"/>
+                      <w:i/>
+                      <w:lang w:val="nl-NL"/>
+                    </w:rPr>
+                  </m:ctrlPr>
+                </m:dPr>
+                <m:e>
+                  <m:sSub>
+                    <m:sSubPr>
+                      <m:ctrlPr>
+                        <w:rPr>
+                          <w:rFonts w:ascii="Cambria Math" w:hAnsi="Cambria Math"/>
+                          <w:i/>
+                          <w:lang w:val="nl-NL"/>
+                        </w:rPr>
+                      </m:ctrlPr>
+                    </m:sSubPr>
+                    <m:e>
+                      <m:r>
+                        <w:rPr>
+                          <w:rFonts w:ascii="Cambria Math" w:hAnsi="Cambria Math"/>
+                          <w:lang w:val="nl-NL"/>
+                        </w:rPr>
+                        <m:t>w</m:t>
+                      </m:r>
+                    </m:e>
+                    <m:sub>
+                      <m:r>
+                        <w:rPr>
+                          <w:rFonts w:ascii="Cambria Math" w:hAnsi="Cambria Math"/>
+                          <w:lang w:val="nl-NL"/>
+                        </w:rPr>
+                        <m:t>c3</m:t>
+                      </m:r>
+                    </m:sub>
+                  </m:sSub>
+                </m:e>
+              </m:d>
+            </m:e>
+          </m:func>
+          <m:r>
+            <w:rPr>
+              <w:rFonts w:ascii="Cambria Math" w:hAnsi="Cambria Math"/>
+              <w:lang w:val="nl-NL"/>
+            </w:rPr>
+            <m:t>±jsin(</m:t>
+          </m:r>
+          <m:sSub>
+            <m:sSubPr>
+              <m:ctrlPr>
+                <w:rPr>
+                  <w:rFonts w:ascii="Cambria Math" w:hAnsi="Cambria Math"/>
+                  <w:i/>
+                  <w:lang w:val="nl-NL"/>
+                </w:rPr>
+              </m:ctrlPr>
+            </m:sSubPr>
+            <m:e>
+              <m:r>
+                <w:rPr>
+                  <w:rFonts w:ascii="Cambria Math" w:hAnsi="Cambria Math"/>
+                  <w:lang w:val="nl-NL"/>
+                </w:rPr>
+                <m:t>w</m:t>
+              </m:r>
+            </m:e>
+            <m:sub>
+              <m:r>
+                <w:rPr>
+                  <w:rFonts w:ascii="Cambria Math" w:hAnsi="Cambria Math"/>
+                  <w:lang w:val="nl-NL"/>
+                </w:rPr>
+                <m:t>c3</m:t>
+              </m:r>
+            </m:sub>
+          </m:sSub>
+          <m:r>
+            <w:rPr>
+              <w:rFonts w:ascii="Cambria Math" w:hAnsi="Cambria Math"/>
+              <w:lang w:val="nl-NL"/>
+            </w:rPr>
+            <m:t>)</m:t>
+          </m:r>
+          <m:r>
+            <w:rPr>
+              <w:rFonts w:ascii="Cambria Math" w:hAnsi="Cambria Math"/>
+              <w:lang w:val="nl-NL"/>
+            </w:rPr>
+            <m:t>=0,999</m:t>
+          </m:r>
+          <m:r>
+            <w:rPr>
+              <w:rFonts w:ascii="Cambria Math" w:hAnsi="Cambria Math"/>
+              <w:lang w:val="nl-NL"/>
+            </w:rPr>
+            <m:t>995</m:t>
+          </m:r>
+          <m:r>
+            <w:rPr>
+              <w:rFonts w:ascii="Cambria Math" w:hAnsi="Cambria Math"/>
+              <w:lang w:val="nl-NL"/>
+            </w:rPr>
+            <m:t xml:space="preserve"> ±j 0,0</m:t>
+          </m:r>
+          <m:r>
+            <w:rPr>
+              <w:rFonts w:ascii="Cambria Math" w:hAnsi="Cambria Math"/>
+              <w:lang w:val="nl-NL"/>
+            </w:rPr>
+            <m:t>03069</m:t>
+          </m:r>
+        </m:oMath>
+      </m:oMathPara>
+    </w:p>
+    <w:p>
+      <w:pPr>
+        <w:rPr>
+          <w:lang w:val="nl-NL"/>
+        </w:rPr>
+      </w:pPr>
+      <w:r>
+        <w:rPr>
+          <w:lang w:val="nl-NL"/>
+        </w:rPr>
+        <w:t xml:space="preserve"> </w:t>
+      </w:r>
+      <w:r>
+        <w:rPr>
+          <w:lang w:val="nl-NL"/>
+        </w:rPr>
+        <w:t xml:space="preserve">Teller: </w:t>
+      </w:r>
+    </w:p>
+    <w:p>
+      <w:pPr>
+        <w:rPr>
+          <w:lang w:val="nl-NL"/>
+        </w:rPr>
+      </w:pPr>
+      <m:oMathPara>
+        <m:oMath>
+          <m:d>
+            <m:dPr>
+              <m:ctrlPr>
+                <w:rPr>
+                  <w:rFonts w:ascii="Cambria Math" w:hAnsi="Cambria Math"/>
+                  <w:i/>
+                  <w:lang w:val="nl-NL"/>
+                </w:rPr>
+              </m:ctrlPr>
+            </m:dPr>
+            <m:e>
+              <m:r>
+                <w:rPr>
+                  <w:rFonts w:ascii="Cambria Math" w:hAnsi="Cambria Math"/>
+                  <w:lang w:val="nl-NL"/>
+                </w:rPr>
+                <m:t>z-</m:t>
+              </m:r>
+              <m:sSub>
+                <m:sSubPr>
+                  <m:ctrlPr>
+                    <w:rPr>
+                      <w:rFonts w:ascii="Cambria Math" w:hAnsi="Cambria Math"/>
+                      <w:i/>
+                      <w:lang w:val="nl-NL"/>
+                    </w:rPr>
+                  </m:ctrlPr>
+                </m:sSubPr>
+                <m:e>
+                  <m:r>
+                    <w:rPr>
+                      <w:rFonts w:ascii="Cambria Math" w:hAnsi="Cambria Math"/>
+                      <w:lang w:val="nl-NL"/>
+                    </w:rPr>
+                    <m:t>z</m:t>
+                  </m:r>
+                </m:e>
+                <m:sub>
+                  <m:r>
+                    <w:rPr>
+                      <w:rFonts w:ascii="Cambria Math" w:hAnsi="Cambria Math"/>
+                      <w:lang w:val="nl-NL"/>
+                    </w:rPr>
+                    <m:t>1</m:t>
+                  </m:r>
+                </m:sub>
+              </m:sSub>
+            </m:e>
+          </m:d>
+          <m:d>
+            <m:dPr>
+              <m:ctrlPr>
+                <w:rPr>
+                  <w:rFonts w:ascii="Cambria Math" w:hAnsi="Cambria Math"/>
+                  <w:i/>
+                  <w:lang w:val="nl-NL"/>
+                </w:rPr>
+              </m:ctrlPr>
+            </m:dPr>
+            <m:e>
+              <m:r>
+                <w:rPr>
+                  <w:rFonts w:ascii="Cambria Math" w:hAnsi="Cambria Math"/>
+                  <w:lang w:val="nl-NL"/>
+                </w:rPr>
+                <m:t>z-</m:t>
+              </m:r>
+              <m:sSub>
+                <m:sSubPr>
+                  <m:ctrlPr>
+                    <w:rPr>
+                      <w:rFonts w:ascii="Cambria Math" w:hAnsi="Cambria Math"/>
+                      <w:i/>
+                      <w:lang w:val="nl-NL"/>
+                    </w:rPr>
+                  </m:ctrlPr>
+                </m:sSubPr>
+                <m:e>
+                  <m:r>
+                    <w:rPr>
+                      <w:rFonts w:ascii="Cambria Math" w:hAnsi="Cambria Math"/>
+                      <w:lang w:val="nl-NL"/>
+                    </w:rPr>
+                    <m:t>z</m:t>
+                  </m:r>
+                </m:e>
+                <m:sub>
+                  <m:r>
+                    <w:rPr>
+                      <w:rFonts w:ascii="Cambria Math" w:hAnsi="Cambria Math"/>
+                      <w:lang w:val="nl-NL"/>
+                    </w:rPr>
+                    <m:t>2</m:t>
+                  </m:r>
+                </m:sub>
+              </m:sSub>
+            </m:e>
+          </m:d>
+          <m:r>
+            <w:rPr>
+              <w:rFonts w:ascii="Cambria Math" w:hAnsi="Cambria Math"/>
+              <w:lang w:val="nl-NL"/>
+            </w:rPr>
+            <m:t>*</m:t>
+          </m:r>
+          <m:d>
+            <m:dPr>
+              <m:ctrlPr>
+                <w:rPr>
+                  <w:rFonts w:ascii="Cambria Math" w:hAnsi="Cambria Math"/>
+                  <w:i/>
+                  <w:lang w:val="nl-NL"/>
+                </w:rPr>
+              </m:ctrlPr>
+            </m:dPr>
+            <m:e>
+              <m:r>
+                <w:rPr>
+                  <w:rFonts w:ascii="Cambria Math" w:hAnsi="Cambria Math"/>
+                  <w:lang w:val="nl-NL"/>
+                </w:rPr>
+                <m:t>z-</m:t>
+              </m:r>
+              <m:sSub>
+                <m:sSubPr>
+                  <m:ctrlPr>
+                    <w:rPr>
+                      <w:rFonts w:ascii="Cambria Math" w:hAnsi="Cambria Math"/>
+                      <w:i/>
+                      <w:lang w:val="nl-NL"/>
+                    </w:rPr>
+                  </m:ctrlPr>
+                </m:sSubPr>
+                <m:e>
+                  <m:r>
+                    <w:rPr>
+                      <w:rFonts w:ascii="Cambria Math" w:hAnsi="Cambria Math"/>
+                      <w:lang w:val="nl-NL"/>
+                    </w:rPr>
+                    <m:t>z</m:t>
+                  </m:r>
+                </m:e>
+                <m:sub>
+                  <m:r>
+                    <w:rPr>
+                      <w:rFonts w:ascii="Cambria Math" w:hAnsi="Cambria Math"/>
+                      <w:lang w:val="nl-NL"/>
+                    </w:rPr>
+                    <m:t>3</m:t>
+                  </m:r>
+                </m:sub>
+              </m:sSub>
+            </m:e>
+          </m:d>
+          <m:d>
+            <m:dPr>
+              <m:ctrlPr>
+                <w:rPr>
+                  <w:rFonts w:ascii="Cambria Math" w:hAnsi="Cambria Math"/>
+                  <w:i/>
+                  <w:lang w:val="nl-NL"/>
+                </w:rPr>
+              </m:ctrlPr>
+            </m:dPr>
+            <m:e>
+              <m:r>
+                <w:rPr>
+                  <w:rFonts w:ascii="Cambria Math" w:hAnsi="Cambria Math"/>
+                  <w:lang w:val="nl-NL"/>
+                </w:rPr>
+                <m:t>z-</m:t>
+              </m:r>
+              <m:sSub>
+                <m:sSubPr>
+                  <m:ctrlPr>
+                    <w:rPr>
+                      <w:rFonts w:ascii="Cambria Math" w:hAnsi="Cambria Math"/>
+                      <w:i/>
+                      <w:lang w:val="nl-NL"/>
+                    </w:rPr>
+                  </m:ctrlPr>
+                </m:sSubPr>
+                <m:e>
+                  <m:r>
+                    <w:rPr>
+                      <w:rFonts w:ascii="Cambria Math" w:hAnsi="Cambria Math"/>
+                      <w:lang w:val="nl-NL"/>
+                    </w:rPr>
+                    <m:t>z</m:t>
+                  </m:r>
+                </m:e>
+                <m:sub>
+                  <m:r>
+                    <w:rPr>
+                      <w:rFonts w:ascii="Cambria Math" w:hAnsi="Cambria Math"/>
+                      <w:lang w:val="nl-NL"/>
+                    </w:rPr>
+                    <m:t>4</m:t>
+                  </m:r>
+                </m:sub>
+              </m:sSub>
+            </m:e>
+          </m:d>
+          <m:r>
+            <w:rPr>
+              <w:rFonts w:ascii="Cambria Math" w:hAnsi="Cambria Math"/>
+              <w:lang w:val="nl-NL"/>
+            </w:rPr>
+            <m:t>*</m:t>
+          </m:r>
+          <m:r>
+            <w:rPr>
+              <w:rFonts w:ascii="Cambria Math" w:hAnsi="Cambria Math"/>
+              <w:lang w:val="nl-NL"/>
+            </w:rPr>
+            <m:t>(z-</m:t>
+          </m:r>
+          <m:sSub>
+            <m:sSubPr>
+              <m:ctrlPr>
+                <w:rPr>
+                  <w:rFonts w:ascii="Cambria Math" w:hAnsi="Cambria Math"/>
+                  <w:i/>
+                  <w:lang w:val="nl-NL"/>
+                </w:rPr>
+              </m:ctrlPr>
+            </m:sSubPr>
+            <m:e>
+              <m:r>
+                <w:rPr>
+                  <w:rFonts w:ascii="Cambria Math" w:hAnsi="Cambria Math"/>
+                  <w:lang w:val="nl-NL"/>
+                </w:rPr>
+                <m:t>z</m:t>
+              </m:r>
+            </m:e>
+            <m:sub>
+              <m:r>
+                <w:rPr>
+                  <w:rFonts w:ascii="Cambria Math" w:hAnsi="Cambria Math"/>
+                  <w:lang w:val="nl-NL"/>
+                </w:rPr>
+                <m:t>5</m:t>
+              </m:r>
+            </m:sub>
+          </m:sSub>
+          <m:r>
+            <w:rPr>
+              <w:rFonts w:ascii="Cambria Math" w:hAnsi="Cambria Math"/>
+              <w:lang w:val="nl-NL"/>
+            </w:rPr>
+            <m:t>)(z-</m:t>
+          </m:r>
+          <m:sSub>
+            <m:sSubPr>
+              <m:ctrlPr>
+                <w:rPr>
+                  <w:rFonts w:ascii="Cambria Math" w:hAnsi="Cambria Math"/>
+                  <w:i/>
+                  <w:lang w:val="nl-NL"/>
+                </w:rPr>
+              </m:ctrlPr>
+            </m:sSubPr>
+            <m:e>
+              <m:r>
+                <w:rPr>
+                  <w:rFonts w:ascii="Cambria Math" w:hAnsi="Cambria Math"/>
+                  <w:lang w:val="nl-NL"/>
+                </w:rPr>
+                <m:t>z</m:t>
+              </m:r>
+            </m:e>
+            <m:sub>
+              <m:r>
+                <w:rPr>
+                  <w:rFonts w:ascii="Cambria Math" w:hAnsi="Cambria Math"/>
+                  <w:lang w:val="nl-NL"/>
+                </w:rPr>
+                <m:t>6</m:t>
+              </m:r>
+            </m:sub>
+          </m:sSub>
+          <m:r>
+            <w:rPr>
+              <w:rFonts w:ascii="Cambria Math" w:hAnsi="Cambria Math"/>
+              <w:lang w:val="nl-NL"/>
+            </w:rPr>
+            <m:t>)</m:t>
+          </m:r>
+        </m:oMath>
+      </m:oMathPara>
+    </w:p>
+    <w:p>
+      <w:pPr>
+        <w:rPr>
+          <w:lang w:val="nl-NL"/>
+        </w:rPr>
+      </w:pPr>
+      <w:r>
+        <w:rPr>
+          <w:lang w:val="nl-NL"/>
+        </w:rPr>
+        <w:t xml:space="preserve">Noemer </w:t>
+      </w:r>
+      <w:proofErr w:type="gramStart"/>
+      <w:r>
+        <w:rPr>
+          <w:lang w:val="nl-NL"/>
+        </w:rPr>
+        <w:t>FIR(</w:t>
+      </w:r>
+      <w:proofErr w:type="gramEnd"/>
+      <w:r>
+        <w:rPr>
+          <w:lang w:val="nl-NL"/>
+        </w:rPr>
+        <w:t>alle polen in het nulpunt van de eenheid cirkel):</w:t>
+      </w:r>
+    </w:p>
+    <w:p>
+      <w:pPr>
+        <w:rPr>
+          <w:lang w:val="nl-NL"/>
+        </w:rPr>
+      </w:pPr>
+      <m:oMathPara>
+        <m:oMath>
+          <m:sSup>
+            <m:sSupPr>
+              <m:ctrlPr>
+                <w:rPr>
+                  <w:rFonts w:ascii="Cambria Math" w:hAnsi="Cambria Math"/>
+                  <w:i/>
+                  <w:lang w:val="nl-NL"/>
+                </w:rPr>
+              </m:ctrlPr>
+            </m:sSupPr>
+            <m:e>
+              <m:r>
+                <w:rPr>
+                  <w:rFonts w:ascii="Cambria Math" w:hAnsi="Cambria Math"/>
+                  <w:lang w:val="nl-NL"/>
+                </w:rPr>
+                <m:t>z</m:t>
+              </m:r>
+            </m:e>
+            <m:sup>
+              <m:r>
+                <w:rPr>
+                  <w:rFonts w:ascii="Cambria Math" w:hAnsi="Cambria Math"/>
+                  <w:lang w:val="nl-NL"/>
+                </w:rPr>
+                <m:t>6</m:t>
+              </m:r>
+            </m:sup>
+          </m:sSup>
+        </m:oMath>
+      </m:oMathPara>
+    </w:p>
+    <w:p>
+      <w:pPr>
+        <w:rPr>
+          <w:lang w:val="nl-NL"/>
+        </w:rPr>
+      </w:pPr>
+      <w:r>
+        <w:rPr>
+          <w:lang w:val="nl-NL"/>
+        </w:rPr>
+        <w:lastRenderedPageBreak/>
+        <w:t>Splitsen in meerdere 2</w:t>
+      </w:r>
+      <w:r>
+        <w:rPr>
+          <w:vertAlign w:val="superscript"/>
+          <w:lang w:val="nl-NL"/>
+        </w:rPr>
+        <w:t>de</w:t>
+      </w:r>
+      <w:r>
+        <w:rPr>
+          <w:lang w:val="nl-NL"/>
+        </w:rPr>
+        <w:t xml:space="preserve"> orde filters</w:t>
+      </w:r>
+      <w:r>
+        <w:rPr>
+          <w:lang w:val="nl-NL"/>
+        </w:rPr>
+        <w:t>:</w:t>
+      </w:r>
+    </w:p>
+    <w:p>
+      <w:pPr>
+        <w:rPr>
+          <w:lang w:val="nl-NL"/>
+        </w:rPr>
+      </w:pPr>
+      <m:oMathPara>
+        <m:oMath>
+          <m:f>
+            <m:fPr>
+              <m:ctrlPr>
+                <w:rPr>
+                  <w:rFonts w:ascii="Cambria Math" w:hAnsi="Cambria Math"/>
+                  <w:i/>
+                  <w:lang w:val="nl-NL"/>
+                </w:rPr>
+              </m:ctrlPr>
+            </m:fPr>
+            <m:num>
+              <m:d>
+                <m:dPr>
+                  <m:ctrlPr>
+                    <w:rPr>
+                      <w:rFonts w:ascii="Cambria Math" w:hAnsi="Cambria Math"/>
+                      <w:i/>
+                      <w:lang w:val="nl-NL"/>
+                    </w:rPr>
+                  </m:ctrlPr>
+                </m:dPr>
+                <m:e>
+                  <m:r>
+                    <w:rPr>
+                      <w:rFonts w:ascii="Cambria Math" w:hAnsi="Cambria Math"/>
+                      <w:lang w:val="nl-NL"/>
+                    </w:rPr>
+                    <m:t>z-</m:t>
+                  </m:r>
+                  <m:sSub>
+                    <m:sSubPr>
+                      <m:ctrlPr>
+                        <w:rPr>
+                          <w:rFonts w:ascii="Cambria Math" w:hAnsi="Cambria Math"/>
+                          <w:i/>
+                          <w:lang w:val="nl-NL"/>
+                        </w:rPr>
+                      </m:ctrlPr>
+                    </m:sSubPr>
+                    <m:e>
+                      <m:r>
+                        <w:rPr>
+                          <w:rFonts w:ascii="Cambria Math" w:hAnsi="Cambria Math"/>
+                          <w:lang w:val="nl-NL"/>
+                        </w:rPr>
+                        <m:t>z</m:t>
+                      </m:r>
+                    </m:e>
+                    <m:sub>
+                      <m:r>
+                        <w:rPr>
+                          <w:rFonts w:ascii="Cambria Math" w:hAnsi="Cambria Math"/>
+                          <w:lang w:val="nl-NL"/>
+                        </w:rPr>
+                        <m:t>1</m:t>
+                      </m:r>
+                    </m:sub>
+                  </m:sSub>
+                </m:e>
+              </m:d>
+              <m:d>
+                <m:dPr>
+                  <m:ctrlPr>
+                    <w:rPr>
+                      <w:rFonts w:ascii="Cambria Math" w:hAnsi="Cambria Math"/>
+                      <w:i/>
+                      <w:lang w:val="nl-NL"/>
+                    </w:rPr>
+                  </m:ctrlPr>
+                </m:dPr>
+                <m:e>
+                  <m:r>
+                    <w:rPr>
+                      <w:rFonts w:ascii="Cambria Math" w:hAnsi="Cambria Math"/>
+                      <w:lang w:val="nl-NL"/>
+                    </w:rPr>
+                    <m:t>z-</m:t>
+                  </m:r>
+                  <m:sSub>
+                    <m:sSubPr>
+                      <m:ctrlPr>
+                        <w:rPr>
+                          <w:rFonts w:ascii="Cambria Math" w:hAnsi="Cambria Math"/>
+                          <w:i/>
+                          <w:lang w:val="nl-NL"/>
+                        </w:rPr>
+                      </m:ctrlPr>
+                    </m:sSubPr>
+                    <m:e>
+                      <m:r>
+                        <w:rPr>
+                          <w:rFonts w:ascii="Cambria Math" w:hAnsi="Cambria Math"/>
+                          <w:lang w:val="nl-NL"/>
+                        </w:rPr>
+                        <m:t>z</m:t>
+                      </m:r>
+                    </m:e>
+                    <m:sub>
+                      <m:r>
+                        <w:rPr>
+                          <w:rFonts w:ascii="Cambria Math" w:hAnsi="Cambria Math"/>
+                          <w:lang w:val="nl-NL"/>
+                        </w:rPr>
+                        <m:t>2</m:t>
+                      </m:r>
+                    </m:sub>
+                  </m:sSub>
+                </m:e>
+              </m:d>
+            </m:num>
+            <m:den>
+              <m:sSup>
+                <m:sSupPr>
+                  <m:ctrlPr>
+                    <w:rPr>
+                      <w:rFonts w:ascii="Cambria Math" w:hAnsi="Cambria Math"/>
+                      <w:i/>
+                      <w:lang w:val="nl-NL"/>
+                    </w:rPr>
+                  </m:ctrlPr>
+                </m:sSupPr>
+                <m:e>
+                  <m:r>
+                    <w:rPr>
+                      <w:rFonts w:ascii="Cambria Math" w:hAnsi="Cambria Math"/>
+                      <w:lang w:val="nl-NL"/>
+                    </w:rPr>
+                    <m:t>z</m:t>
+                  </m:r>
+                </m:e>
+                <m:sup>
+                  <m:r>
+                    <w:rPr>
+                      <w:rFonts w:ascii="Cambria Math" w:hAnsi="Cambria Math"/>
+                      <w:lang w:val="nl-NL"/>
+                    </w:rPr>
+                    <m:t>2</m:t>
+                  </m:r>
+                </m:sup>
+              </m:sSup>
+            </m:den>
+          </m:f>
+          <m:r>
+            <w:rPr>
+              <w:rFonts w:ascii="Cambria Math" w:hAnsi="Cambria Math"/>
+              <w:lang w:val="nl-NL"/>
+            </w:rPr>
+            <m:t xml:space="preserve">* </m:t>
+          </m:r>
+          <m:f>
+            <m:fPr>
+              <m:ctrlPr>
+                <w:rPr>
+                  <w:rFonts w:ascii="Cambria Math" w:hAnsi="Cambria Math"/>
+                  <w:i/>
+                  <w:lang w:val="nl-NL"/>
+                </w:rPr>
+              </m:ctrlPr>
+            </m:fPr>
+            <m:num>
+              <m:d>
+                <m:dPr>
+                  <m:ctrlPr>
+                    <w:rPr>
+                      <w:rFonts w:ascii="Cambria Math" w:hAnsi="Cambria Math"/>
+                      <w:i/>
+                      <w:lang w:val="nl-NL"/>
+                    </w:rPr>
+                  </m:ctrlPr>
+                </m:dPr>
+                <m:e>
+                  <m:r>
+                    <w:rPr>
+                      <w:rFonts w:ascii="Cambria Math" w:hAnsi="Cambria Math"/>
+                      <w:lang w:val="nl-NL"/>
+                    </w:rPr>
+                    <m:t>z-</m:t>
+                  </m:r>
+                  <m:sSub>
+                    <m:sSubPr>
+                      <m:ctrlPr>
+                        <w:rPr>
+                          <w:rFonts w:ascii="Cambria Math" w:hAnsi="Cambria Math"/>
+                          <w:i/>
+                          <w:lang w:val="nl-NL"/>
+                        </w:rPr>
+                      </m:ctrlPr>
+                    </m:sSubPr>
+                    <m:e>
+                      <m:r>
+                        <w:rPr>
+                          <w:rFonts w:ascii="Cambria Math" w:hAnsi="Cambria Math"/>
+                          <w:lang w:val="nl-NL"/>
+                        </w:rPr>
+                        <m:t>z</m:t>
+                      </m:r>
+                    </m:e>
+                    <m:sub>
+                      <m:r>
+                        <w:rPr>
+                          <w:rFonts w:ascii="Cambria Math" w:hAnsi="Cambria Math"/>
+                          <w:lang w:val="nl-NL"/>
+                        </w:rPr>
+                        <m:t>3</m:t>
+                      </m:r>
+                    </m:sub>
+                  </m:sSub>
+                </m:e>
+              </m:d>
+              <m:d>
+                <m:dPr>
+                  <m:ctrlPr>
+                    <w:rPr>
+                      <w:rFonts w:ascii="Cambria Math" w:hAnsi="Cambria Math"/>
+                      <w:i/>
+                      <w:lang w:val="nl-NL"/>
+                    </w:rPr>
+                  </m:ctrlPr>
+                </m:dPr>
+                <m:e>
+                  <m:r>
+                    <w:rPr>
+                      <w:rFonts w:ascii="Cambria Math" w:hAnsi="Cambria Math"/>
+                      <w:lang w:val="nl-NL"/>
+                    </w:rPr>
+                    <m:t>z-</m:t>
+                  </m:r>
+                  <m:sSub>
+                    <m:sSubPr>
+                      <m:ctrlPr>
+                        <w:rPr>
+                          <w:rFonts w:ascii="Cambria Math" w:hAnsi="Cambria Math"/>
+                          <w:i/>
+                          <w:lang w:val="nl-NL"/>
+                        </w:rPr>
+                      </m:ctrlPr>
+                    </m:sSubPr>
+                    <m:e>
+                      <m:r>
+                        <w:rPr>
+                          <w:rFonts w:ascii="Cambria Math" w:hAnsi="Cambria Math"/>
+                          <w:lang w:val="nl-NL"/>
+                        </w:rPr>
+                        <m:t>z</m:t>
+                      </m:r>
+                    </m:e>
+                    <m:sub>
+                      <m:r>
+                        <w:rPr>
+                          <w:rFonts w:ascii="Cambria Math" w:hAnsi="Cambria Math"/>
+                          <w:lang w:val="nl-NL"/>
+                        </w:rPr>
+                        <m:t>4</m:t>
+                      </m:r>
+                    </m:sub>
+                  </m:sSub>
+                </m:e>
+              </m:d>
+            </m:num>
+            <m:den>
+              <m:sSup>
+                <m:sSupPr>
+                  <m:ctrlPr>
+                    <w:rPr>
+                      <w:rFonts w:ascii="Cambria Math" w:hAnsi="Cambria Math"/>
+                      <w:i/>
+                      <w:lang w:val="nl-NL"/>
+                    </w:rPr>
+                  </m:ctrlPr>
+                </m:sSupPr>
+                <m:e>
+                  <m:r>
+                    <w:rPr>
+                      <w:rFonts w:ascii="Cambria Math" w:hAnsi="Cambria Math"/>
+                      <w:lang w:val="nl-NL"/>
+                    </w:rPr>
+                    <m:t>z</m:t>
+                  </m:r>
+                </m:e>
+                <m:sup>
+                  <m:r>
+                    <w:rPr>
+                      <w:rFonts w:ascii="Cambria Math" w:hAnsi="Cambria Math"/>
+                      <w:lang w:val="nl-NL"/>
+                    </w:rPr>
+                    <m:t>2</m:t>
+                  </m:r>
+                </m:sup>
+              </m:sSup>
+            </m:den>
+          </m:f>
+          <m:r>
+            <w:rPr>
+              <w:rFonts w:ascii="Cambria Math" w:hAnsi="Cambria Math"/>
+              <w:lang w:val="nl-NL"/>
+            </w:rPr>
+            <m:t xml:space="preserve">* </m:t>
+          </m:r>
+          <m:f>
+            <m:fPr>
+              <m:ctrlPr>
+                <w:rPr>
+                  <w:rFonts w:ascii="Cambria Math" w:hAnsi="Cambria Math"/>
+                  <w:i/>
+                  <w:lang w:val="nl-NL"/>
+                </w:rPr>
+              </m:ctrlPr>
+            </m:fPr>
+            <m:num>
+              <m:r>
+                <w:rPr>
+                  <w:rFonts w:ascii="Cambria Math" w:hAnsi="Cambria Math"/>
+                  <w:lang w:val="nl-NL"/>
+                </w:rPr>
+                <m:t>(z-</m:t>
+              </m:r>
+              <m:sSub>
+                <m:sSubPr>
+                  <m:ctrlPr>
+                    <w:rPr>
+                      <w:rFonts w:ascii="Cambria Math" w:hAnsi="Cambria Math"/>
+                      <w:i/>
+                      <w:lang w:val="nl-NL"/>
+                    </w:rPr>
+                  </m:ctrlPr>
+                </m:sSubPr>
+                <m:e>
+                  <m:r>
+                    <w:rPr>
+                      <w:rFonts w:ascii="Cambria Math" w:hAnsi="Cambria Math"/>
+                      <w:lang w:val="nl-NL"/>
+                    </w:rPr>
+                    <m:t>z</m:t>
+                  </m:r>
+                </m:e>
+                <m:sub>
+                  <m:r>
+                    <w:rPr>
+                      <w:rFonts w:ascii="Cambria Math" w:hAnsi="Cambria Math"/>
+                      <w:lang w:val="nl-NL"/>
+                    </w:rPr>
+                    <m:t>5</m:t>
+                  </m:r>
+                </m:sub>
+              </m:sSub>
+              <m:r>
+                <w:rPr>
+                  <w:rFonts w:ascii="Cambria Math" w:hAnsi="Cambria Math"/>
+                  <w:lang w:val="nl-NL"/>
+                </w:rPr>
+                <m:t>)(z-</m:t>
+              </m:r>
+              <m:sSub>
+                <m:sSubPr>
+                  <m:ctrlPr>
+                    <w:rPr>
+                      <w:rFonts w:ascii="Cambria Math" w:hAnsi="Cambria Math"/>
+                      <w:i/>
+                      <w:lang w:val="nl-NL"/>
+                    </w:rPr>
+                  </m:ctrlPr>
+                </m:sSubPr>
+                <m:e>
+                  <m:r>
+                    <w:rPr>
+                      <w:rFonts w:ascii="Cambria Math" w:hAnsi="Cambria Math"/>
+                      <w:lang w:val="nl-NL"/>
+                    </w:rPr>
+                    <m:t>z</m:t>
+                  </m:r>
+                </m:e>
+                <m:sub>
+                  <m:r>
+                    <w:rPr>
+                      <w:rFonts w:ascii="Cambria Math" w:hAnsi="Cambria Math"/>
+                      <w:lang w:val="nl-NL"/>
+                    </w:rPr>
+                    <m:t>6</m:t>
+                  </m:r>
+                </m:sub>
+              </m:sSub>
+              <m:r>
+                <w:rPr>
+                  <w:rFonts w:ascii="Cambria Math" w:hAnsi="Cambria Math"/>
+                  <w:lang w:val="nl-NL"/>
+                </w:rPr>
+                <m:t>)</m:t>
+              </m:r>
+            </m:num>
+            <m:den>
+              <m:sSup>
+                <m:sSupPr>
+                  <m:ctrlPr>
+                    <w:rPr>
+                      <w:rFonts w:ascii="Cambria Math" w:hAnsi="Cambria Math"/>
+                      <w:i/>
+                      <w:lang w:val="nl-NL"/>
+                    </w:rPr>
+                  </m:ctrlPr>
+                </m:sSupPr>
+                <m:e>
+                  <m:r>
+                    <w:rPr>
+                      <w:rFonts w:ascii="Cambria Math" w:hAnsi="Cambria Math"/>
+                      <w:lang w:val="nl-NL"/>
+                    </w:rPr>
+                    <m:t>z</m:t>
+                  </m:r>
+                </m:e>
+                <m:sup>
+                  <m:r>
+                    <w:rPr>
+                      <w:rFonts w:ascii="Cambria Math" w:hAnsi="Cambria Math"/>
+                      <w:lang w:val="nl-NL"/>
+                    </w:rPr>
+                    <m:t>2</m:t>
+                  </m:r>
+                </m:sup>
+              </m:sSup>
+            </m:den>
+          </m:f>
+        </m:oMath>
+      </m:oMathPara>
+    </w:p>
+    <w:p>
+      <w:pPr>
+        <w:rPr>
+          <w:lang w:val="nl-NL"/>
+        </w:rPr>
+      </w:pPr>
+      <w:r>
+        <w:rPr>
+          <w:lang w:val="nl-NL"/>
+        </w:rPr>
+        <w:t>Implementeer de volgende 3 filters</w:t>
+      </w:r>
+      <w:r>
+        <w:rPr>
+          <w:lang w:val="nl-NL"/>
+        </w:rPr>
+        <w:t xml:space="preserve"> in </w:t>
+      </w:r>
+      <w:proofErr w:type="spellStart"/>
+      <w:r>
+        <w:rPr>
+          <w:lang w:val="nl-NL"/>
+        </w:rPr>
+        <w:t>seriele</w:t>
+      </w:r>
+      <w:proofErr w:type="spellEnd"/>
+      <w:r>
+        <w:rPr>
+          <w:lang w:val="nl-NL"/>
+        </w:rPr>
+        <w:t xml:space="preserve"> volgorde</w:t>
+      </w:r>
+      <w:bookmarkStart w:id="0" w:name="_GoBack"/>
+      <w:bookmarkEnd w:id="0"/>
+    </w:p>
+    <w:p>
+      <w:pPr>
+        <w:rPr>
+          <w:lang w:val="nl-NL"/>
+        </w:rPr>
+      </w:pPr>
+      <m:oMathPara>
+        <m:oMath>
+          <m:f>
+            <m:fPr>
+              <m:ctrlPr>
+                <w:rPr>
+                  <w:rFonts w:ascii="Cambria Math" w:hAnsi="Cambria Math"/>
+                  <w:i/>
+                  <w:lang w:val="nl-NL"/>
+                </w:rPr>
+              </m:ctrlPr>
+            </m:fPr>
+            <m:num>
+              <m:d>
+                <m:dPr>
+                  <m:ctrlPr>
+                    <w:rPr>
+                      <w:rFonts w:ascii="Cambria Math" w:hAnsi="Cambria Math"/>
+                      <w:i/>
+                      <w:lang w:val="nl-NL"/>
+                    </w:rPr>
+                  </m:ctrlPr>
+                </m:dPr>
+                <m:e>
+                  <m:sSup>
+                    <m:sSupPr>
+                      <m:ctrlPr>
+                        <w:rPr>
+                          <w:rFonts w:ascii="Cambria Math" w:hAnsi="Cambria Math"/>
+                          <w:i/>
+                          <w:lang w:val="nl-NL"/>
+                        </w:rPr>
+                      </m:ctrlPr>
+                    </m:sSupPr>
+                    <m:e>
+                      <m:r>
+                        <w:rPr>
+                          <w:rFonts w:ascii="Cambria Math" w:hAnsi="Cambria Math"/>
+                          <w:lang w:val="nl-NL"/>
+                        </w:rPr>
+                        <m:t>z</m:t>
+                      </m:r>
+                    </m:e>
+                    <m:sup>
+                      <m:r>
+                        <w:rPr>
+                          <w:rFonts w:ascii="Cambria Math" w:hAnsi="Cambria Math"/>
+                          <w:lang w:val="nl-NL"/>
+                        </w:rPr>
+                        <m:t>2</m:t>
+                      </m:r>
+                    </m:sup>
+                  </m:sSup>
+                  <m:r>
+                    <w:rPr>
+                      <w:rFonts w:ascii="Cambria Math" w:hAnsi="Cambria Math"/>
+                      <w:lang w:val="nl-NL"/>
+                    </w:rPr>
+                    <m:t>-</m:t>
+                  </m:r>
+                  <m:sSub>
+                    <m:sSubPr>
+                      <m:ctrlPr>
+                        <w:rPr>
+                          <w:rFonts w:ascii="Cambria Math" w:hAnsi="Cambria Math"/>
+                          <w:i/>
+                          <w:lang w:val="nl-NL"/>
+                        </w:rPr>
+                      </m:ctrlPr>
+                    </m:sSubPr>
+                    <m:e>
+                      <m:r>
+                        <w:rPr>
+                          <w:rFonts w:ascii="Cambria Math" w:hAnsi="Cambria Math"/>
+                          <w:lang w:val="nl-NL"/>
+                        </w:rPr>
+                        <m:t>z</m:t>
+                      </m:r>
+                    </m:e>
+                    <m:sub>
+                      <m:r>
+                        <w:rPr>
+                          <w:rFonts w:ascii="Cambria Math" w:hAnsi="Cambria Math"/>
+                          <w:lang w:val="nl-NL"/>
+                        </w:rPr>
+                        <m:t>1</m:t>
+                      </m:r>
+                    </m:sub>
+                  </m:sSub>
+                  <m:r>
+                    <w:rPr>
+                      <w:rFonts w:ascii="Cambria Math" w:hAnsi="Cambria Math"/>
+                      <w:lang w:val="nl-NL"/>
+                    </w:rPr>
+                    <m:t>z-</m:t>
+                  </m:r>
+                  <m:sSub>
+                    <m:sSubPr>
+                      <m:ctrlPr>
+                        <w:rPr>
+                          <w:rFonts w:ascii="Cambria Math" w:hAnsi="Cambria Math"/>
+                          <w:i/>
+                          <w:lang w:val="nl-NL"/>
+                        </w:rPr>
+                      </m:ctrlPr>
+                    </m:sSubPr>
+                    <m:e>
+                      <m:r>
+                        <w:rPr>
+                          <w:rFonts w:ascii="Cambria Math" w:hAnsi="Cambria Math"/>
+                          <w:lang w:val="nl-NL"/>
+                        </w:rPr>
+                        <m:t>z</m:t>
+                      </m:r>
+                    </m:e>
+                    <m:sub>
+                      <m:r>
+                        <w:rPr>
+                          <w:rFonts w:ascii="Cambria Math" w:hAnsi="Cambria Math"/>
+                          <w:lang w:val="nl-NL"/>
+                        </w:rPr>
+                        <m:t>2</m:t>
+                      </m:r>
+                    </m:sub>
+                  </m:sSub>
+                  <m:r>
+                    <w:rPr>
+                      <w:rFonts w:ascii="Cambria Math" w:hAnsi="Cambria Math"/>
+                      <w:lang w:val="nl-NL"/>
+                    </w:rPr>
+                    <m:t>z+</m:t>
+                  </m:r>
+                  <m:sSub>
+                    <m:sSubPr>
+                      <m:ctrlPr>
+                        <w:rPr>
+                          <w:rFonts w:ascii="Cambria Math" w:hAnsi="Cambria Math"/>
+                          <w:i/>
+                          <w:lang w:val="nl-NL"/>
+                        </w:rPr>
+                      </m:ctrlPr>
+                    </m:sSubPr>
+                    <m:e>
+                      <m:r>
+                        <w:rPr>
+                          <w:rFonts w:ascii="Cambria Math" w:hAnsi="Cambria Math"/>
+                          <w:lang w:val="nl-NL"/>
+                        </w:rPr>
+                        <m:t>z</m:t>
+                      </m:r>
+                    </m:e>
+                    <m:sub>
+                      <m:r>
+                        <w:rPr>
+                          <w:rFonts w:ascii="Cambria Math" w:hAnsi="Cambria Math"/>
+                          <w:lang w:val="nl-NL"/>
+                        </w:rPr>
+                        <m:t>1</m:t>
+                      </m:r>
+                    </m:sub>
+                  </m:sSub>
+                  <m:sSub>
+                    <m:sSubPr>
+                      <m:ctrlPr>
+                        <w:rPr>
+                          <w:rFonts w:ascii="Cambria Math" w:hAnsi="Cambria Math"/>
+                          <w:i/>
+                          <w:lang w:val="nl-NL"/>
+                        </w:rPr>
+                      </m:ctrlPr>
+                    </m:sSubPr>
+                    <m:e>
+                      <m:r>
+                        <w:rPr>
+                          <w:rFonts w:ascii="Cambria Math" w:hAnsi="Cambria Math"/>
+                          <w:lang w:val="nl-NL"/>
+                        </w:rPr>
+                        <m:t>z</m:t>
+                      </m:r>
+                    </m:e>
+                    <m:sub>
+                      <m:r>
+                        <w:rPr>
+                          <w:rFonts w:ascii="Cambria Math" w:hAnsi="Cambria Math"/>
+                          <w:lang w:val="nl-NL"/>
+                        </w:rPr>
+                        <m:t>2</m:t>
+                      </m:r>
+                    </m:sub>
+                  </m:sSub>
+                </m:e>
+              </m:d>
+            </m:num>
+            <m:den>
+              <m:sSup>
+                <m:sSupPr>
+                  <m:ctrlPr>
+                    <w:rPr>
+                      <w:rFonts w:ascii="Cambria Math" w:hAnsi="Cambria Math"/>
+                      <w:i/>
+                      <w:lang w:val="nl-NL"/>
+                    </w:rPr>
+                  </m:ctrlPr>
+                </m:sSupPr>
+                <m:e>
+                  <m:r>
+                    <w:rPr>
+                      <w:rFonts w:ascii="Cambria Math" w:hAnsi="Cambria Math"/>
+                      <w:lang w:val="nl-NL"/>
+                    </w:rPr>
+                    <m:t>z</m:t>
+                  </m:r>
+                </m:e>
+                <m:sup>
+                  <m:r>
+                    <w:rPr>
+                      <w:rFonts w:ascii="Cambria Math" w:hAnsi="Cambria Math"/>
+                      <w:lang w:val="nl-NL"/>
+                    </w:rPr>
+                    <m:t>2</m:t>
+                  </m:r>
+                </m:sup>
+              </m:sSup>
+            </m:den>
+          </m:f>
+        </m:oMath>
+      </m:oMathPara>
+    </w:p>
+    <w:p>
+      <w:pPr>
+        <w:rPr>
+          <w:lang w:val="nl-NL"/>
+        </w:rPr>
+      </w:pPr>
+      <m:oMathPara>
+        <m:oMath>
+          <m:f>
+            <m:fPr>
+              <m:ctrlPr>
+                <w:rPr>
+                  <w:rFonts w:ascii="Cambria Math" w:hAnsi="Cambria Math"/>
+                  <w:i/>
+                  <w:lang w:val="nl-NL"/>
+                </w:rPr>
+              </m:ctrlPr>
+            </m:fPr>
+            <m:num>
+              <m:d>
+                <m:dPr>
+                  <m:ctrlPr>
+                    <w:rPr>
+                      <w:rFonts w:ascii="Cambria Math" w:hAnsi="Cambria Math"/>
+                      <w:i/>
+                      <w:lang w:val="nl-NL"/>
+                    </w:rPr>
+                  </m:ctrlPr>
+                </m:dPr>
+                <m:e>
+                  <m:sSup>
+                    <m:sSupPr>
+                      <m:ctrlPr>
+                        <w:rPr>
+                          <w:rFonts w:ascii="Cambria Math" w:hAnsi="Cambria Math"/>
+                          <w:i/>
+                          <w:lang w:val="nl-NL"/>
+                        </w:rPr>
+                      </m:ctrlPr>
+                    </m:sSupPr>
+                    <m:e>
+                      <m:r>
+                        <w:rPr>
+                          <w:rFonts w:ascii="Cambria Math" w:hAnsi="Cambria Math"/>
+                          <w:lang w:val="nl-NL"/>
+                        </w:rPr>
+                        <m:t>z</m:t>
+                      </m:r>
+                    </m:e>
+                    <m:sup>
+                      <m:r>
+                        <w:rPr>
+                          <w:rFonts w:ascii="Cambria Math" w:hAnsi="Cambria Math"/>
+                          <w:lang w:val="nl-NL"/>
+                        </w:rPr>
+                        <m:t>2</m:t>
+                      </m:r>
+                    </m:sup>
+                  </m:sSup>
+                  <m:r>
+                    <w:rPr>
+                      <w:rFonts w:ascii="Cambria Math" w:hAnsi="Cambria Math"/>
+                      <w:lang w:val="nl-NL"/>
+                    </w:rPr>
+                    <m:t>-</m:t>
+                  </m:r>
+                  <m:sSub>
+                    <m:sSubPr>
+                      <m:ctrlPr>
+                        <w:rPr>
+                          <w:rFonts w:ascii="Cambria Math" w:hAnsi="Cambria Math"/>
+                          <w:i/>
+                          <w:lang w:val="nl-NL"/>
+                        </w:rPr>
+                      </m:ctrlPr>
+                    </m:sSubPr>
+                    <m:e>
+                      <m:r>
+                        <w:rPr>
+                          <w:rFonts w:ascii="Cambria Math" w:hAnsi="Cambria Math"/>
+                          <w:lang w:val="nl-NL"/>
+                        </w:rPr>
+                        <m:t>z</m:t>
+                      </m:r>
+                    </m:e>
+                    <m:sub>
+                      <m:r>
+                        <w:rPr>
+                          <w:rFonts w:ascii="Cambria Math" w:hAnsi="Cambria Math"/>
+                          <w:lang w:val="nl-NL"/>
+                        </w:rPr>
+                        <m:t>3</m:t>
+                      </m:r>
+                    </m:sub>
+                  </m:sSub>
+                  <m:r>
+                    <w:rPr>
+                      <w:rFonts w:ascii="Cambria Math" w:hAnsi="Cambria Math"/>
+                      <w:lang w:val="nl-NL"/>
+                    </w:rPr>
+                    <m:t>z-</m:t>
+                  </m:r>
+                  <m:sSub>
+                    <m:sSubPr>
+                      <m:ctrlPr>
+                        <w:rPr>
+                          <w:rFonts w:ascii="Cambria Math" w:hAnsi="Cambria Math"/>
+                          <w:i/>
+                          <w:lang w:val="nl-NL"/>
+                        </w:rPr>
+                      </m:ctrlPr>
+                    </m:sSubPr>
+                    <m:e>
+                      <m:r>
+                        <w:rPr>
+                          <w:rFonts w:ascii="Cambria Math" w:hAnsi="Cambria Math"/>
+                          <w:lang w:val="nl-NL"/>
+                        </w:rPr>
+                        <m:t>z</m:t>
+                      </m:r>
+                    </m:e>
+                    <m:sub>
+                      <m:r>
+                        <w:rPr>
+                          <w:rFonts w:ascii="Cambria Math" w:hAnsi="Cambria Math"/>
+                          <w:lang w:val="nl-NL"/>
+                        </w:rPr>
+                        <m:t>4</m:t>
+                      </m:r>
+                    </m:sub>
+                  </m:sSub>
+                  <m:r>
+                    <w:rPr>
+                      <w:rFonts w:ascii="Cambria Math" w:hAnsi="Cambria Math"/>
+                      <w:lang w:val="nl-NL"/>
+                    </w:rPr>
+                    <m:t>z+</m:t>
+                  </m:r>
+                  <m:sSub>
+                    <m:sSubPr>
+                      <m:ctrlPr>
+                        <w:rPr>
+                          <w:rFonts w:ascii="Cambria Math" w:hAnsi="Cambria Math"/>
+                          <w:i/>
+                          <w:lang w:val="nl-NL"/>
+                        </w:rPr>
+                      </m:ctrlPr>
+                    </m:sSubPr>
+                    <m:e>
+                      <m:r>
+                        <w:rPr>
+                          <w:rFonts w:ascii="Cambria Math" w:hAnsi="Cambria Math"/>
+                          <w:lang w:val="nl-NL"/>
+                        </w:rPr>
+                        <m:t>z</m:t>
+                      </m:r>
+                    </m:e>
+                    <m:sub>
+                      <m:r>
+                        <w:rPr>
+                          <w:rFonts w:ascii="Cambria Math" w:hAnsi="Cambria Math"/>
+                          <w:lang w:val="nl-NL"/>
+                        </w:rPr>
+                        <m:t>3</m:t>
+                      </m:r>
+                    </m:sub>
+                  </m:sSub>
+                  <m:sSub>
+                    <m:sSubPr>
+                      <m:ctrlPr>
+                        <w:rPr>
+                          <w:rFonts w:ascii="Cambria Math" w:hAnsi="Cambria Math"/>
+                          <w:i/>
+                          <w:lang w:val="nl-NL"/>
+                        </w:rPr>
+                      </m:ctrlPr>
+                    </m:sSubPr>
+                    <m:e>
+                      <m:r>
+                        <w:rPr>
+                          <w:rFonts w:ascii="Cambria Math" w:hAnsi="Cambria Math"/>
+                          <w:lang w:val="nl-NL"/>
+                        </w:rPr>
+                        <m:t>z</m:t>
+                      </m:r>
+                    </m:e>
+                    <m:sub>
+                      <m:r>
+                        <w:rPr>
+                          <w:rFonts w:ascii="Cambria Math" w:hAnsi="Cambria Math"/>
+                          <w:lang w:val="nl-NL"/>
+                        </w:rPr>
+                        <m:t>4</m:t>
+                      </m:r>
+                    </m:sub>
+                  </m:sSub>
+                </m:e>
+              </m:d>
+            </m:num>
+            <m:den>
+              <m:sSup>
+                <m:sSupPr>
+                  <m:ctrlPr>
+                    <w:rPr>
+                      <w:rFonts w:ascii="Cambria Math" w:hAnsi="Cambria Math"/>
+                      <w:i/>
+                      <w:lang w:val="nl-NL"/>
+                    </w:rPr>
+                  </m:ctrlPr>
+                </m:sSupPr>
+                <m:e>
+                  <m:r>
+                    <w:rPr>
+                      <w:rFonts w:ascii="Cambria Math" w:hAnsi="Cambria Math"/>
+                      <w:lang w:val="nl-NL"/>
+                    </w:rPr>
+                    <m:t>z</m:t>
+                  </m:r>
+                </m:e>
+                <m:sup>
+                  <m:r>
+                    <w:rPr>
+                      <w:rFonts w:ascii="Cambria Math" w:hAnsi="Cambria Math"/>
+                      <w:lang w:val="nl-NL"/>
+                    </w:rPr>
+                    <m:t>2</m:t>
+                  </m:r>
+                </m:sup>
+              </m:sSup>
+            </m:den>
+          </m:f>
+        </m:oMath>
+      </m:oMathPara>
+    </w:p>
+    <w:p>
+      <w:pPr>
+        <w:rPr>
+          <w:lang w:val="nl-NL"/>
+        </w:rPr>
+      </w:pPr>
+      <m:oMathPara>
+        <m:oMath>
+          <m:f>
+            <m:fPr>
+              <m:ctrlPr>
+                <w:rPr>
+                  <w:rFonts w:ascii="Cambria Math" w:hAnsi="Cambria Math"/>
+                  <w:i/>
+                  <w:lang w:val="nl-NL"/>
+                </w:rPr>
+              </m:ctrlPr>
+            </m:fPr>
+            <m:num>
+              <m:r>
+                <w:rPr>
+                  <w:rFonts w:ascii="Cambria Math" w:hAnsi="Cambria Math"/>
+                  <w:lang w:val="nl-NL"/>
+                </w:rPr>
+                <m:t>(</m:t>
+              </m:r>
+              <m:sSup>
+                <m:sSupPr>
+                  <m:ctrlPr>
+                    <w:rPr>
+                      <w:rFonts w:ascii="Cambria Math" w:hAnsi="Cambria Math"/>
+                      <w:i/>
+                      <w:lang w:val="nl-NL"/>
+                    </w:rPr>
+                  </m:ctrlPr>
+                </m:sSupPr>
+                <m:e>
+                  <m:r>
+                    <w:rPr>
+                      <w:rFonts w:ascii="Cambria Math" w:hAnsi="Cambria Math"/>
+                      <w:lang w:val="nl-NL"/>
+                    </w:rPr>
+                    <m:t>z</m:t>
+                  </m:r>
+                </m:e>
+                <m:sup>
+                  <m:r>
+                    <w:rPr>
+                      <w:rFonts w:ascii="Cambria Math" w:hAnsi="Cambria Math"/>
+                      <w:lang w:val="nl-NL"/>
+                    </w:rPr>
+                    <m:t>2</m:t>
+                  </m:r>
+                </m:sup>
+              </m:sSup>
+              <m:r>
+                <w:rPr>
+                  <w:rFonts w:ascii="Cambria Math" w:hAnsi="Cambria Math"/>
+                  <w:lang w:val="nl-NL"/>
+                </w:rPr>
+                <m:t>-</m:t>
+              </m:r>
+              <m:sSub>
+                <m:sSubPr>
+                  <m:ctrlPr>
+                    <w:rPr>
+                      <w:rFonts w:ascii="Cambria Math" w:hAnsi="Cambria Math"/>
+                      <w:i/>
+                      <w:lang w:val="nl-NL"/>
+                    </w:rPr>
+                  </m:ctrlPr>
+                </m:sSubPr>
+                <m:e>
+                  <m:r>
+                    <w:rPr>
+                      <w:rFonts w:ascii="Cambria Math" w:hAnsi="Cambria Math"/>
+                      <w:lang w:val="nl-NL"/>
+                    </w:rPr>
+                    <m:t>z</m:t>
+                  </m:r>
+                </m:e>
+                <m:sub>
+                  <m:r>
+                    <w:rPr>
+                      <w:rFonts w:ascii="Cambria Math" w:hAnsi="Cambria Math"/>
+                      <w:lang w:val="nl-NL"/>
+                    </w:rPr>
+                    <m:t>5</m:t>
+                  </m:r>
+                </m:sub>
+              </m:sSub>
+              <m:r>
+                <w:rPr>
+                  <w:rFonts w:ascii="Cambria Math" w:hAnsi="Cambria Math"/>
+                  <w:lang w:val="nl-NL"/>
+                </w:rPr>
+                <m:t>z-</m:t>
+              </m:r>
+              <m:sSub>
+                <m:sSubPr>
+                  <m:ctrlPr>
+                    <w:rPr>
+                      <w:rFonts w:ascii="Cambria Math" w:hAnsi="Cambria Math"/>
+                      <w:i/>
+                      <w:lang w:val="nl-NL"/>
+                    </w:rPr>
+                  </m:ctrlPr>
+                </m:sSubPr>
+                <m:e>
+                  <m:r>
+                    <w:rPr>
+                      <w:rFonts w:ascii="Cambria Math" w:hAnsi="Cambria Math"/>
+                      <w:lang w:val="nl-NL"/>
+                    </w:rPr>
+                    <m:t>z</m:t>
+                  </m:r>
+                </m:e>
+                <m:sub>
+                  <m:r>
+                    <w:rPr>
+                      <w:rFonts w:ascii="Cambria Math" w:hAnsi="Cambria Math"/>
+                      <w:lang w:val="nl-NL"/>
+                    </w:rPr>
+                    <m:t>6</m:t>
+                  </m:r>
+                </m:sub>
+              </m:sSub>
+              <m:r>
+                <w:rPr>
+                  <w:rFonts w:ascii="Cambria Math" w:hAnsi="Cambria Math"/>
+                  <w:lang w:val="nl-NL"/>
+                </w:rPr>
+                <m:t>z+</m:t>
+              </m:r>
+              <m:sSub>
+                <m:sSubPr>
+                  <m:ctrlPr>
+                    <w:rPr>
+                      <w:rFonts w:ascii="Cambria Math" w:hAnsi="Cambria Math"/>
+                      <w:i/>
+                      <w:lang w:val="nl-NL"/>
+                    </w:rPr>
+                  </m:ctrlPr>
+                </m:sSubPr>
+                <m:e>
+                  <m:r>
+                    <w:rPr>
+                      <w:rFonts w:ascii="Cambria Math" w:hAnsi="Cambria Math"/>
+                      <w:lang w:val="nl-NL"/>
+                    </w:rPr>
+                    <m:t>z</m:t>
+                  </m:r>
+                </m:e>
+                <m:sub>
+                  <m:r>
+                    <w:rPr>
+                      <w:rFonts w:ascii="Cambria Math" w:hAnsi="Cambria Math"/>
+                      <w:lang w:val="nl-NL"/>
+                    </w:rPr>
+                    <m:t>5</m:t>
+                  </m:r>
+                </m:sub>
+              </m:sSub>
+              <m:sSub>
+                <m:sSubPr>
+                  <m:ctrlPr>
+                    <w:rPr>
+                      <w:rFonts w:ascii="Cambria Math" w:hAnsi="Cambria Math"/>
+                      <w:i/>
+                      <w:lang w:val="nl-NL"/>
+                    </w:rPr>
+                  </m:ctrlPr>
+                </m:sSubPr>
+                <m:e>
+                  <m:r>
+                    <w:rPr>
+                      <w:rFonts w:ascii="Cambria Math" w:hAnsi="Cambria Math"/>
+                      <w:lang w:val="nl-NL"/>
+                    </w:rPr>
+                    <m:t>z</m:t>
+                  </m:r>
+                </m:e>
+                <m:sub>
+                  <m:r>
+                    <w:rPr>
+                      <w:rFonts w:ascii="Cambria Math" w:hAnsi="Cambria Math"/>
+                      <w:lang w:val="nl-NL"/>
+                    </w:rPr>
+                    <m:t>6</m:t>
+                  </m:r>
+                </m:sub>
+              </m:sSub>
+              <m:r>
+                <w:rPr>
+                  <w:rFonts w:ascii="Cambria Math" w:hAnsi="Cambria Math"/>
+                  <w:lang w:val="nl-NL"/>
+                </w:rPr>
+                <m:t>)</m:t>
+              </m:r>
+            </m:num>
+            <m:den>
+              <m:sSup>
+                <m:sSupPr>
+                  <m:ctrlPr>
+                    <w:rPr>
+                      <w:rFonts w:ascii="Cambria Math" w:hAnsi="Cambria Math"/>
+                      <w:i/>
+                      <w:lang w:val="nl-NL"/>
+                    </w:rPr>
+                  </m:ctrlPr>
+                </m:sSupPr>
+                <m:e>
+                  <m:r>
+                    <w:rPr>
+                      <w:rFonts w:ascii="Cambria Math" w:hAnsi="Cambria Math"/>
+                      <w:lang w:val="nl-NL"/>
+                    </w:rPr>
+                    <m:t>z</m:t>
+                  </m:r>
+                </m:e>
+                <m:sup>
+                  <m:r>
+                    <w:rPr>
+                      <w:rFonts w:ascii="Cambria Math" w:hAnsi="Cambria Math"/>
+                      <w:lang w:val="nl-NL"/>
+                    </w:rPr>
+                    <m:t>2</m:t>
+                  </m:r>
+                </m:sup>
+              </m:sSup>
+            </m:den>
+          </m:f>
+        </m:oMath>
+      </m:oMathPara>
+    </w:p>
+    <w:p>
+      <w:r>
+        <w:t>H</w:t>
+      </w:r>
+      <w:r>
+        <w:t xml:space="preserve">igh </w:t>
+      </w:r>
+      <w:proofErr w:type="spellStart"/>
+      <w:r>
+        <w:t>freq</w:t>
+      </w:r>
+      <w:proofErr w:type="spellEnd"/>
+      <w:r>
+        <w:t xml:space="preserve"> </w:t>
+      </w:r>
+      <w:proofErr w:type="spellStart"/>
+      <w:r>
+        <w:t>cutoff</w:t>
+      </w:r>
+      <w:proofErr w:type="spellEnd"/>
+      <w:r>
+        <w:t>: 200 bpm/60 sec / m =&gt; 3,2 Hz</w:t>
+      </w:r>
+    </w:p>
+    <w:p/>
+    <w:p/>
+    <w:p/>
+    <w:p/>
     <w:p/>
     <w:p>
       <w:r>
@@ -5376,7 +8141,15 @@
       </w:r>
       <w:proofErr w:type="spellEnd"/>
       <w:r>
-        <w:t xml:space="preserve"> to the lowest possible value using a rational factor. Use a IIR filter for that purpose. </w:t>
+        <w:t xml:space="preserve"> to the lowest possible value using a rational factor. Use </w:t>
+      </w:r>
+      <w:proofErr w:type="gramStart"/>
+      <w:r>
+        <w:t>a</w:t>
+      </w:r>
+      <w:proofErr w:type="gramEnd"/>
+      <w:r>
+        <w:t xml:space="preserve"> IIR filter for that purpose. </w:t>
       </w:r>
     </w:p>
     <w:p/>
@@ -5704,12 +8477,21 @@
         </w:rPr>
         <w:t xml:space="preserve">The markings are mentioned between brackets after each task. </w:t>
       </w:r>
+      <w:proofErr w:type="gramStart"/>
       <w:r>
         <w:rPr>
           <w:sz w:val="23"/>
           <w:szCs w:val="23"/>
         </w:rPr>
-        <w:t>Additionally extra marks are given for overall report quality (introduction, conclusion, references, layout, etc.)</w:t>
+        <w:t>Additionally</w:t>
+      </w:r>
+      <w:proofErr w:type="gramEnd"/>
+      <w:r>
+        <w:rPr>
+          <w:sz w:val="23"/>
+          <w:szCs w:val="23"/>
+        </w:rPr>
+        <w:t xml:space="preserve"> extra marks are given for overall report quality (introduction, conclusion, references, layout, etc.)</w:t>
       </w:r>
       <w:r>
         <w:rPr>
@@ -12204,7 +14986,7 @@
 </file>
 
 <file path=customXml/itemProps1.xml><?xml version="1.0" encoding="utf-8"?>
-<ds:datastoreItem xmlns:ds="http://schemas.openxmlformats.org/officeDocument/2006/customXml" ds:itemID="{73EAD543-C729-4BC8-91B4-377A5E49A2DE}">
+<ds:datastoreItem xmlns:ds="http://schemas.openxmlformats.org/officeDocument/2006/customXml" ds:itemID="{A95C434E-DC43-4252-B855-E9718F39BA3B}">
   <ds:schemaRefs>
     <ds:schemaRef ds:uri="http://schemas.openxmlformats.org/officeDocument/2006/bibliography"/>
   </ds:schemaRefs>

</xml_diff>

<commit_message>
Finished implementing LP, BP, and HP filters for task 6
</commit_message>
<xml_diff>
--- a/assignmentDSP_1819(1).docx
+++ b/assignmentDSP_1819(1).docx
@@ -41,6 +41,7 @@
             <w:id w:val="111145805"/>
             <w:bibliography/>
           </w:sdtPr>
+          <w:sdtEndPr/>
           <w:sdtContent>
             <w:p>
               <w:pPr>
@@ -79,7 +80,7 @@
               </w:tblGrid>
               <w:tr>
                 <w:trPr>
-                  <w:divId w:val="315033280"/>
+                  <w:divId w:val="1414542957"/>
                   <w:tblCellSpacing w:w="15" w:type="dxa"/>
                 </w:trPr>
                 <w:tc>
@@ -141,7 +142,7 @@
               </w:tr>
               <w:tr>
                 <w:trPr>
-                  <w:divId w:val="315033280"/>
+                  <w:divId w:val="1414542957"/>
                   <w:tblCellSpacing w:w="15" w:type="dxa"/>
                 </w:trPr>
                 <w:tc>
@@ -201,10 +202,72 @@
                   </w:p>
                 </w:tc>
               </w:tr>
+              <w:tr>
+                <w:trPr>
+                  <w:divId w:val="1414542957"/>
+                  <w:tblCellSpacing w:w="15" w:type="dxa"/>
+                </w:trPr>
+                <w:tc>
+                  <w:tcPr>
+                    <w:tcW w:w="50" w:type="pct"/>
+                    <w:hideMark/>
+                  </w:tcPr>
+                  <w:p>
+                    <w:pPr>
+                      <w:pStyle w:val="Bibliografie"/>
+                      <w:rPr>
+                        <w:noProof/>
+                        <w:lang w:val="nl-NL"/>
+                      </w:rPr>
+                    </w:pPr>
+                    <w:r>
+                      <w:rPr>
+                        <w:noProof/>
+                        <w:lang w:val="nl-NL"/>
+                      </w:rPr>
+                      <w:t xml:space="preserve">[3] </w:t>
+                    </w:r>
+                  </w:p>
+                </w:tc>
+                <w:tc>
+                  <w:tcPr>
+                    <w:tcW w:w="0" w:type="auto"/>
+                    <w:hideMark/>
+                  </w:tcPr>
+                  <w:p>
+                    <w:pPr>
+                      <w:pStyle w:val="Bibliografie"/>
+                      <w:rPr>
+                        <w:noProof/>
+                      </w:rPr>
+                    </w:pPr>
+                    <w:r>
+                      <w:rPr>
+                        <w:noProof/>
+                      </w:rPr>
+                      <w:t xml:space="preserve">A. Jayant, T. Singh en M. Kaur, „Different Techniques to Remove Baseline Wander from,” </w:t>
+                    </w:r>
+                    <w:r>
+                      <w:rPr>
+                        <w:i/>
+                        <w:iCs/>
+                        <w:noProof/>
+                      </w:rPr>
+                      <w:t xml:space="preserve">International Journal of Emerging Research in Management &amp; Technology, </w:t>
+                    </w:r>
+                    <w:r>
+                      <w:rPr>
+                        <w:noProof/>
+                      </w:rPr>
+                      <w:t xml:space="preserve">vol. 2, nr. 6, pp. 16-19, 2013. </w:t>
+                    </w:r>
+                  </w:p>
+                </w:tc>
+              </w:tr>
             </w:tbl>
             <w:p>
               <w:pPr>
-                <w:divId w:val="315033280"/>
+                <w:divId w:val="1414542957"/>
                 <w:rPr>
                   <w:noProof/>
                 </w:rPr>
@@ -697,6 +760,7 @@
           <w:id w:val="-1101328022"/>
           <w:citation/>
         </w:sdtPr>
+        <w:sdtEndPr/>
         <w:sdtContent>
           <w:r>
             <w:rPr>
@@ -745,6 +809,7 @@
           <w:id w:val="-1166703695"/>
           <w:citation/>
         </w:sdtPr>
+        <w:sdtEndPr/>
         <w:sdtContent>
           <w:r>
             <w:rPr>
@@ -841,7 +906,7 @@
           <v:shape id="_x0000_i1025" type="#_x0000_t75" style="width:189pt;height:33.75pt" o:ole="">
             <v:imagedata r:id="rId6" o:title=""/>
           </v:shape>
-          <o:OLEObject Type="Embed" ProgID="Equation.3" ShapeID="_x0000_i1025" DrawAspect="Content" ObjectID="_1606573804" r:id="rId7"/>
+          <o:OLEObject Type="Embed" ProgID="Equation.3" ShapeID="_x0000_i1025" DrawAspect="Content" ObjectID="_1606629724" r:id="rId7"/>
         </w:object>
       </w:r>
       <w:r>
@@ -1000,7 +1065,6 @@
           <w:sz w:val="23"/>
           <w:szCs w:val="23"/>
         </w:rPr>
-        <w:lastRenderedPageBreak/>
         <w:t xml:space="preserve">Bode plot, </w:t>
       </w:r>
       <w:proofErr w:type="spellStart"/>
@@ -5495,6 +5559,62 @@
       </w:pPr>
     </w:p>
     <w:p>
+      <w:sdt>
+        <w:sdtPr>
+          <w:rPr>
+            <w:lang w:val="nl-NL"/>
+          </w:rPr>
+          <w:id w:val="-1256983638"/>
+          <w:citation/>
+        </w:sdtPr>
+        <w:sdtContent>
+          <w:r>
+            <w:rPr>
+              <w:lang w:val="nl-NL"/>
+            </w:rPr>
+            <w:fldChar w:fldCharType="begin"/>
+          </w:r>
+          <w:r>
+            <w:instrText xml:space="preserve"> CITATION Jay13 \l 2057 </w:instrText>
+          </w:r>
+          <w:r>
+            <w:rPr>
+              <w:lang w:val="nl-NL"/>
+            </w:rPr>
+            <w:fldChar w:fldCharType="separate"/>
+          </w:r>
+          <w:r>
+            <w:rPr>
+              <w:noProof/>
+            </w:rPr>
+            <w:t>[3]</w:t>
+          </w:r>
+          <w:r>
+            <w:rPr>
+              <w:lang w:val="nl-NL"/>
+            </w:rPr>
+            <w:fldChar w:fldCharType="end"/>
+          </w:r>
+        </w:sdtContent>
+      </w:sdt>
+    </w:p>
+    <w:p>
+      <w:r>
+        <w:t xml:space="preserve">Section E p 17 </w:t>
+      </w:r>
+      <w:r>
+        <w:t>700 passes w</w:t>
+      </w:r>
+      <w:r>
+        <w:t xml:space="preserve">ith FIR zero </w:t>
+      </w:r>
+      <w:bookmarkStart w:id="0" w:name="_GoBack"/>
+      <w:bookmarkEnd w:id="0"/>
+      <w:r>
+        <w:t>phase forward backward filter</w:t>
+      </w:r>
+    </w:p>
+    <w:p>
       <w:pPr>
         <w:rPr>
           <w:lang w:val="nl-NL"/>
@@ -5708,2391 +5828,6 @@
             </w:rPr>
             <m:t xml:space="preserve"> </m:t>
           </m:r>
-        </m:oMath>
-      </m:oMathPara>
-    </w:p>
-    <w:p>
-      <w:pPr>
-        <w:rPr>
-          <w:lang w:val="nl-NL"/>
-        </w:rPr>
-      </w:pPr>
-      <m:oMathPara>
-        <m:oMath>
-          <m:sSub>
-            <m:sSubPr>
-              <m:ctrlPr>
-                <w:rPr>
-                  <w:rFonts w:ascii="Cambria Math" w:hAnsi="Cambria Math"/>
-                  <w:i/>
-                  <w:lang w:val="nl-NL"/>
-                </w:rPr>
-              </m:ctrlPr>
-            </m:sSubPr>
-            <m:e>
-              <m:r>
-                <w:rPr>
-                  <w:rFonts w:ascii="Cambria Math" w:hAnsi="Cambria Math"/>
-                  <w:lang w:val="nl-NL"/>
-                </w:rPr>
-                <m:t>w</m:t>
-              </m:r>
-            </m:e>
-            <m:sub>
-              <m:r>
-                <w:rPr>
-                  <w:rFonts w:ascii="Cambria Math" w:hAnsi="Cambria Math"/>
-                  <w:lang w:val="nl-NL"/>
-                </w:rPr>
-                <m:t>c2</m:t>
-              </m:r>
-            </m:sub>
-          </m:sSub>
-          <m:r>
-            <w:rPr>
-              <w:rFonts w:ascii="Cambria Math" w:hAnsi="Cambria Math"/>
-              <w:lang w:val="nl-NL"/>
-            </w:rPr>
-            <m:t>=</m:t>
-          </m:r>
-          <m:f>
-            <m:fPr>
-              <m:ctrlPr>
-                <w:rPr>
-                  <w:rFonts w:ascii="Cambria Math" w:hAnsi="Cambria Math"/>
-                  <w:i/>
-                  <w:lang w:val="nl-NL"/>
-                </w:rPr>
-              </m:ctrlPr>
-            </m:fPr>
-            <m:num>
-              <m:r>
-                <w:rPr>
-                  <w:rFonts w:ascii="Cambria Math" w:hAnsi="Cambria Math"/>
-                  <w:lang w:val="nl-NL"/>
-                </w:rPr>
-                <m:t>0,3*2*pi</m:t>
-              </m:r>
-            </m:num>
-            <m:den>
-              <m:r>
-                <w:rPr>
-                  <w:rFonts w:ascii="Cambria Math" w:hAnsi="Cambria Math"/>
-                  <w:lang w:val="nl-NL"/>
-                </w:rPr>
-                <m:t>204,73</m:t>
-              </m:r>
-            </m:den>
-          </m:f>
-        </m:oMath>
-      </m:oMathPara>
-    </w:p>
-    <w:p>
-      <w:pPr>
-        <w:rPr>
-          <w:lang w:val="nl-NL"/>
-        </w:rPr>
-      </w:pPr>
-      <m:oMathPara>
-        <m:oMath>
-          <m:sSub>
-            <m:sSubPr>
-              <m:ctrlPr>
-                <w:rPr>
-                  <w:rFonts w:ascii="Cambria Math" w:hAnsi="Cambria Math"/>
-                  <w:i/>
-                  <w:lang w:val="nl-NL"/>
-                </w:rPr>
-              </m:ctrlPr>
-            </m:sSubPr>
-            <m:e>
-              <m:r>
-                <w:rPr>
-                  <w:rFonts w:ascii="Cambria Math" w:hAnsi="Cambria Math"/>
-                  <w:lang w:val="nl-NL"/>
-                </w:rPr>
-                <m:t>w</m:t>
-              </m:r>
-            </m:e>
-            <m:sub>
-              <m:r>
-                <w:rPr>
-                  <w:rFonts w:ascii="Cambria Math" w:hAnsi="Cambria Math"/>
-                  <w:lang w:val="nl-NL"/>
-                </w:rPr>
-                <m:t>c3</m:t>
-              </m:r>
-            </m:sub>
-          </m:sSub>
-          <m:r>
-            <w:rPr>
-              <w:rFonts w:ascii="Cambria Math" w:hAnsi="Cambria Math"/>
-              <w:lang w:val="nl-NL"/>
-            </w:rPr>
-            <m:t>=</m:t>
-          </m:r>
-          <m:f>
-            <m:fPr>
-              <m:ctrlPr>
-                <w:rPr>
-                  <w:rFonts w:ascii="Cambria Math" w:hAnsi="Cambria Math"/>
-                  <w:i/>
-                  <w:lang w:val="nl-NL"/>
-                </w:rPr>
-              </m:ctrlPr>
-            </m:fPr>
-            <m:num>
-              <m:r>
-                <w:rPr>
-                  <w:rFonts w:ascii="Cambria Math" w:hAnsi="Cambria Math"/>
-                  <w:lang w:val="nl-NL"/>
-                </w:rPr>
-                <m:t>0,1*2*pi</m:t>
-              </m:r>
-            </m:num>
-            <m:den>
-              <m:r>
-                <w:rPr>
-                  <w:rFonts w:ascii="Cambria Math" w:hAnsi="Cambria Math"/>
-                  <w:lang w:val="nl-NL"/>
-                </w:rPr>
-                <m:t>204,73</m:t>
-              </m:r>
-            </m:den>
-          </m:f>
-        </m:oMath>
-      </m:oMathPara>
-    </w:p>
-    <w:p>
-      <w:pPr>
-        <w:rPr>
-          <w:lang w:val="nl-NL"/>
-        </w:rPr>
-      </w:pPr>
-      <w:r>
-        <w:rPr>
-          <w:lang w:val="nl-NL"/>
-        </w:rPr>
-        <w:t>Nulpunten:</w:t>
-      </w:r>
-    </w:p>
-    <w:p>
-      <w:pPr>
-        <w:rPr>
-          <w:lang w:val="nl-NL"/>
-        </w:rPr>
-      </w:pPr>
-      <m:oMathPara>
-        <m:oMath>
-          <m:r>
-            <w:rPr>
-              <w:rFonts w:ascii="Cambria Math" w:hAnsi="Cambria Math"/>
-              <w:lang w:val="nl-NL"/>
-            </w:rPr>
-            <m:t>z=</m:t>
-          </m:r>
-          <m:func>
-            <m:funcPr>
-              <m:ctrlPr>
-                <w:rPr>
-                  <w:rFonts w:ascii="Cambria Math" w:hAnsi="Cambria Math"/>
-                  <w:i/>
-                  <w:lang w:val="nl-NL"/>
-                </w:rPr>
-              </m:ctrlPr>
-            </m:funcPr>
-            <m:fName>
-              <m:r>
-                <m:rPr>
-                  <m:sty m:val="p"/>
-                </m:rPr>
-                <w:rPr>
-                  <w:rFonts w:ascii="Cambria Math" w:hAnsi="Cambria Math"/>
-                  <w:lang w:val="nl-NL"/>
-                </w:rPr>
-                <m:t>cos</m:t>
-              </m:r>
-            </m:fName>
-            <m:e>
-              <m:d>
-                <m:dPr>
-                  <m:ctrlPr>
-                    <w:rPr>
-                      <w:rFonts w:ascii="Cambria Math" w:hAnsi="Cambria Math"/>
-                      <w:i/>
-                      <w:lang w:val="nl-NL"/>
-                    </w:rPr>
-                  </m:ctrlPr>
-                </m:dPr>
-                <m:e>
-                  <m:r>
-                    <w:rPr>
-                      <w:rFonts w:ascii="Cambria Math" w:hAnsi="Cambria Math"/>
-                      <w:lang w:val="nl-NL"/>
-                    </w:rPr>
-                    <m:t>w</m:t>
-                  </m:r>
-                </m:e>
-              </m:d>
-            </m:e>
-          </m:func>
-          <m:r>
-            <w:rPr>
-              <w:rFonts w:ascii="Cambria Math" w:hAnsi="Cambria Math"/>
-              <w:lang w:val="nl-NL"/>
-            </w:rPr>
-            <m:t>±jsin(w)</m:t>
-          </m:r>
-        </m:oMath>
-      </m:oMathPara>
-    </w:p>
-    <w:p>
-      <w:pPr>
-        <w:rPr>
-          <w:lang w:val="nl-NL"/>
-        </w:rPr>
-      </w:pPr>
-      <m:oMathPara>
-        <m:oMath>
-          <m:sSub>
-            <m:sSubPr>
-              <m:ctrlPr>
-                <w:rPr>
-                  <w:rFonts w:ascii="Cambria Math" w:hAnsi="Cambria Math"/>
-                  <w:i/>
-                  <w:lang w:val="nl-NL"/>
-                </w:rPr>
-              </m:ctrlPr>
-            </m:sSubPr>
-            <m:e>
-              <m:r>
-                <w:rPr>
-                  <w:rFonts w:ascii="Cambria Math" w:hAnsi="Cambria Math"/>
-                  <w:lang w:val="nl-NL"/>
-                </w:rPr>
-                <m:t>z</m:t>
-              </m:r>
-            </m:e>
-            <m:sub>
-              <m:r>
-                <w:rPr>
-                  <w:rFonts w:ascii="Cambria Math" w:hAnsi="Cambria Math"/>
-                  <w:lang w:val="nl-NL"/>
-                </w:rPr>
-                <m:t>1</m:t>
-              </m:r>
-              <m:r>
-                <w:rPr>
-                  <w:rFonts w:ascii="Cambria Math" w:hAnsi="Cambria Math"/>
-                  <w:lang w:val="nl-NL"/>
-                </w:rPr>
-                <m:t>-2</m:t>
-              </m:r>
-            </m:sub>
-          </m:sSub>
-          <m:r>
-            <w:rPr>
-              <w:rFonts w:ascii="Cambria Math" w:hAnsi="Cambria Math"/>
-              <w:lang w:val="nl-NL"/>
-            </w:rPr>
-            <m:t>=</m:t>
-          </m:r>
-          <m:func>
-            <m:funcPr>
-              <m:ctrlPr>
-                <w:rPr>
-                  <w:rFonts w:ascii="Cambria Math" w:hAnsi="Cambria Math"/>
-                  <w:i/>
-                  <w:lang w:val="nl-NL"/>
-                </w:rPr>
-              </m:ctrlPr>
-            </m:funcPr>
-            <m:fName>
-              <m:r>
-                <m:rPr>
-                  <m:sty m:val="p"/>
-                </m:rPr>
-                <w:rPr>
-                  <w:rFonts w:ascii="Cambria Math" w:hAnsi="Cambria Math"/>
-                  <w:lang w:val="nl-NL"/>
-                </w:rPr>
-                <m:t>cos</m:t>
-              </m:r>
-            </m:fName>
-            <m:e>
-              <m:d>
-                <m:dPr>
-                  <m:ctrlPr>
-                    <w:rPr>
-                      <w:rFonts w:ascii="Cambria Math" w:hAnsi="Cambria Math"/>
-                      <w:i/>
-                      <w:lang w:val="nl-NL"/>
-                    </w:rPr>
-                  </m:ctrlPr>
-                </m:dPr>
-                <m:e>
-                  <m:sSub>
-                    <m:sSubPr>
-                      <m:ctrlPr>
-                        <w:rPr>
-                          <w:rFonts w:ascii="Cambria Math" w:hAnsi="Cambria Math"/>
-                          <w:i/>
-                          <w:lang w:val="nl-NL"/>
-                        </w:rPr>
-                      </m:ctrlPr>
-                    </m:sSubPr>
-                    <m:e>
-                      <m:r>
-                        <w:rPr>
-                          <w:rFonts w:ascii="Cambria Math" w:hAnsi="Cambria Math"/>
-                          <w:lang w:val="nl-NL"/>
-                        </w:rPr>
-                        <m:t>w</m:t>
-                      </m:r>
-                    </m:e>
-                    <m:sub>
-                      <m:r>
-                        <w:rPr>
-                          <w:rFonts w:ascii="Cambria Math" w:hAnsi="Cambria Math"/>
-                          <w:lang w:val="nl-NL"/>
-                        </w:rPr>
-                        <m:t>c3</m:t>
-                      </m:r>
-                    </m:sub>
-                  </m:sSub>
-                </m:e>
-              </m:d>
-            </m:e>
-          </m:func>
-          <m:r>
-            <w:rPr>
-              <w:rFonts w:ascii="Cambria Math" w:hAnsi="Cambria Math"/>
-              <w:lang w:val="nl-NL"/>
-            </w:rPr>
-            <m:t>±</m:t>
-          </m:r>
-          <m:r>
-            <w:rPr>
-              <w:rFonts w:ascii="Cambria Math" w:hAnsi="Cambria Math"/>
-              <w:lang w:val="nl-NL"/>
-            </w:rPr>
-            <m:t>jsin</m:t>
-          </m:r>
-          <m:d>
-            <m:dPr>
-              <m:ctrlPr>
-                <w:rPr>
-                  <w:rFonts w:ascii="Cambria Math" w:hAnsi="Cambria Math"/>
-                  <w:i/>
-                  <w:lang w:val="nl-NL"/>
-                </w:rPr>
-              </m:ctrlPr>
-            </m:dPr>
-            <m:e>
-              <m:sSub>
-                <m:sSubPr>
-                  <m:ctrlPr>
-                    <w:rPr>
-                      <w:rFonts w:ascii="Cambria Math" w:hAnsi="Cambria Math"/>
-                      <w:i/>
-                      <w:lang w:val="nl-NL"/>
-                    </w:rPr>
-                  </m:ctrlPr>
-                </m:sSubPr>
-                <m:e>
-                  <m:r>
-                    <w:rPr>
-                      <w:rFonts w:ascii="Cambria Math" w:hAnsi="Cambria Math"/>
-                      <w:lang w:val="nl-NL"/>
-                    </w:rPr>
-                    <m:t>w</m:t>
-                  </m:r>
-                </m:e>
-                <m:sub>
-                  <m:r>
-                    <w:rPr>
-                      <w:rFonts w:ascii="Cambria Math" w:hAnsi="Cambria Math"/>
-                      <w:lang w:val="nl-NL"/>
-                    </w:rPr>
-                    <m:t>c3</m:t>
-                  </m:r>
-                </m:sub>
-              </m:sSub>
-            </m:e>
-          </m:d>
-          <m:r>
-            <w:rPr>
-              <w:rFonts w:ascii="Cambria Math" w:hAnsi="Cambria Math"/>
-              <w:lang w:val="nl-NL"/>
-            </w:rPr>
-            <m:t>=0,999882 ±j 0,01</m:t>
-          </m:r>
-          <m:r>
-            <w:rPr>
-              <w:rFonts w:ascii="Cambria Math" w:hAnsi="Cambria Math"/>
-              <w:lang w:val="nl-NL"/>
-            </w:rPr>
-            <m:t>5344</m:t>
-          </m:r>
-        </m:oMath>
-      </m:oMathPara>
-    </w:p>
-    <w:p>
-      <w:pPr>
-        <w:rPr>
-          <w:lang w:val="nl-NL"/>
-        </w:rPr>
-      </w:pPr>
-      <m:oMathPara>
-        <m:oMath>
-          <m:sSub>
-            <m:sSubPr>
-              <m:ctrlPr>
-                <w:rPr>
-                  <w:rFonts w:ascii="Cambria Math" w:hAnsi="Cambria Math"/>
-                  <w:i/>
-                  <w:lang w:val="nl-NL"/>
-                </w:rPr>
-              </m:ctrlPr>
-            </m:sSubPr>
-            <m:e>
-              <m:r>
-                <w:rPr>
-                  <w:rFonts w:ascii="Cambria Math" w:hAnsi="Cambria Math"/>
-                  <w:lang w:val="nl-NL"/>
-                </w:rPr>
-                <m:t>z</m:t>
-              </m:r>
-            </m:e>
-            <m:sub>
-              <m:r>
-                <w:rPr>
-                  <w:rFonts w:ascii="Cambria Math" w:hAnsi="Cambria Math"/>
-                  <w:lang w:val="nl-NL"/>
-                </w:rPr>
-                <m:t>3</m:t>
-              </m:r>
-              <m:r>
-                <w:rPr>
-                  <w:rFonts w:ascii="Cambria Math" w:hAnsi="Cambria Math"/>
-                  <w:lang w:val="nl-NL"/>
-                </w:rPr>
-                <m:t>-4</m:t>
-              </m:r>
-            </m:sub>
-          </m:sSub>
-          <m:r>
-            <w:rPr>
-              <w:rFonts w:ascii="Cambria Math" w:hAnsi="Cambria Math"/>
-              <w:lang w:val="nl-NL"/>
-            </w:rPr>
-            <m:t>=</m:t>
-          </m:r>
-          <m:func>
-            <m:funcPr>
-              <m:ctrlPr>
-                <w:rPr>
-                  <w:rFonts w:ascii="Cambria Math" w:hAnsi="Cambria Math"/>
-                  <w:i/>
-                  <w:lang w:val="nl-NL"/>
-                </w:rPr>
-              </m:ctrlPr>
-            </m:funcPr>
-            <m:fName>
-              <m:r>
-                <m:rPr>
-                  <m:sty m:val="p"/>
-                </m:rPr>
-                <w:rPr>
-                  <w:rFonts w:ascii="Cambria Math" w:hAnsi="Cambria Math"/>
-                  <w:lang w:val="nl-NL"/>
-                </w:rPr>
-                <m:t>cos</m:t>
-              </m:r>
-            </m:fName>
-            <m:e>
-              <m:d>
-                <m:dPr>
-                  <m:ctrlPr>
-                    <w:rPr>
-                      <w:rFonts w:ascii="Cambria Math" w:hAnsi="Cambria Math"/>
-                      <w:i/>
-                      <w:lang w:val="nl-NL"/>
-                    </w:rPr>
-                  </m:ctrlPr>
-                </m:dPr>
-                <m:e>
-                  <m:sSub>
-                    <m:sSubPr>
-                      <m:ctrlPr>
-                        <w:rPr>
-                          <w:rFonts w:ascii="Cambria Math" w:hAnsi="Cambria Math"/>
-                          <w:i/>
-                          <w:lang w:val="nl-NL"/>
-                        </w:rPr>
-                      </m:ctrlPr>
-                    </m:sSubPr>
-                    <m:e>
-                      <m:r>
-                        <w:rPr>
-                          <w:rFonts w:ascii="Cambria Math" w:hAnsi="Cambria Math"/>
-                          <w:lang w:val="nl-NL"/>
-                        </w:rPr>
-                        <m:t>w</m:t>
-                      </m:r>
-                    </m:e>
-                    <m:sub>
-                      <m:r>
-                        <w:rPr>
-                          <w:rFonts w:ascii="Cambria Math" w:hAnsi="Cambria Math"/>
-                          <w:lang w:val="nl-NL"/>
-                        </w:rPr>
-                        <m:t>c3</m:t>
-                      </m:r>
-                    </m:sub>
-                  </m:sSub>
-                </m:e>
-              </m:d>
-            </m:e>
-          </m:func>
-          <m:r>
-            <w:rPr>
-              <w:rFonts w:ascii="Cambria Math" w:hAnsi="Cambria Math"/>
-              <w:lang w:val="nl-NL"/>
-            </w:rPr>
-            <m:t>±jsin(</m:t>
-          </m:r>
-          <m:sSub>
-            <m:sSubPr>
-              <m:ctrlPr>
-                <w:rPr>
-                  <w:rFonts w:ascii="Cambria Math" w:hAnsi="Cambria Math"/>
-                  <w:i/>
-                  <w:lang w:val="nl-NL"/>
-                </w:rPr>
-              </m:ctrlPr>
-            </m:sSubPr>
-            <m:e>
-              <m:r>
-                <w:rPr>
-                  <w:rFonts w:ascii="Cambria Math" w:hAnsi="Cambria Math"/>
-                  <w:lang w:val="nl-NL"/>
-                </w:rPr>
-                <m:t>w</m:t>
-              </m:r>
-            </m:e>
-            <m:sub>
-              <m:r>
-                <w:rPr>
-                  <w:rFonts w:ascii="Cambria Math" w:hAnsi="Cambria Math"/>
-                  <w:lang w:val="nl-NL"/>
-                </w:rPr>
-                <m:t>c3</m:t>
-              </m:r>
-            </m:sub>
-          </m:sSub>
-          <m:r>
-            <w:rPr>
-              <w:rFonts w:ascii="Cambria Math" w:hAnsi="Cambria Math"/>
-              <w:lang w:val="nl-NL"/>
-            </w:rPr>
-            <m:t>)</m:t>
-          </m:r>
-          <m:r>
-            <w:rPr>
-              <w:rFonts w:ascii="Cambria Math" w:hAnsi="Cambria Math"/>
-              <w:lang w:val="nl-NL"/>
-            </w:rPr>
-            <m:t>=0,999958 ±j 0,0</m:t>
-          </m:r>
-          <m:r>
-            <w:rPr>
-              <w:rFonts w:ascii="Cambria Math" w:hAnsi="Cambria Math"/>
-              <w:lang w:val="nl-NL"/>
-            </w:rPr>
-            <m:t>09207</m:t>
-          </m:r>
-        </m:oMath>
-      </m:oMathPara>
-    </w:p>
-    <w:p>
-      <w:pPr>
-        <w:rPr>
-          <w:lang w:val="nl-NL"/>
-        </w:rPr>
-      </w:pPr>
-      <m:oMathPara>
-        <m:oMath>
-          <m:sSub>
-            <m:sSubPr>
-              <m:ctrlPr>
-                <w:rPr>
-                  <w:rFonts w:ascii="Cambria Math" w:hAnsi="Cambria Math"/>
-                  <w:i/>
-                  <w:lang w:val="nl-NL"/>
-                </w:rPr>
-              </m:ctrlPr>
-            </m:sSubPr>
-            <m:e>
-              <m:r>
-                <w:rPr>
-                  <w:rFonts w:ascii="Cambria Math" w:hAnsi="Cambria Math"/>
-                  <w:lang w:val="nl-NL"/>
-                </w:rPr>
-                <m:t>z</m:t>
-              </m:r>
-            </m:e>
-            <m:sub>
-              <m:r>
-                <w:rPr>
-                  <w:rFonts w:ascii="Cambria Math" w:hAnsi="Cambria Math"/>
-                  <w:lang w:val="nl-NL"/>
-                </w:rPr>
-                <m:t>5</m:t>
-              </m:r>
-              <m:r>
-                <w:rPr>
-                  <w:rFonts w:ascii="Cambria Math" w:hAnsi="Cambria Math"/>
-                  <w:lang w:val="nl-NL"/>
-                </w:rPr>
-                <m:t>-6</m:t>
-              </m:r>
-            </m:sub>
-          </m:sSub>
-          <m:r>
-            <w:rPr>
-              <w:rFonts w:ascii="Cambria Math" w:hAnsi="Cambria Math"/>
-              <w:lang w:val="nl-NL"/>
-            </w:rPr>
-            <m:t>=</m:t>
-          </m:r>
-          <m:func>
-            <m:funcPr>
-              <m:ctrlPr>
-                <w:rPr>
-                  <w:rFonts w:ascii="Cambria Math" w:hAnsi="Cambria Math"/>
-                  <w:i/>
-                  <w:lang w:val="nl-NL"/>
-                </w:rPr>
-              </m:ctrlPr>
-            </m:funcPr>
-            <m:fName>
-              <m:r>
-                <m:rPr>
-                  <m:sty m:val="p"/>
-                </m:rPr>
-                <w:rPr>
-                  <w:rFonts w:ascii="Cambria Math" w:hAnsi="Cambria Math"/>
-                  <w:lang w:val="nl-NL"/>
-                </w:rPr>
-                <m:t>cos</m:t>
-              </m:r>
-            </m:fName>
-            <m:e>
-              <m:d>
-                <m:dPr>
-                  <m:ctrlPr>
-                    <w:rPr>
-                      <w:rFonts w:ascii="Cambria Math" w:hAnsi="Cambria Math"/>
-                      <w:i/>
-                      <w:lang w:val="nl-NL"/>
-                    </w:rPr>
-                  </m:ctrlPr>
-                </m:dPr>
-                <m:e>
-                  <m:sSub>
-                    <m:sSubPr>
-                      <m:ctrlPr>
-                        <w:rPr>
-                          <w:rFonts w:ascii="Cambria Math" w:hAnsi="Cambria Math"/>
-                          <w:i/>
-                          <w:lang w:val="nl-NL"/>
-                        </w:rPr>
-                      </m:ctrlPr>
-                    </m:sSubPr>
-                    <m:e>
-                      <m:r>
-                        <w:rPr>
-                          <w:rFonts w:ascii="Cambria Math" w:hAnsi="Cambria Math"/>
-                          <w:lang w:val="nl-NL"/>
-                        </w:rPr>
-                        <m:t>w</m:t>
-                      </m:r>
-                    </m:e>
-                    <m:sub>
-                      <m:r>
-                        <w:rPr>
-                          <w:rFonts w:ascii="Cambria Math" w:hAnsi="Cambria Math"/>
-                          <w:lang w:val="nl-NL"/>
-                        </w:rPr>
-                        <m:t>c3</m:t>
-                      </m:r>
-                    </m:sub>
-                  </m:sSub>
-                </m:e>
-              </m:d>
-            </m:e>
-          </m:func>
-          <m:r>
-            <w:rPr>
-              <w:rFonts w:ascii="Cambria Math" w:hAnsi="Cambria Math"/>
-              <w:lang w:val="nl-NL"/>
-            </w:rPr>
-            <m:t>±jsin(</m:t>
-          </m:r>
-          <m:sSub>
-            <m:sSubPr>
-              <m:ctrlPr>
-                <w:rPr>
-                  <w:rFonts w:ascii="Cambria Math" w:hAnsi="Cambria Math"/>
-                  <w:i/>
-                  <w:lang w:val="nl-NL"/>
-                </w:rPr>
-              </m:ctrlPr>
-            </m:sSubPr>
-            <m:e>
-              <m:r>
-                <w:rPr>
-                  <w:rFonts w:ascii="Cambria Math" w:hAnsi="Cambria Math"/>
-                  <w:lang w:val="nl-NL"/>
-                </w:rPr>
-                <m:t>w</m:t>
-              </m:r>
-            </m:e>
-            <m:sub>
-              <m:r>
-                <w:rPr>
-                  <w:rFonts w:ascii="Cambria Math" w:hAnsi="Cambria Math"/>
-                  <w:lang w:val="nl-NL"/>
-                </w:rPr>
-                <m:t>c3</m:t>
-              </m:r>
-            </m:sub>
-          </m:sSub>
-          <m:r>
-            <w:rPr>
-              <w:rFonts w:ascii="Cambria Math" w:hAnsi="Cambria Math"/>
-              <w:lang w:val="nl-NL"/>
-            </w:rPr>
-            <m:t>)</m:t>
-          </m:r>
-          <m:r>
-            <w:rPr>
-              <w:rFonts w:ascii="Cambria Math" w:hAnsi="Cambria Math"/>
-              <w:lang w:val="nl-NL"/>
-            </w:rPr>
-            <m:t>=0,999</m:t>
-          </m:r>
-          <m:r>
-            <w:rPr>
-              <w:rFonts w:ascii="Cambria Math" w:hAnsi="Cambria Math"/>
-              <w:lang w:val="nl-NL"/>
-            </w:rPr>
-            <m:t>995</m:t>
-          </m:r>
-          <m:r>
-            <w:rPr>
-              <w:rFonts w:ascii="Cambria Math" w:hAnsi="Cambria Math"/>
-              <w:lang w:val="nl-NL"/>
-            </w:rPr>
-            <m:t xml:space="preserve"> ±j 0,0</m:t>
-          </m:r>
-          <m:r>
-            <w:rPr>
-              <w:rFonts w:ascii="Cambria Math" w:hAnsi="Cambria Math"/>
-              <w:lang w:val="nl-NL"/>
-            </w:rPr>
-            <m:t>03069</m:t>
-          </m:r>
-        </m:oMath>
-      </m:oMathPara>
-    </w:p>
-    <w:p>
-      <w:pPr>
-        <w:rPr>
-          <w:lang w:val="nl-NL"/>
-        </w:rPr>
-      </w:pPr>
-      <w:r>
-        <w:rPr>
-          <w:lang w:val="nl-NL"/>
-        </w:rPr>
-        <w:t xml:space="preserve"> </w:t>
-      </w:r>
-      <w:r>
-        <w:rPr>
-          <w:lang w:val="nl-NL"/>
-        </w:rPr>
-        <w:t xml:space="preserve">Teller: </w:t>
-      </w:r>
-    </w:p>
-    <w:p>
-      <w:pPr>
-        <w:rPr>
-          <w:lang w:val="nl-NL"/>
-        </w:rPr>
-      </w:pPr>
-      <m:oMathPara>
-        <m:oMath>
-          <m:d>
-            <m:dPr>
-              <m:ctrlPr>
-                <w:rPr>
-                  <w:rFonts w:ascii="Cambria Math" w:hAnsi="Cambria Math"/>
-                  <w:i/>
-                  <w:lang w:val="nl-NL"/>
-                </w:rPr>
-              </m:ctrlPr>
-            </m:dPr>
-            <m:e>
-              <m:r>
-                <w:rPr>
-                  <w:rFonts w:ascii="Cambria Math" w:hAnsi="Cambria Math"/>
-                  <w:lang w:val="nl-NL"/>
-                </w:rPr>
-                <m:t>z-</m:t>
-              </m:r>
-              <m:sSub>
-                <m:sSubPr>
-                  <m:ctrlPr>
-                    <w:rPr>
-                      <w:rFonts w:ascii="Cambria Math" w:hAnsi="Cambria Math"/>
-                      <w:i/>
-                      <w:lang w:val="nl-NL"/>
-                    </w:rPr>
-                  </m:ctrlPr>
-                </m:sSubPr>
-                <m:e>
-                  <m:r>
-                    <w:rPr>
-                      <w:rFonts w:ascii="Cambria Math" w:hAnsi="Cambria Math"/>
-                      <w:lang w:val="nl-NL"/>
-                    </w:rPr>
-                    <m:t>z</m:t>
-                  </m:r>
-                </m:e>
-                <m:sub>
-                  <m:r>
-                    <w:rPr>
-                      <w:rFonts w:ascii="Cambria Math" w:hAnsi="Cambria Math"/>
-                      <w:lang w:val="nl-NL"/>
-                    </w:rPr>
-                    <m:t>1</m:t>
-                  </m:r>
-                </m:sub>
-              </m:sSub>
-            </m:e>
-          </m:d>
-          <m:d>
-            <m:dPr>
-              <m:ctrlPr>
-                <w:rPr>
-                  <w:rFonts w:ascii="Cambria Math" w:hAnsi="Cambria Math"/>
-                  <w:i/>
-                  <w:lang w:val="nl-NL"/>
-                </w:rPr>
-              </m:ctrlPr>
-            </m:dPr>
-            <m:e>
-              <m:r>
-                <w:rPr>
-                  <w:rFonts w:ascii="Cambria Math" w:hAnsi="Cambria Math"/>
-                  <w:lang w:val="nl-NL"/>
-                </w:rPr>
-                <m:t>z-</m:t>
-              </m:r>
-              <m:sSub>
-                <m:sSubPr>
-                  <m:ctrlPr>
-                    <w:rPr>
-                      <w:rFonts w:ascii="Cambria Math" w:hAnsi="Cambria Math"/>
-                      <w:i/>
-                      <w:lang w:val="nl-NL"/>
-                    </w:rPr>
-                  </m:ctrlPr>
-                </m:sSubPr>
-                <m:e>
-                  <m:r>
-                    <w:rPr>
-                      <w:rFonts w:ascii="Cambria Math" w:hAnsi="Cambria Math"/>
-                      <w:lang w:val="nl-NL"/>
-                    </w:rPr>
-                    <m:t>z</m:t>
-                  </m:r>
-                </m:e>
-                <m:sub>
-                  <m:r>
-                    <w:rPr>
-                      <w:rFonts w:ascii="Cambria Math" w:hAnsi="Cambria Math"/>
-                      <w:lang w:val="nl-NL"/>
-                    </w:rPr>
-                    <m:t>2</m:t>
-                  </m:r>
-                </m:sub>
-              </m:sSub>
-            </m:e>
-          </m:d>
-          <m:r>
-            <w:rPr>
-              <w:rFonts w:ascii="Cambria Math" w:hAnsi="Cambria Math"/>
-              <w:lang w:val="nl-NL"/>
-            </w:rPr>
-            <m:t>*</m:t>
-          </m:r>
-          <m:d>
-            <m:dPr>
-              <m:ctrlPr>
-                <w:rPr>
-                  <w:rFonts w:ascii="Cambria Math" w:hAnsi="Cambria Math"/>
-                  <w:i/>
-                  <w:lang w:val="nl-NL"/>
-                </w:rPr>
-              </m:ctrlPr>
-            </m:dPr>
-            <m:e>
-              <m:r>
-                <w:rPr>
-                  <w:rFonts w:ascii="Cambria Math" w:hAnsi="Cambria Math"/>
-                  <w:lang w:val="nl-NL"/>
-                </w:rPr>
-                <m:t>z-</m:t>
-              </m:r>
-              <m:sSub>
-                <m:sSubPr>
-                  <m:ctrlPr>
-                    <w:rPr>
-                      <w:rFonts w:ascii="Cambria Math" w:hAnsi="Cambria Math"/>
-                      <w:i/>
-                      <w:lang w:val="nl-NL"/>
-                    </w:rPr>
-                  </m:ctrlPr>
-                </m:sSubPr>
-                <m:e>
-                  <m:r>
-                    <w:rPr>
-                      <w:rFonts w:ascii="Cambria Math" w:hAnsi="Cambria Math"/>
-                      <w:lang w:val="nl-NL"/>
-                    </w:rPr>
-                    <m:t>z</m:t>
-                  </m:r>
-                </m:e>
-                <m:sub>
-                  <m:r>
-                    <w:rPr>
-                      <w:rFonts w:ascii="Cambria Math" w:hAnsi="Cambria Math"/>
-                      <w:lang w:val="nl-NL"/>
-                    </w:rPr>
-                    <m:t>3</m:t>
-                  </m:r>
-                </m:sub>
-              </m:sSub>
-            </m:e>
-          </m:d>
-          <m:d>
-            <m:dPr>
-              <m:ctrlPr>
-                <w:rPr>
-                  <w:rFonts w:ascii="Cambria Math" w:hAnsi="Cambria Math"/>
-                  <w:i/>
-                  <w:lang w:val="nl-NL"/>
-                </w:rPr>
-              </m:ctrlPr>
-            </m:dPr>
-            <m:e>
-              <m:r>
-                <w:rPr>
-                  <w:rFonts w:ascii="Cambria Math" w:hAnsi="Cambria Math"/>
-                  <w:lang w:val="nl-NL"/>
-                </w:rPr>
-                <m:t>z-</m:t>
-              </m:r>
-              <m:sSub>
-                <m:sSubPr>
-                  <m:ctrlPr>
-                    <w:rPr>
-                      <w:rFonts w:ascii="Cambria Math" w:hAnsi="Cambria Math"/>
-                      <w:i/>
-                      <w:lang w:val="nl-NL"/>
-                    </w:rPr>
-                  </m:ctrlPr>
-                </m:sSubPr>
-                <m:e>
-                  <m:r>
-                    <w:rPr>
-                      <w:rFonts w:ascii="Cambria Math" w:hAnsi="Cambria Math"/>
-                      <w:lang w:val="nl-NL"/>
-                    </w:rPr>
-                    <m:t>z</m:t>
-                  </m:r>
-                </m:e>
-                <m:sub>
-                  <m:r>
-                    <w:rPr>
-                      <w:rFonts w:ascii="Cambria Math" w:hAnsi="Cambria Math"/>
-                      <w:lang w:val="nl-NL"/>
-                    </w:rPr>
-                    <m:t>4</m:t>
-                  </m:r>
-                </m:sub>
-              </m:sSub>
-            </m:e>
-          </m:d>
-          <m:r>
-            <w:rPr>
-              <w:rFonts w:ascii="Cambria Math" w:hAnsi="Cambria Math"/>
-              <w:lang w:val="nl-NL"/>
-            </w:rPr>
-            <m:t>*</m:t>
-          </m:r>
-          <m:r>
-            <w:rPr>
-              <w:rFonts w:ascii="Cambria Math" w:hAnsi="Cambria Math"/>
-              <w:lang w:val="nl-NL"/>
-            </w:rPr>
-            <m:t>(z-</m:t>
-          </m:r>
-          <m:sSub>
-            <m:sSubPr>
-              <m:ctrlPr>
-                <w:rPr>
-                  <w:rFonts w:ascii="Cambria Math" w:hAnsi="Cambria Math"/>
-                  <w:i/>
-                  <w:lang w:val="nl-NL"/>
-                </w:rPr>
-              </m:ctrlPr>
-            </m:sSubPr>
-            <m:e>
-              <m:r>
-                <w:rPr>
-                  <w:rFonts w:ascii="Cambria Math" w:hAnsi="Cambria Math"/>
-                  <w:lang w:val="nl-NL"/>
-                </w:rPr>
-                <m:t>z</m:t>
-              </m:r>
-            </m:e>
-            <m:sub>
-              <m:r>
-                <w:rPr>
-                  <w:rFonts w:ascii="Cambria Math" w:hAnsi="Cambria Math"/>
-                  <w:lang w:val="nl-NL"/>
-                </w:rPr>
-                <m:t>5</m:t>
-              </m:r>
-            </m:sub>
-          </m:sSub>
-          <m:r>
-            <w:rPr>
-              <w:rFonts w:ascii="Cambria Math" w:hAnsi="Cambria Math"/>
-              <w:lang w:val="nl-NL"/>
-            </w:rPr>
-            <m:t>)(z-</m:t>
-          </m:r>
-          <m:sSub>
-            <m:sSubPr>
-              <m:ctrlPr>
-                <w:rPr>
-                  <w:rFonts w:ascii="Cambria Math" w:hAnsi="Cambria Math"/>
-                  <w:i/>
-                  <w:lang w:val="nl-NL"/>
-                </w:rPr>
-              </m:ctrlPr>
-            </m:sSubPr>
-            <m:e>
-              <m:r>
-                <w:rPr>
-                  <w:rFonts w:ascii="Cambria Math" w:hAnsi="Cambria Math"/>
-                  <w:lang w:val="nl-NL"/>
-                </w:rPr>
-                <m:t>z</m:t>
-              </m:r>
-            </m:e>
-            <m:sub>
-              <m:r>
-                <w:rPr>
-                  <w:rFonts w:ascii="Cambria Math" w:hAnsi="Cambria Math"/>
-                  <w:lang w:val="nl-NL"/>
-                </w:rPr>
-                <m:t>6</m:t>
-              </m:r>
-            </m:sub>
-          </m:sSub>
-          <m:r>
-            <w:rPr>
-              <w:rFonts w:ascii="Cambria Math" w:hAnsi="Cambria Math"/>
-              <w:lang w:val="nl-NL"/>
-            </w:rPr>
-            <m:t>)</m:t>
-          </m:r>
-        </m:oMath>
-      </m:oMathPara>
-    </w:p>
-    <w:p>
-      <w:pPr>
-        <w:rPr>
-          <w:lang w:val="nl-NL"/>
-        </w:rPr>
-      </w:pPr>
-      <w:r>
-        <w:rPr>
-          <w:lang w:val="nl-NL"/>
-        </w:rPr>
-        <w:t xml:space="preserve">Noemer </w:t>
-      </w:r>
-      <w:proofErr w:type="gramStart"/>
-      <w:r>
-        <w:rPr>
-          <w:lang w:val="nl-NL"/>
-        </w:rPr>
-        <w:t>FIR(</w:t>
-      </w:r>
-      <w:proofErr w:type="gramEnd"/>
-      <w:r>
-        <w:rPr>
-          <w:lang w:val="nl-NL"/>
-        </w:rPr>
-        <w:t>alle polen in het nulpunt van de eenheid cirkel):</w:t>
-      </w:r>
-    </w:p>
-    <w:p>
-      <w:pPr>
-        <w:rPr>
-          <w:lang w:val="nl-NL"/>
-        </w:rPr>
-      </w:pPr>
-      <m:oMathPara>
-        <m:oMath>
-          <m:sSup>
-            <m:sSupPr>
-              <m:ctrlPr>
-                <w:rPr>
-                  <w:rFonts w:ascii="Cambria Math" w:hAnsi="Cambria Math"/>
-                  <w:i/>
-                  <w:lang w:val="nl-NL"/>
-                </w:rPr>
-              </m:ctrlPr>
-            </m:sSupPr>
-            <m:e>
-              <m:r>
-                <w:rPr>
-                  <w:rFonts w:ascii="Cambria Math" w:hAnsi="Cambria Math"/>
-                  <w:lang w:val="nl-NL"/>
-                </w:rPr>
-                <m:t>z</m:t>
-              </m:r>
-            </m:e>
-            <m:sup>
-              <m:r>
-                <w:rPr>
-                  <w:rFonts w:ascii="Cambria Math" w:hAnsi="Cambria Math"/>
-                  <w:lang w:val="nl-NL"/>
-                </w:rPr>
-                <m:t>6</m:t>
-              </m:r>
-            </m:sup>
-          </m:sSup>
-        </m:oMath>
-      </m:oMathPara>
-    </w:p>
-    <w:p>
-      <w:pPr>
-        <w:rPr>
-          <w:lang w:val="nl-NL"/>
-        </w:rPr>
-      </w:pPr>
-      <w:r>
-        <w:rPr>
-          <w:lang w:val="nl-NL"/>
-        </w:rPr>
-        <w:lastRenderedPageBreak/>
-        <w:t>Splitsen in meerdere 2</w:t>
-      </w:r>
-      <w:r>
-        <w:rPr>
-          <w:vertAlign w:val="superscript"/>
-          <w:lang w:val="nl-NL"/>
-        </w:rPr>
-        <w:t>de</w:t>
-      </w:r>
-      <w:r>
-        <w:rPr>
-          <w:lang w:val="nl-NL"/>
-        </w:rPr>
-        <w:t xml:space="preserve"> orde filters</w:t>
-      </w:r>
-      <w:r>
-        <w:rPr>
-          <w:lang w:val="nl-NL"/>
-        </w:rPr>
-        <w:t>:</w:t>
-      </w:r>
-    </w:p>
-    <w:p>
-      <w:pPr>
-        <w:rPr>
-          <w:lang w:val="nl-NL"/>
-        </w:rPr>
-      </w:pPr>
-      <m:oMathPara>
-        <m:oMath>
-          <m:f>
-            <m:fPr>
-              <m:ctrlPr>
-                <w:rPr>
-                  <w:rFonts w:ascii="Cambria Math" w:hAnsi="Cambria Math"/>
-                  <w:i/>
-                  <w:lang w:val="nl-NL"/>
-                </w:rPr>
-              </m:ctrlPr>
-            </m:fPr>
-            <m:num>
-              <m:d>
-                <m:dPr>
-                  <m:ctrlPr>
-                    <w:rPr>
-                      <w:rFonts w:ascii="Cambria Math" w:hAnsi="Cambria Math"/>
-                      <w:i/>
-                      <w:lang w:val="nl-NL"/>
-                    </w:rPr>
-                  </m:ctrlPr>
-                </m:dPr>
-                <m:e>
-                  <m:r>
-                    <w:rPr>
-                      <w:rFonts w:ascii="Cambria Math" w:hAnsi="Cambria Math"/>
-                      <w:lang w:val="nl-NL"/>
-                    </w:rPr>
-                    <m:t>z-</m:t>
-                  </m:r>
-                  <m:sSub>
-                    <m:sSubPr>
-                      <m:ctrlPr>
-                        <w:rPr>
-                          <w:rFonts w:ascii="Cambria Math" w:hAnsi="Cambria Math"/>
-                          <w:i/>
-                          <w:lang w:val="nl-NL"/>
-                        </w:rPr>
-                      </m:ctrlPr>
-                    </m:sSubPr>
-                    <m:e>
-                      <m:r>
-                        <w:rPr>
-                          <w:rFonts w:ascii="Cambria Math" w:hAnsi="Cambria Math"/>
-                          <w:lang w:val="nl-NL"/>
-                        </w:rPr>
-                        <m:t>z</m:t>
-                      </m:r>
-                    </m:e>
-                    <m:sub>
-                      <m:r>
-                        <w:rPr>
-                          <w:rFonts w:ascii="Cambria Math" w:hAnsi="Cambria Math"/>
-                          <w:lang w:val="nl-NL"/>
-                        </w:rPr>
-                        <m:t>1</m:t>
-                      </m:r>
-                    </m:sub>
-                  </m:sSub>
-                </m:e>
-              </m:d>
-              <m:d>
-                <m:dPr>
-                  <m:ctrlPr>
-                    <w:rPr>
-                      <w:rFonts w:ascii="Cambria Math" w:hAnsi="Cambria Math"/>
-                      <w:i/>
-                      <w:lang w:val="nl-NL"/>
-                    </w:rPr>
-                  </m:ctrlPr>
-                </m:dPr>
-                <m:e>
-                  <m:r>
-                    <w:rPr>
-                      <w:rFonts w:ascii="Cambria Math" w:hAnsi="Cambria Math"/>
-                      <w:lang w:val="nl-NL"/>
-                    </w:rPr>
-                    <m:t>z-</m:t>
-                  </m:r>
-                  <m:sSub>
-                    <m:sSubPr>
-                      <m:ctrlPr>
-                        <w:rPr>
-                          <w:rFonts w:ascii="Cambria Math" w:hAnsi="Cambria Math"/>
-                          <w:i/>
-                          <w:lang w:val="nl-NL"/>
-                        </w:rPr>
-                      </m:ctrlPr>
-                    </m:sSubPr>
-                    <m:e>
-                      <m:r>
-                        <w:rPr>
-                          <w:rFonts w:ascii="Cambria Math" w:hAnsi="Cambria Math"/>
-                          <w:lang w:val="nl-NL"/>
-                        </w:rPr>
-                        <m:t>z</m:t>
-                      </m:r>
-                    </m:e>
-                    <m:sub>
-                      <m:r>
-                        <w:rPr>
-                          <w:rFonts w:ascii="Cambria Math" w:hAnsi="Cambria Math"/>
-                          <w:lang w:val="nl-NL"/>
-                        </w:rPr>
-                        <m:t>2</m:t>
-                      </m:r>
-                    </m:sub>
-                  </m:sSub>
-                </m:e>
-              </m:d>
-            </m:num>
-            <m:den>
-              <m:sSup>
-                <m:sSupPr>
-                  <m:ctrlPr>
-                    <w:rPr>
-                      <w:rFonts w:ascii="Cambria Math" w:hAnsi="Cambria Math"/>
-                      <w:i/>
-                      <w:lang w:val="nl-NL"/>
-                    </w:rPr>
-                  </m:ctrlPr>
-                </m:sSupPr>
-                <m:e>
-                  <m:r>
-                    <w:rPr>
-                      <w:rFonts w:ascii="Cambria Math" w:hAnsi="Cambria Math"/>
-                      <w:lang w:val="nl-NL"/>
-                    </w:rPr>
-                    <m:t>z</m:t>
-                  </m:r>
-                </m:e>
-                <m:sup>
-                  <m:r>
-                    <w:rPr>
-                      <w:rFonts w:ascii="Cambria Math" w:hAnsi="Cambria Math"/>
-                      <w:lang w:val="nl-NL"/>
-                    </w:rPr>
-                    <m:t>2</m:t>
-                  </m:r>
-                </m:sup>
-              </m:sSup>
-            </m:den>
-          </m:f>
-          <m:r>
-            <w:rPr>
-              <w:rFonts w:ascii="Cambria Math" w:hAnsi="Cambria Math"/>
-              <w:lang w:val="nl-NL"/>
-            </w:rPr>
-            <m:t xml:space="preserve">* </m:t>
-          </m:r>
-          <m:f>
-            <m:fPr>
-              <m:ctrlPr>
-                <w:rPr>
-                  <w:rFonts w:ascii="Cambria Math" w:hAnsi="Cambria Math"/>
-                  <w:i/>
-                  <w:lang w:val="nl-NL"/>
-                </w:rPr>
-              </m:ctrlPr>
-            </m:fPr>
-            <m:num>
-              <m:d>
-                <m:dPr>
-                  <m:ctrlPr>
-                    <w:rPr>
-                      <w:rFonts w:ascii="Cambria Math" w:hAnsi="Cambria Math"/>
-                      <w:i/>
-                      <w:lang w:val="nl-NL"/>
-                    </w:rPr>
-                  </m:ctrlPr>
-                </m:dPr>
-                <m:e>
-                  <m:r>
-                    <w:rPr>
-                      <w:rFonts w:ascii="Cambria Math" w:hAnsi="Cambria Math"/>
-                      <w:lang w:val="nl-NL"/>
-                    </w:rPr>
-                    <m:t>z-</m:t>
-                  </m:r>
-                  <m:sSub>
-                    <m:sSubPr>
-                      <m:ctrlPr>
-                        <w:rPr>
-                          <w:rFonts w:ascii="Cambria Math" w:hAnsi="Cambria Math"/>
-                          <w:i/>
-                          <w:lang w:val="nl-NL"/>
-                        </w:rPr>
-                      </m:ctrlPr>
-                    </m:sSubPr>
-                    <m:e>
-                      <m:r>
-                        <w:rPr>
-                          <w:rFonts w:ascii="Cambria Math" w:hAnsi="Cambria Math"/>
-                          <w:lang w:val="nl-NL"/>
-                        </w:rPr>
-                        <m:t>z</m:t>
-                      </m:r>
-                    </m:e>
-                    <m:sub>
-                      <m:r>
-                        <w:rPr>
-                          <w:rFonts w:ascii="Cambria Math" w:hAnsi="Cambria Math"/>
-                          <w:lang w:val="nl-NL"/>
-                        </w:rPr>
-                        <m:t>3</m:t>
-                      </m:r>
-                    </m:sub>
-                  </m:sSub>
-                </m:e>
-              </m:d>
-              <m:d>
-                <m:dPr>
-                  <m:ctrlPr>
-                    <w:rPr>
-                      <w:rFonts w:ascii="Cambria Math" w:hAnsi="Cambria Math"/>
-                      <w:i/>
-                      <w:lang w:val="nl-NL"/>
-                    </w:rPr>
-                  </m:ctrlPr>
-                </m:dPr>
-                <m:e>
-                  <m:r>
-                    <w:rPr>
-                      <w:rFonts w:ascii="Cambria Math" w:hAnsi="Cambria Math"/>
-                      <w:lang w:val="nl-NL"/>
-                    </w:rPr>
-                    <m:t>z-</m:t>
-                  </m:r>
-                  <m:sSub>
-                    <m:sSubPr>
-                      <m:ctrlPr>
-                        <w:rPr>
-                          <w:rFonts w:ascii="Cambria Math" w:hAnsi="Cambria Math"/>
-                          <w:i/>
-                          <w:lang w:val="nl-NL"/>
-                        </w:rPr>
-                      </m:ctrlPr>
-                    </m:sSubPr>
-                    <m:e>
-                      <m:r>
-                        <w:rPr>
-                          <w:rFonts w:ascii="Cambria Math" w:hAnsi="Cambria Math"/>
-                          <w:lang w:val="nl-NL"/>
-                        </w:rPr>
-                        <m:t>z</m:t>
-                      </m:r>
-                    </m:e>
-                    <m:sub>
-                      <m:r>
-                        <w:rPr>
-                          <w:rFonts w:ascii="Cambria Math" w:hAnsi="Cambria Math"/>
-                          <w:lang w:val="nl-NL"/>
-                        </w:rPr>
-                        <m:t>4</m:t>
-                      </m:r>
-                    </m:sub>
-                  </m:sSub>
-                </m:e>
-              </m:d>
-            </m:num>
-            <m:den>
-              <m:sSup>
-                <m:sSupPr>
-                  <m:ctrlPr>
-                    <w:rPr>
-                      <w:rFonts w:ascii="Cambria Math" w:hAnsi="Cambria Math"/>
-                      <w:i/>
-                      <w:lang w:val="nl-NL"/>
-                    </w:rPr>
-                  </m:ctrlPr>
-                </m:sSupPr>
-                <m:e>
-                  <m:r>
-                    <w:rPr>
-                      <w:rFonts w:ascii="Cambria Math" w:hAnsi="Cambria Math"/>
-                      <w:lang w:val="nl-NL"/>
-                    </w:rPr>
-                    <m:t>z</m:t>
-                  </m:r>
-                </m:e>
-                <m:sup>
-                  <m:r>
-                    <w:rPr>
-                      <w:rFonts w:ascii="Cambria Math" w:hAnsi="Cambria Math"/>
-                      <w:lang w:val="nl-NL"/>
-                    </w:rPr>
-                    <m:t>2</m:t>
-                  </m:r>
-                </m:sup>
-              </m:sSup>
-            </m:den>
-          </m:f>
-          <m:r>
-            <w:rPr>
-              <w:rFonts w:ascii="Cambria Math" w:hAnsi="Cambria Math"/>
-              <w:lang w:val="nl-NL"/>
-            </w:rPr>
-            <m:t xml:space="preserve">* </m:t>
-          </m:r>
-          <m:f>
-            <m:fPr>
-              <m:ctrlPr>
-                <w:rPr>
-                  <w:rFonts w:ascii="Cambria Math" w:hAnsi="Cambria Math"/>
-                  <w:i/>
-                  <w:lang w:val="nl-NL"/>
-                </w:rPr>
-              </m:ctrlPr>
-            </m:fPr>
-            <m:num>
-              <m:r>
-                <w:rPr>
-                  <w:rFonts w:ascii="Cambria Math" w:hAnsi="Cambria Math"/>
-                  <w:lang w:val="nl-NL"/>
-                </w:rPr>
-                <m:t>(z-</m:t>
-              </m:r>
-              <m:sSub>
-                <m:sSubPr>
-                  <m:ctrlPr>
-                    <w:rPr>
-                      <w:rFonts w:ascii="Cambria Math" w:hAnsi="Cambria Math"/>
-                      <w:i/>
-                      <w:lang w:val="nl-NL"/>
-                    </w:rPr>
-                  </m:ctrlPr>
-                </m:sSubPr>
-                <m:e>
-                  <m:r>
-                    <w:rPr>
-                      <w:rFonts w:ascii="Cambria Math" w:hAnsi="Cambria Math"/>
-                      <w:lang w:val="nl-NL"/>
-                    </w:rPr>
-                    <m:t>z</m:t>
-                  </m:r>
-                </m:e>
-                <m:sub>
-                  <m:r>
-                    <w:rPr>
-                      <w:rFonts w:ascii="Cambria Math" w:hAnsi="Cambria Math"/>
-                      <w:lang w:val="nl-NL"/>
-                    </w:rPr>
-                    <m:t>5</m:t>
-                  </m:r>
-                </m:sub>
-              </m:sSub>
-              <m:r>
-                <w:rPr>
-                  <w:rFonts w:ascii="Cambria Math" w:hAnsi="Cambria Math"/>
-                  <w:lang w:val="nl-NL"/>
-                </w:rPr>
-                <m:t>)(z-</m:t>
-              </m:r>
-              <m:sSub>
-                <m:sSubPr>
-                  <m:ctrlPr>
-                    <w:rPr>
-                      <w:rFonts w:ascii="Cambria Math" w:hAnsi="Cambria Math"/>
-                      <w:i/>
-                      <w:lang w:val="nl-NL"/>
-                    </w:rPr>
-                  </m:ctrlPr>
-                </m:sSubPr>
-                <m:e>
-                  <m:r>
-                    <w:rPr>
-                      <w:rFonts w:ascii="Cambria Math" w:hAnsi="Cambria Math"/>
-                      <w:lang w:val="nl-NL"/>
-                    </w:rPr>
-                    <m:t>z</m:t>
-                  </m:r>
-                </m:e>
-                <m:sub>
-                  <m:r>
-                    <w:rPr>
-                      <w:rFonts w:ascii="Cambria Math" w:hAnsi="Cambria Math"/>
-                      <w:lang w:val="nl-NL"/>
-                    </w:rPr>
-                    <m:t>6</m:t>
-                  </m:r>
-                </m:sub>
-              </m:sSub>
-              <m:r>
-                <w:rPr>
-                  <w:rFonts w:ascii="Cambria Math" w:hAnsi="Cambria Math"/>
-                  <w:lang w:val="nl-NL"/>
-                </w:rPr>
-                <m:t>)</m:t>
-              </m:r>
-            </m:num>
-            <m:den>
-              <m:sSup>
-                <m:sSupPr>
-                  <m:ctrlPr>
-                    <w:rPr>
-                      <w:rFonts w:ascii="Cambria Math" w:hAnsi="Cambria Math"/>
-                      <w:i/>
-                      <w:lang w:val="nl-NL"/>
-                    </w:rPr>
-                  </m:ctrlPr>
-                </m:sSupPr>
-                <m:e>
-                  <m:r>
-                    <w:rPr>
-                      <w:rFonts w:ascii="Cambria Math" w:hAnsi="Cambria Math"/>
-                      <w:lang w:val="nl-NL"/>
-                    </w:rPr>
-                    <m:t>z</m:t>
-                  </m:r>
-                </m:e>
-                <m:sup>
-                  <m:r>
-                    <w:rPr>
-                      <w:rFonts w:ascii="Cambria Math" w:hAnsi="Cambria Math"/>
-                      <w:lang w:val="nl-NL"/>
-                    </w:rPr>
-                    <m:t>2</m:t>
-                  </m:r>
-                </m:sup>
-              </m:sSup>
-            </m:den>
-          </m:f>
-        </m:oMath>
-      </m:oMathPara>
-    </w:p>
-    <w:p>
-      <w:pPr>
-        <w:rPr>
-          <w:lang w:val="nl-NL"/>
-        </w:rPr>
-      </w:pPr>
-      <w:r>
-        <w:rPr>
-          <w:lang w:val="nl-NL"/>
-        </w:rPr>
-        <w:t>Implementeer de volgende 3 filters</w:t>
-      </w:r>
-      <w:r>
-        <w:rPr>
-          <w:lang w:val="nl-NL"/>
-        </w:rPr>
-        <w:t xml:space="preserve"> in </w:t>
-      </w:r>
-      <w:proofErr w:type="spellStart"/>
-      <w:r>
-        <w:rPr>
-          <w:lang w:val="nl-NL"/>
-        </w:rPr>
-        <w:t>seriele</w:t>
-      </w:r>
-      <w:proofErr w:type="spellEnd"/>
-      <w:r>
-        <w:rPr>
-          <w:lang w:val="nl-NL"/>
-        </w:rPr>
-        <w:t xml:space="preserve"> volgorde</w:t>
-      </w:r>
-      <w:bookmarkStart w:id="0" w:name="_GoBack"/>
-      <w:bookmarkEnd w:id="0"/>
-    </w:p>
-    <w:p>
-      <w:pPr>
-        <w:rPr>
-          <w:lang w:val="nl-NL"/>
-        </w:rPr>
-      </w:pPr>
-      <m:oMathPara>
-        <m:oMath>
-          <m:f>
-            <m:fPr>
-              <m:ctrlPr>
-                <w:rPr>
-                  <w:rFonts w:ascii="Cambria Math" w:hAnsi="Cambria Math"/>
-                  <w:i/>
-                  <w:lang w:val="nl-NL"/>
-                </w:rPr>
-              </m:ctrlPr>
-            </m:fPr>
-            <m:num>
-              <m:d>
-                <m:dPr>
-                  <m:ctrlPr>
-                    <w:rPr>
-                      <w:rFonts w:ascii="Cambria Math" w:hAnsi="Cambria Math"/>
-                      <w:i/>
-                      <w:lang w:val="nl-NL"/>
-                    </w:rPr>
-                  </m:ctrlPr>
-                </m:dPr>
-                <m:e>
-                  <m:sSup>
-                    <m:sSupPr>
-                      <m:ctrlPr>
-                        <w:rPr>
-                          <w:rFonts w:ascii="Cambria Math" w:hAnsi="Cambria Math"/>
-                          <w:i/>
-                          <w:lang w:val="nl-NL"/>
-                        </w:rPr>
-                      </m:ctrlPr>
-                    </m:sSupPr>
-                    <m:e>
-                      <m:r>
-                        <w:rPr>
-                          <w:rFonts w:ascii="Cambria Math" w:hAnsi="Cambria Math"/>
-                          <w:lang w:val="nl-NL"/>
-                        </w:rPr>
-                        <m:t>z</m:t>
-                      </m:r>
-                    </m:e>
-                    <m:sup>
-                      <m:r>
-                        <w:rPr>
-                          <w:rFonts w:ascii="Cambria Math" w:hAnsi="Cambria Math"/>
-                          <w:lang w:val="nl-NL"/>
-                        </w:rPr>
-                        <m:t>2</m:t>
-                      </m:r>
-                    </m:sup>
-                  </m:sSup>
-                  <m:r>
-                    <w:rPr>
-                      <w:rFonts w:ascii="Cambria Math" w:hAnsi="Cambria Math"/>
-                      <w:lang w:val="nl-NL"/>
-                    </w:rPr>
-                    <m:t>-</m:t>
-                  </m:r>
-                  <m:sSub>
-                    <m:sSubPr>
-                      <m:ctrlPr>
-                        <w:rPr>
-                          <w:rFonts w:ascii="Cambria Math" w:hAnsi="Cambria Math"/>
-                          <w:i/>
-                          <w:lang w:val="nl-NL"/>
-                        </w:rPr>
-                      </m:ctrlPr>
-                    </m:sSubPr>
-                    <m:e>
-                      <m:r>
-                        <w:rPr>
-                          <w:rFonts w:ascii="Cambria Math" w:hAnsi="Cambria Math"/>
-                          <w:lang w:val="nl-NL"/>
-                        </w:rPr>
-                        <m:t>z</m:t>
-                      </m:r>
-                    </m:e>
-                    <m:sub>
-                      <m:r>
-                        <w:rPr>
-                          <w:rFonts w:ascii="Cambria Math" w:hAnsi="Cambria Math"/>
-                          <w:lang w:val="nl-NL"/>
-                        </w:rPr>
-                        <m:t>1</m:t>
-                      </m:r>
-                    </m:sub>
-                  </m:sSub>
-                  <m:r>
-                    <w:rPr>
-                      <w:rFonts w:ascii="Cambria Math" w:hAnsi="Cambria Math"/>
-                      <w:lang w:val="nl-NL"/>
-                    </w:rPr>
-                    <m:t>z-</m:t>
-                  </m:r>
-                  <m:sSub>
-                    <m:sSubPr>
-                      <m:ctrlPr>
-                        <w:rPr>
-                          <w:rFonts w:ascii="Cambria Math" w:hAnsi="Cambria Math"/>
-                          <w:i/>
-                          <w:lang w:val="nl-NL"/>
-                        </w:rPr>
-                      </m:ctrlPr>
-                    </m:sSubPr>
-                    <m:e>
-                      <m:r>
-                        <w:rPr>
-                          <w:rFonts w:ascii="Cambria Math" w:hAnsi="Cambria Math"/>
-                          <w:lang w:val="nl-NL"/>
-                        </w:rPr>
-                        <m:t>z</m:t>
-                      </m:r>
-                    </m:e>
-                    <m:sub>
-                      <m:r>
-                        <w:rPr>
-                          <w:rFonts w:ascii="Cambria Math" w:hAnsi="Cambria Math"/>
-                          <w:lang w:val="nl-NL"/>
-                        </w:rPr>
-                        <m:t>2</m:t>
-                      </m:r>
-                    </m:sub>
-                  </m:sSub>
-                  <m:r>
-                    <w:rPr>
-                      <w:rFonts w:ascii="Cambria Math" w:hAnsi="Cambria Math"/>
-                      <w:lang w:val="nl-NL"/>
-                    </w:rPr>
-                    <m:t>z+</m:t>
-                  </m:r>
-                  <m:sSub>
-                    <m:sSubPr>
-                      <m:ctrlPr>
-                        <w:rPr>
-                          <w:rFonts w:ascii="Cambria Math" w:hAnsi="Cambria Math"/>
-                          <w:i/>
-                          <w:lang w:val="nl-NL"/>
-                        </w:rPr>
-                      </m:ctrlPr>
-                    </m:sSubPr>
-                    <m:e>
-                      <m:r>
-                        <w:rPr>
-                          <w:rFonts w:ascii="Cambria Math" w:hAnsi="Cambria Math"/>
-                          <w:lang w:val="nl-NL"/>
-                        </w:rPr>
-                        <m:t>z</m:t>
-                      </m:r>
-                    </m:e>
-                    <m:sub>
-                      <m:r>
-                        <w:rPr>
-                          <w:rFonts w:ascii="Cambria Math" w:hAnsi="Cambria Math"/>
-                          <w:lang w:val="nl-NL"/>
-                        </w:rPr>
-                        <m:t>1</m:t>
-                      </m:r>
-                    </m:sub>
-                  </m:sSub>
-                  <m:sSub>
-                    <m:sSubPr>
-                      <m:ctrlPr>
-                        <w:rPr>
-                          <w:rFonts w:ascii="Cambria Math" w:hAnsi="Cambria Math"/>
-                          <w:i/>
-                          <w:lang w:val="nl-NL"/>
-                        </w:rPr>
-                      </m:ctrlPr>
-                    </m:sSubPr>
-                    <m:e>
-                      <m:r>
-                        <w:rPr>
-                          <w:rFonts w:ascii="Cambria Math" w:hAnsi="Cambria Math"/>
-                          <w:lang w:val="nl-NL"/>
-                        </w:rPr>
-                        <m:t>z</m:t>
-                      </m:r>
-                    </m:e>
-                    <m:sub>
-                      <m:r>
-                        <w:rPr>
-                          <w:rFonts w:ascii="Cambria Math" w:hAnsi="Cambria Math"/>
-                          <w:lang w:val="nl-NL"/>
-                        </w:rPr>
-                        <m:t>2</m:t>
-                      </m:r>
-                    </m:sub>
-                  </m:sSub>
-                </m:e>
-              </m:d>
-            </m:num>
-            <m:den>
-              <m:sSup>
-                <m:sSupPr>
-                  <m:ctrlPr>
-                    <w:rPr>
-                      <w:rFonts w:ascii="Cambria Math" w:hAnsi="Cambria Math"/>
-                      <w:i/>
-                      <w:lang w:val="nl-NL"/>
-                    </w:rPr>
-                  </m:ctrlPr>
-                </m:sSupPr>
-                <m:e>
-                  <m:r>
-                    <w:rPr>
-                      <w:rFonts w:ascii="Cambria Math" w:hAnsi="Cambria Math"/>
-                      <w:lang w:val="nl-NL"/>
-                    </w:rPr>
-                    <m:t>z</m:t>
-                  </m:r>
-                </m:e>
-                <m:sup>
-                  <m:r>
-                    <w:rPr>
-                      <w:rFonts w:ascii="Cambria Math" w:hAnsi="Cambria Math"/>
-                      <w:lang w:val="nl-NL"/>
-                    </w:rPr>
-                    <m:t>2</m:t>
-                  </m:r>
-                </m:sup>
-              </m:sSup>
-            </m:den>
-          </m:f>
-        </m:oMath>
-      </m:oMathPara>
-    </w:p>
-    <w:p>
-      <w:pPr>
-        <w:rPr>
-          <w:lang w:val="nl-NL"/>
-        </w:rPr>
-      </w:pPr>
-      <m:oMathPara>
-        <m:oMath>
-          <m:f>
-            <m:fPr>
-              <m:ctrlPr>
-                <w:rPr>
-                  <w:rFonts w:ascii="Cambria Math" w:hAnsi="Cambria Math"/>
-                  <w:i/>
-                  <w:lang w:val="nl-NL"/>
-                </w:rPr>
-              </m:ctrlPr>
-            </m:fPr>
-            <m:num>
-              <m:d>
-                <m:dPr>
-                  <m:ctrlPr>
-                    <w:rPr>
-                      <w:rFonts w:ascii="Cambria Math" w:hAnsi="Cambria Math"/>
-                      <w:i/>
-                      <w:lang w:val="nl-NL"/>
-                    </w:rPr>
-                  </m:ctrlPr>
-                </m:dPr>
-                <m:e>
-                  <m:sSup>
-                    <m:sSupPr>
-                      <m:ctrlPr>
-                        <w:rPr>
-                          <w:rFonts w:ascii="Cambria Math" w:hAnsi="Cambria Math"/>
-                          <w:i/>
-                          <w:lang w:val="nl-NL"/>
-                        </w:rPr>
-                      </m:ctrlPr>
-                    </m:sSupPr>
-                    <m:e>
-                      <m:r>
-                        <w:rPr>
-                          <w:rFonts w:ascii="Cambria Math" w:hAnsi="Cambria Math"/>
-                          <w:lang w:val="nl-NL"/>
-                        </w:rPr>
-                        <m:t>z</m:t>
-                      </m:r>
-                    </m:e>
-                    <m:sup>
-                      <m:r>
-                        <w:rPr>
-                          <w:rFonts w:ascii="Cambria Math" w:hAnsi="Cambria Math"/>
-                          <w:lang w:val="nl-NL"/>
-                        </w:rPr>
-                        <m:t>2</m:t>
-                      </m:r>
-                    </m:sup>
-                  </m:sSup>
-                  <m:r>
-                    <w:rPr>
-                      <w:rFonts w:ascii="Cambria Math" w:hAnsi="Cambria Math"/>
-                      <w:lang w:val="nl-NL"/>
-                    </w:rPr>
-                    <m:t>-</m:t>
-                  </m:r>
-                  <m:sSub>
-                    <m:sSubPr>
-                      <m:ctrlPr>
-                        <w:rPr>
-                          <w:rFonts w:ascii="Cambria Math" w:hAnsi="Cambria Math"/>
-                          <w:i/>
-                          <w:lang w:val="nl-NL"/>
-                        </w:rPr>
-                      </m:ctrlPr>
-                    </m:sSubPr>
-                    <m:e>
-                      <m:r>
-                        <w:rPr>
-                          <w:rFonts w:ascii="Cambria Math" w:hAnsi="Cambria Math"/>
-                          <w:lang w:val="nl-NL"/>
-                        </w:rPr>
-                        <m:t>z</m:t>
-                      </m:r>
-                    </m:e>
-                    <m:sub>
-                      <m:r>
-                        <w:rPr>
-                          <w:rFonts w:ascii="Cambria Math" w:hAnsi="Cambria Math"/>
-                          <w:lang w:val="nl-NL"/>
-                        </w:rPr>
-                        <m:t>3</m:t>
-                      </m:r>
-                    </m:sub>
-                  </m:sSub>
-                  <m:r>
-                    <w:rPr>
-                      <w:rFonts w:ascii="Cambria Math" w:hAnsi="Cambria Math"/>
-                      <w:lang w:val="nl-NL"/>
-                    </w:rPr>
-                    <m:t>z-</m:t>
-                  </m:r>
-                  <m:sSub>
-                    <m:sSubPr>
-                      <m:ctrlPr>
-                        <w:rPr>
-                          <w:rFonts w:ascii="Cambria Math" w:hAnsi="Cambria Math"/>
-                          <w:i/>
-                          <w:lang w:val="nl-NL"/>
-                        </w:rPr>
-                      </m:ctrlPr>
-                    </m:sSubPr>
-                    <m:e>
-                      <m:r>
-                        <w:rPr>
-                          <w:rFonts w:ascii="Cambria Math" w:hAnsi="Cambria Math"/>
-                          <w:lang w:val="nl-NL"/>
-                        </w:rPr>
-                        <m:t>z</m:t>
-                      </m:r>
-                    </m:e>
-                    <m:sub>
-                      <m:r>
-                        <w:rPr>
-                          <w:rFonts w:ascii="Cambria Math" w:hAnsi="Cambria Math"/>
-                          <w:lang w:val="nl-NL"/>
-                        </w:rPr>
-                        <m:t>4</m:t>
-                      </m:r>
-                    </m:sub>
-                  </m:sSub>
-                  <m:r>
-                    <w:rPr>
-                      <w:rFonts w:ascii="Cambria Math" w:hAnsi="Cambria Math"/>
-                      <w:lang w:val="nl-NL"/>
-                    </w:rPr>
-                    <m:t>z+</m:t>
-                  </m:r>
-                  <m:sSub>
-                    <m:sSubPr>
-                      <m:ctrlPr>
-                        <w:rPr>
-                          <w:rFonts w:ascii="Cambria Math" w:hAnsi="Cambria Math"/>
-                          <w:i/>
-                          <w:lang w:val="nl-NL"/>
-                        </w:rPr>
-                      </m:ctrlPr>
-                    </m:sSubPr>
-                    <m:e>
-                      <m:r>
-                        <w:rPr>
-                          <w:rFonts w:ascii="Cambria Math" w:hAnsi="Cambria Math"/>
-                          <w:lang w:val="nl-NL"/>
-                        </w:rPr>
-                        <m:t>z</m:t>
-                      </m:r>
-                    </m:e>
-                    <m:sub>
-                      <m:r>
-                        <w:rPr>
-                          <w:rFonts w:ascii="Cambria Math" w:hAnsi="Cambria Math"/>
-                          <w:lang w:val="nl-NL"/>
-                        </w:rPr>
-                        <m:t>3</m:t>
-                      </m:r>
-                    </m:sub>
-                  </m:sSub>
-                  <m:sSub>
-                    <m:sSubPr>
-                      <m:ctrlPr>
-                        <w:rPr>
-                          <w:rFonts w:ascii="Cambria Math" w:hAnsi="Cambria Math"/>
-                          <w:i/>
-                          <w:lang w:val="nl-NL"/>
-                        </w:rPr>
-                      </m:ctrlPr>
-                    </m:sSubPr>
-                    <m:e>
-                      <m:r>
-                        <w:rPr>
-                          <w:rFonts w:ascii="Cambria Math" w:hAnsi="Cambria Math"/>
-                          <w:lang w:val="nl-NL"/>
-                        </w:rPr>
-                        <m:t>z</m:t>
-                      </m:r>
-                    </m:e>
-                    <m:sub>
-                      <m:r>
-                        <w:rPr>
-                          <w:rFonts w:ascii="Cambria Math" w:hAnsi="Cambria Math"/>
-                          <w:lang w:val="nl-NL"/>
-                        </w:rPr>
-                        <m:t>4</m:t>
-                      </m:r>
-                    </m:sub>
-                  </m:sSub>
-                </m:e>
-              </m:d>
-            </m:num>
-            <m:den>
-              <m:sSup>
-                <m:sSupPr>
-                  <m:ctrlPr>
-                    <w:rPr>
-                      <w:rFonts w:ascii="Cambria Math" w:hAnsi="Cambria Math"/>
-                      <w:i/>
-                      <w:lang w:val="nl-NL"/>
-                    </w:rPr>
-                  </m:ctrlPr>
-                </m:sSupPr>
-                <m:e>
-                  <m:r>
-                    <w:rPr>
-                      <w:rFonts w:ascii="Cambria Math" w:hAnsi="Cambria Math"/>
-                      <w:lang w:val="nl-NL"/>
-                    </w:rPr>
-                    <m:t>z</m:t>
-                  </m:r>
-                </m:e>
-                <m:sup>
-                  <m:r>
-                    <w:rPr>
-                      <w:rFonts w:ascii="Cambria Math" w:hAnsi="Cambria Math"/>
-                      <w:lang w:val="nl-NL"/>
-                    </w:rPr>
-                    <m:t>2</m:t>
-                  </m:r>
-                </m:sup>
-              </m:sSup>
-            </m:den>
-          </m:f>
-        </m:oMath>
-      </m:oMathPara>
-    </w:p>
-    <w:p>
-      <w:pPr>
-        <w:rPr>
-          <w:lang w:val="nl-NL"/>
-        </w:rPr>
-      </w:pPr>
-      <m:oMathPara>
-        <m:oMath>
-          <m:f>
-            <m:fPr>
-              <m:ctrlPr>
-                <w:rPr>
-                  <w:rFonts w:ascii="Cambria Math" w:hAnsi="Cambria Math"/>
-                  <w:i/>
-                  <w:lang w:val="nl-NL"/>
-                </w:rPr>
-              </m:ctrlPr>
-            </m:fPr>
-            <m:num>
-              <m:r>
-                <w:rPr>
-                  <w:rFonts w:ascii="Cambria Math" w:hAnsi="Cambria Math"/>
-                  <w:lang w:val="nl-NL"/>
-                </w:rPr>
-                <m:t>(</m:t>
-              </m:r>
-              <m:sSup>
-                <m:sSupPr>
-                  <m:ctrlPr>
-                    <w:rPr>
-                      <w:rFonts w:ascii="Cambria Math" w:hAnsi="Cambria Math"/>
-                      <w:i/>
-                      <w:lang w:val="nl-NL"/>
-                    </w:rPr>
-                  </m:ctrlPr>
-                </m:sSupPr>
-                <m:e>
-                  <m:r>
-                    <w:rPr>
-                      <w:rFonts w:ascii="Cambria Math" w:hAnsi="Cambria Math"/>
-                      <w:lang w:val="nl-NL"/>
-                    </w:rPr>
-                    <m:t>z</m:t>
-                  </m:r>
-                </m:e>
-                <m:sup>
-                  <m:r>
-                    <w:rPr>
-                      <w:rFonts w:ascii="Cambria Math" w:hAnsi="Cambria Math"/>
-                      <w:lang w:val="nl-NL"/>
-                    </w:rPr>
-                    <m:t>2</m:t>
-                  </m:r>
-                </m:sup>
-              </m:sSup>
-              <m:r>
-                <w:rPr>
-                  <w:rFonts w:ascii="Cambria Math" w:hAnsi="Cambria Math"/>
-                  <w:lang w:val="nl-NL"/>
-                </w:rPr>
-                <m:t>-</m:t>
-              </m:r>
-              <m:sSub>
-                <m:sSubPr>
-                  <m:ctrlPr>
-                    <w:rPr>
-                      <w:rFonts w:ascii="Cambria Math" w:hAnsi="Cambria Math"/>
-                      <w:i/>
-                      <w:lang w:val="nl-NL"/>
-                    </w:rPr>
-                  </m:ctrlPr>
-                </m:sSubPr>
-                <m:e>
-                  <m:r>
-                    <w:rPr>
-                      <w:rFonts w:ascii="Cambria Math" w:hAnsi="Cambria Math"/>
-                      <w:lang w:val="nl-NL"/>
-                    </w:rPr>
-                    <m:t>z</m:t>
-                  </m:r>
-                </m:e>
-                <m:sub>
-                  <m:r>
-                    <w:rPr>
-                      <w:rFonts w:ascii="Cambria Math" w:hAnsi="Cambria Math"/>
-                      <w:lang w:val="nl-NL"/>
-                    </w:rPr>
-                    <m:t>5</m:t>
-                  </m:r>
-                </m:sub>
-              </m:sSub>
-              <m:r>
-                <w:rPr>
-                  <w:rFonts w:ascii="Cambria Math" w:hAnsi="Cambria Math"/>
-                  <w:lang w:val="nl-NL"/>
-                </w:rPr>
-                <m:t>z-</m:t>
-              </m:r>
-              <m:sSub>
-                <m:sSubPr>
-                  <m:ctrlPr>
-                    <w:rPr>
-                      <w:rFonts w:ascii="Cambria Math" w:hAnsi="Cambria Math"/>
-                      <w:i/>
-                      <w:lang w:val="nl-NL"/>
-                    </w:rPr>
-                  </m:ctrlPr>
-                </m:sSubPr>
-                <m:e>
-                  <m:r>
-                    <w:rPr>
-                      <w:rFonts w:ascii="Cambria Math" w:hAnsi="Cambria Math"/>
-                      <w:lang w:val="nl-NL"/>
-                    </w:rPr>
-                    <m:t>z</m:t>
-                  </m:r>
-                </m:e>
-                <m:sub>
-                  <m:r>
-                    <w:rPr>
-                      <w:rFonts w:ascii="Cambria Math" w:hAnsi="Cambria Math"/>
-                      <w:lang w:val="nl-NL"/>
-                    </w:rPr>
-                    <m:t>6</m:t>
-                  </m:r>
-                </m:sub>
-              </m:sSub>
-              <m:r>
-                <w:rPr>
-                  <w:rFonts w:ascii="Cambria Math" w:hAnsi="Cambria Math"/>
-                  <w:lang w:val="nl-NL"/>
-                </w:rPr>
-                <m:t>z+</m:t>
-              </m:r>
-              <m:sSub>
-                <m:sSubPr>
-                  <m:ctrlPr>
-                    <w:rPr>
-                      <w:rFonts w:ascii="Cambria Math" w:hAnsi="Cambria Math"/>
-                      <w:i/>
-                      <w:lang w:val="nl-NL"/>
-                    </w:rPr>
-                  </m:ctrlPr>
-                </m:sSubPr>
-                <m:e>
-                  <m:r>
-                    <w:rPr>
-                      <w:rFonts w:ascii="Cambria Math" w:hAnsi="Cambria Math"/>
-                      <w:lang w:val="nl-NL"/>
-                    </w:rPr>
-                    <m:t>z</m:t>
-                  </m:r>
-                </m:e>
-                <m:sub>
-                  <m:r>
-                    <w:rPr>
-                      <w:rFonts w:ascii="Cambria Math" w:hAnsi="Cambria Math"/>
-                      <w:lang w:val="nl-NL"/>
-                    </w:rPr>
-                    <m:t>5</m:t>
-                  </m:r>
-                </m:sub>
-              </m:sSub>
-              <m:sSub>
-                <m:sSubPr>
-                  <m:ctrlPr>
-                    <w:rPr>
-                      <w:rFonts w:ascii="Cambria Math" w:hAnsi="Cambria Math"/>
-                      <w:i/>
-                      <w:lang w:val="nl-NL"/>
-                    </w:rPr>
-                  </m:ctrlPr>
-                </m:sSubPr>
-                <m:e>
-                  <m:r>
-                    <w:rPr>
-                      <w:rFonts w:ascii="Cambria Math" w:hAnsi="Cambria Math"/>
-                      <w:lang w:val="nl-NL"/>
-                    </w:rPr>
-                    <m:t>z</m:t>
-                  </m:r>
-                </m:e>
-                <m:sub>
-                  <m:r>
-                    <w:rPr>
-                      <w:rFonts w:ascii="Cambria Math" w:hAnsi="Cambria Math"/>
-                      <w:lang w:val="nl-NL"/>
-                    </w:rPr>
-                    <m:t>6</m:t>
-                  </m:r>
-                </m:sub>
-              </m:sSub>
-              <m:r>
-                <w:rPr>
-                  <w:rFonts w:ascii="Cambria Math" w:hAnsi="Cambria Math"/>
-                  <w:lang w:val="nl-NL"/>
-                </w:rPr>
-                <m:t>)</m:t>
-              </m:r>
-            </m:num>
-            <m:den>
-              <m:sSup>
-                <m:sSupPr>
-                  <m:ctrlPr>
-                    <w:rPr>
-                      <w:rFonts w:ascii="Cambria Math" w:hAnsi="Cambria Math"/>
-                      <w:i/>
-                      <w:lang w:val="nl-NL"/>
-                    </w:rPr>
-                  </m:ctrlPr>
-                </m:sSupPr>
-                <m:e>
-                  <m:r>
-                    <w:rPr>
-                      <w:rFonts w:ascii="Cambria Math" w:hAnsi="Cambria Math"/>
-                      <w:lang w:val="nl-NL"/>
-                    </w:rPr>
-                    <m:t>z</m:t>
-                  </m:r>
-                </m:e>
-                <m:sup>
-                  <m:r>
-                    <w:rPr>
-                      <w:rFonts w:ascii="Cambria Math" w:hAnsi="Cambria Math"/>
-                      <w:lang w:val="nl-NL"/>
-                    </w:rPr>
-                    <m:t>2</m:t>
-                  </m:r>
-                </m:sup>
-              </m:sSup>
-            </m:den>
-          </m:f>
         </m:oMath>
       </m:oMathPara>
     </w:p>
@@ -14982,11 +12717,41 @@
     </b:Author>
     <b:RefOrder>1</b:RefOrder>
   </b:Source>
+  <b:Source>
+    <b:Tag>Jay13</b:Tag>
+    <b:SourceType>JournalArticle</b:SourceType>
+    <b:Guid>{04D8A459-2B51-4BD9-AC82-48909212A520}</b:Guid>
+    <b:Title>Different Techniques to Remove Baseline Wander from</b:Title>
+    <b:Year>2013</b:Year>
+    <b:Author>
+      <b:Author>
+        <b:NameList>
+          <b:Person>
+            <b:Last>Jayant</b:Last>
+            <b:First>Ankit</b:First>
+          </b:Person>
+          <b:Person>
+            <b:Last>Singh</b:Last>
+            <b:First>Tripti</b:First>
+          </b:Person>
+          <b:Person>
+            <b:Last>Kaur</b:Last>
+            <b:First>Manpreet</b:First>
+          </b:Person>
+        </b:NameList>
+      </b:Author>
+    </b:Author>
+    <b:JournalName>International Journal of Emerging Research in Management &amp; Technology</b:JournalName>
+    <b:Pages>16-19</b:Pages>
+    <b:Volume>2</b:Volume>
+    <b:Issue>6</b:Issue>
+    <b:RefOrder>3</b:RefOrder>
+  </b:Source>
 </b:Sources>
 </file>
 
 <file path=customXml/itemProps1.xml><?xml version="1.0" encoding="utf-8"?>
-<ds:datastoreItem xmlns:ds="http://schemas.openxmlformats.org/officeDocument/2006/customXml" ds:itemID="{A95C434E-DC43-4252-B855-E9718F39BA3B}">
+<ds:datastoreItem xmlns:ds="http://schemas.openxmlformats.org/officeDocument/2006/customXml" ds:itemID="{030C6E9F-5530-4BFF-839D-A2C998665501}">
   <ds:schemaRefs>
     <ds:schemaRef ds:uri="http://schemas.openxmlformats.org/officeDocument/2006/bibliography"/>
   </ds:schemaRefs>

</xml_diff>

<commit_message>
Finished Task 6, 7
</commit_message>
<xml_diff>
--- a/assignmentDSP_1819(1).docx
+++ b/assignmentDSP_1819(1).docx
@@ -906,7 +906,7 @@
           <v:shape id="_x0000_i1025" type="#_x0000_t75" style="width:189pt;height:33.75pt" o:ole="">
             <v:imagedata r:id="rId6" o:title=""/>
           </v:shape>
-          <o:OLEObject Type="Embed" ProgID="Equation.3" ShapeID="_x0000_i1025" DrawAspect="Content" ObjectID="_1606629724" r:id="rId7"/>
+          <o:OLEObject Type="Embed" ProgID="Equation.3" ShapeID="_x0000_i1025" DrawAspect="Content" ObjectID="_1606638073" r:id="rId7"/>
         </w:object>
       </w:r>
       <w:r>
@@ -5606,12 +5606,7 @@
         <w:t>700 passes w</w:t>
       </w:r>
       <w:r>
-        <w:t xml:space="preserve">ith FIR zero </w:t>
-      </w:r>
-      <w:bookmarkStart w:id="0" w:name="_GoBack"/>
-      <w:bookmarkEnd w:id="0"/>
-      <w:r>
-        <w:t>phase forward backward filter</w:t>
+        <w:t>ith FIR zero phase forward backward filter</w:t>
       </w:r>
     </w:p>
     <w:p>
@@ -5832,70 +5827,189 @@
       </m:oMathPara>
     </w:p>
     <w:p>
-      <w:r>
-        <w:t>H</w:t>
-      </w:r>
-      <w:r>
-        <w:t xml:space="preserve">igh </w:t>
+      <w:pPr>
+        <w:rPr>
+          <w:lang w:val="nl-NL"/>
+        </w:rPr>
+      </w:pPr>
+      <w:r>
+        <w:rPr>
+          <w:lang w:val="nl-NL"/>
+        </w:rPr>
+        <w:t xml:space="preserve">High </w:t>
       </w:r>
       <w:proofErr w:type="spellStart"/>
       <w:r>
+        <w:rPr>
+          <w:lang w:val="nl-NL"/>
+        </w:rPr>
         <w:t>freq</w:t>
       </w:r>
       <w:proofErr w:type="spellEnd"/>
       <w:r>
-        <w:t xml:space="preserve"> </w:t>
+        <w:rPr>
+          <w:lang w:val="nl-NL"/>
+        </w:rPr>
+        <w:t xml:space="preserve"> cutoff: </w:t>
+      </w:r>
+      <w:r>
+        <w:rPr>
+          <w:lang w:val="nl-NL"/>
+        </w:rPr>
+        <w:t xml:space="preserve">uit </w:t>
       </w:r>
       <w:proofErr w:type="spellStart"/>
       <w:r>
-        <w:t>cutoff</w:t>
+        <w:rPr>
+          <w:lang w:val="nl-NL"/>
+        </w:rPr>
+        <w:t>fft</w:t>
       </w:r>
       <w:proofErr w:type="spellEnd"/>
       <w:r>
-        <w:t>: 200 bpm/60 sec / m =&gt; 3,2 Hz</w:t>
+        <w:rPr>
+          <w:lang w:val="nl-NL"/>
+        </w:rPr>
+        <w:t>, data dragend signalen liggen onder</w:t>
+      </w:r>
+      <w:r>
+        <w:rPr>
+          <w:lang w:val="nl-NL"/>
+        </w:rPr>
+        <w:t xml:space="preserve"> de 40 Hz</w:t>
+      </w:r>
+    </w:p>
+    <w:p>
+      <w:pPr>
+        <w:rPr>
+          <w:lang w:val="nl-NL"/>
+        </w:rPr>
+      </w:pPr>
+    </w:p>
+    <w:p>
+      <w:pPr>
+        <w:rPr>
+          <w:lang w:val="nl-NL"/>
+        </w:rPr>
+      </w:pPr>
+    </w:p>
+    <w:p>
+      <w:r>
+        <w:t>7. Reduce the sample frequency</w:t>
+      </w:r>
+      <w:r>
+        <w:t xml:space="preserve"> of </w:t>
+      </w:r>
+      <w:proofErr w:type="spellStart"/>
+      <w:r>
+        <w:t>ecg</w:t>
+      </w:r>
+      <w:r>
+        <w:t>.mat</w:t>
+      </w:r>
+      <w:proofErr w:type="spellEnd"/>
+      <w:r>
+        <w:t xml:space="preserve"> to the lowest possible value using a rational factor. Use </w:t>
+      </w:r>
+      <w:proofErr w:type="gramStart"/>
+      <w:r>
+        <w:t>a</w:t>
+      </w:r>
+      <w:proofErr w:type="gramEnd"/>
+      <w:r>
+        <w:t xml:space="preserve"> IIR filter for that purpose. </w:t>
       </w:r>
     </w:p>
     <w:p/>
-    <w:p/>
-    <w:p/>
-    <w:p/>
-    <w:p/>
     <w:p>
-      <w:r>
-        <w:t>7. Reduce the sample frequency</w:t>
-      </w:r>
-      <w:r>
-        <w:t xml:space="preserve"> of </w:t>
+      <w:pPr>
+        <w:rPr>
+          <w:lang w:val="nl-NL"/>
+        </w:rPr>
+      </w:pPr>
+      <w:r>
+        <w:rPr>
+          <w:lang w:val="nl-NL"/>
+        </w:rPr>
+        <w:t xml:space="preserve">Filter, lp, </w:t>
+      </w:r>
+      <w:r>
+        <w:rPr>
+          <w:lang w:val="nl-NL"/>
+        </w:rPr>
+        <w:t>5</w:t>
+      </w:r>
+      <w:r>
+        <w:rPr>
+          <w:lang w:val="nl-NL"/>
+        </w:rPr>
+        <w:t>5</w:t>
+      </w:r>
+      <w:bookmarkStart w:id="0" w:name="_GoBack"/>
+      <w:bookmarkEnd w:id="0"/>
+      <w:r>
+        <w:rPr>
+          <w:lang w:val="nl-NL"/>
+        </w:rPr>
+        <w:t xml:space="preserve"> </w:t>
       </w:r>
       <w:proofErr w:type="spellStart"/>
       <w:r>
-        <w:t>ecg</w:t>
-      </w:r>
-      <w:r>
-        <w:t>.mat</w:t>
+        <w:rPr>
+          <w:lang w:val="nl-NL"/>
+        </w:rPr>
+        <w:t>hz</w:t>
       </w:r>
       <w:proofErr w:type="spellEnd"/>
       <w:r>
-        <w:t xml:space="preserve"> to the lowest possible value using a rational factor. Use </w:t>
-      </w:r>
-      <w:proofErr w:type="gramStart"/>
-      <w:r>
-        <w:t>a</w:t>
-      </w:r>
-      <w:proofErr w:type="gramEnd"/>
-      <w:r>
-        <w:t xml:space="preserve"> IIR filter for that purpose. </w:t>
-      </w:r>
+        <w:rPr>
+          <w:lang w:val="nl-NL"/>
+        </w:rPr>
+        <w:t xml:space="preserve"> cutoff </w:t>
+      </w:r>
+      <w:proofErr w:type="spellStart"/>
+      <w:r>
+        <w:rPr>
+          <w:lang w:val="nl-NL"/>
+        </w:rPr>
+        <w:t>freq</w:t>
+      </w:r>
+      <w:proofErr w:type="spellEnd"/>
+      <w:r>
+        <w:rPr>
+          <w:lang w:val="nl-NL"/>
+        </w:rPr>
+        <w:t xml:space="preserve"> uit </w:t>
+      </w:r>
+      <w:proofErr w:type="spellStart"/>
+      <w:r>
+        <w:rPr>
+          <w:lang w:val="nl-NL"/>
+        </w:rPr>
+        <w:t>fft</w:t>
+      </w:r>
+      <w:proofErr w:type="spellEnd"/>
     </w:p>
-    <w:p/>
-    <w:p/>
-    <w:p/>
-    <w:p/>
+    <w:p>
+      <w:pPr>
+        <w:rPr>
+          <w:lang w:val="nl-NL"/>
+        </w:rPr>
+      </w:pPr>
+    </w:p>
+    <w:p>
+      <w:pPr>
+        <w:rPr>
+          <w:lang w:val="nl-NL"/>
+        </w:rPr>
+      </w:pPr>
+    </w:p>
     <w:p>
       <w:pPr>
         <w:rPr>
           <w:sz w:val="23"/>
           <w:szCs w:val="23"/>
+          <w:lang w:val="nl-NL"/>
         </w:rPr>
       </w:pPr>
     </w:p>
@@ -12751,7 +12865,7 @@
 </file>
 
 <file path=customXml/itemProps1.xml><?xml version="1.0" encoding="utf-8"?>
-<ds:datastoreItem xmlns:ds="http://schemas.openxmlformats.org/officeDocument/2006/customXml" ds:itemID="{030C6E9F-5530-4BFF-839D-A2C998665501}">
+<ds:datastoreItem xmlns:ds="http://schemas.openxmlformats.org/officeDocument/2006/customXml" ds:itemID="{0318BE61-7079-4EE8-9F53-ED5CE4C6C38D}">
   <ds:schemaRefs>
     <ds:schemaRef ds:uri="http://schemas.openxmlformats.org/officeDocument/2006/bibliography"/>
   </ds:schemaRefs>

</xml_diff>